<commit_message>
Added third project to resume
</commit_message>
<xml_diff>
--- a/Resume For Data Analysis.docx
+++ b/Resume For Data Analysis.docx
@@ -429,6 +429,9 @@
         <w:t>in Python 3</w:t>
       </w:r>
       <w:r>
+        <w:t xml:space="preserve"> </w:t>
+      </w:r>
+      <w:r>
         <w:t xml:space="preserve">to help me budget my income. It takes my income and after taking tax out the remaining money is split into 30% for wants, 20% for savings, and 50% for needs. </w:t>
       </w:r>
     </w:p>
@@ -464,6 +467,40 @@
       </w:pPr>
       <w:r>
         <w:t>I wrote this VBA script to test my knowledge of working with big data in excel VBA. The code when run goes through the stocks from 2014-2016 and outputs the following additional data: ticker symbol, yearly change (cell colored red if negative and green if positive), percent change, and total stock volume.</w:t>
+      </w:r>
+    </w:p>
+    <w:p>
+      <w:pPr>
+        <w:rPr>
+          <w:b/>
+          <w:bCs/>
+        </w:rPr>
+      </w:pPr>
+      <w:r>
+        <w:rPr>
+          <w:b/>
+          <w:bCs/>
+        </w:rPr>
+        <w:t>PyBank-PyPoll</w:t>
+      </w:r>
+      <w:r>
+        <w:rPr>
+          <w:b/>
+          <w:bCs/>
+        </w:rPr>
+        <w:t xml:space="preserve"> | https://github.com/sebastiandifrancesco/PyBank-PyPoll.git</w:t>
+      </w:r>
+    </w:p>
+    <w:p>
+      <w:pPr>
+        <w:pStyle w:val="ListParagraph"/>
+        <w:numPr>
+          <w:ilvl w:val="0"/>
+          <w:numId w:val="12"/>
+        </w:numPr>
+      </w:pPr>
+      <w:r>
+        <w:t>There are two different python scripts here. The first script analyzes the financial records of a company. Given the dates (in months) and the profits/losses for each month I calculated the analysis which is saved as financial-analysis.txt in Script. The second script analyzes a small towns polling data. Given the voter IDs, counties, and candidates that the person voted for I calculated another analysis which is saved as election-analysis.txt in Script.</w:t>
       </w:r>
     </w:p>
     <w:p>
@@ -525,111 +562,8 @@
           <w:u w:val="single"/>
         </w:rPr>
       </w:pPr>
-    </w:p>
-    <w:p>
-      <w:pPr>
-        <w:pBdr>
-          <w:top w:val="nil"/>
-          <w:left w:val="nil"/>
-          <w:bottom w:val="nil"/>
-          <w:right w:val="nil"/>
-          <w:between w:val="nil"/>
-        </w:pBdr>
-        <w:rPr>
-          <w:b/>
-          <w:u w:val="single"/>
-        </w:rPr>
-      </w:pPr>
-    </w:p>
-    <w:p>
-      <w:pPr>
-        <w:pBdr>
-          <w:top w:val="nil"/>
-          <w:left w:val="nil"/>
-          <w:bottom w:val="nil"/>
-          <w:right w:val="nil"/>
-          <w:between w:val="nil"/>
-        </w:pBdr>
-        <w:rPr>
-          <w:b/>
-          <w:u w:val="single"/>
-        </w:rPr>
-      </w:pPr>
-    </w:p>
-    <w:p>
-      <w:pPr>
-        <w:pBdr>
-          <w:top w:val="nil"/>
-          <w:left w:val="nil"/>
-          <w:bottom w:val="nil"/>
-          <w:right w:val="nil"/>
-          <w:between w:val="nil"/>
-        </w:pBdr>
-        <w:rPr>
-          <w:b/>
-          <w:u w:val="single"/>
-        </w:rPr>
-      </w:pPr>
-    </w:p>
-    <w:p>
-      <w:pPr>
-        <w:pBdr>
-          <w:top w:val="nil"/>
-          <w:left w:val="nil"/>
-          <w:bottom w:val="nil"/>
-          <w:right w:val="nil"/>
-          <w:between w:val="nil"/>
-        </w:pBdr>
-        <w:rPr>
-          <w:b/>
-          <w:u w:val="single"/>
-        </w:rPr>
-      </w:pPr>
-    </w:p>
-    <w:p>
-      <w:pPr>
-        <w:pBdr>
-          <w:top w:val="nil"/>
-          <w:left w:val="nil"/>
-          <w:bottom w:val="nil"/>
-          <w:right w:val="nil"/>
-          <w:between w:val="nil"/>
-        </w:pBdr>
-        <w:rPr>
-          <w:b/>
-          <w:u w:val="single"/>
-        </w:rPr>
-      </w:pPr>
-    </w:p>
-    <w:p>
-      <w:pPr>
-        <w:pBdr>
-          <w:top w:val="nil"/>
-          <w:left w:val="nil"/>
-          <w:bottom w:val="nil"/>
-          <w:right w:val="nil"/>
-          <w:between w:val="nil"/>
-        </w:pBdr>
-        <w:rPr>
-          <w:b/>
-          <w:u w:val="single"/>
-        </w:rPr>
-      </w:pPr>
-    </w:p>
-    <w:p>
-      <w:pPr>
-        <w:pBdr>
-          <w:top w:val="nil"/>
-          <w:left w:val="nil"/>
-          <w:bottom w:val="nil"/>
-          <w:right w:val="nil"/>
-          <w:between w:val="nil"/>
-        </w:pBdr>
-        <w:rPr>
-          <w:b/>
-          <w:u w:val="single"/>
-        </w:rPr>
-      </w:pPr>
+      <w:bookmarkStart w:id="0" w:name="_GoBack"/>
+      <w:bookmarkEnd w:id="0"/>
       <w:r>
         <w:rPr>
           <w:b/>
@@ -984,8 +918,6 @@
         </w:rPr>
         <w:t xml:space="preserve">Programming for Everybody </w:t>
       </w:r>
-      <w:bookmarkStart w:id="0" w:name="_GoBack"/>
-      <w:bookmarkEnd w:id="0"/>
       <w:r>
         <w:rPr>
           <w:bCs/>
@@ -1879,7 +1811,7 @@
   <w:abstractNum w:abstractNumId="7" w15:restartNumberingAfterBreak="0">
     <w:nsid w:val="46E33647"/>
     <w:multiLevelType w:val="hybridMultilevel"/>
-    <w:tmpl w:val="11CAE41C"/>
+    <w:tmpl w:val="3FA28F2E"/>
     <w:lvl w:ilvl="0" w:tplc="04090001">
       <w:start w:val="1"/>
       <w:numFmt w:val="bullet"/>

</xml_diff>

<commit_message>
Added cloud computing exp
</commit_message>
<xml_diff>
--- a/Resume For Data Analysis.docx
+++ b/Resume For Data Analysis.docx
@@ -326,6 +326,18 @@
     </w:p>
     <w:p>
       <w:pPr>
+        <w:pStyle w:val="ListParagraph"/>
+        <w:numPr>
+          <w:ilvl w:val="0"/>
+          <w:numId w:val="11"/>
+        </w:numPr>
+      </w:pPr>
+      <w:r>
+        <w:t xml:space="preserve">IBM DB2 on Cloud: cloud computing </w:t>
+      </w:r>
+    </w:p>
+    <w:p>
+      <w:pPr>
         <w:rPr>
           <w:b/>
           <w:bCs/>
@@ -502,21 +514,6 @@
       <w:r>
         <w:t>There are two different python scripts here. The first script analyzes the financial records of a company. Given the dates (in months) and the profits/losses for each month I calculated the analysis which is saved as financial-analysis.txt in Script. The second script analyzes a small towns polling data. Given the voter IDs, counties, and candidates that the person voted for I calculated another analysis which is saved as election-analysis.txt in Script.</w:t>
       </w:r>
-    </w:p>
-    <w:p>
-      <w:pPr>
-        <w:pBdr>
-          <w:top w:val="nil"/>
-          <w:left w:val="nil"/>
-          <w:bottom w:val="nil"/>
-          <w:right w:val="nil"/>
-          <w:between w:val="nil"/>
-        </w:pBdr>
-        <w:rPr>
-          <w:b/>
-          <w:u w:val="single"/>
-        </w:rPr>
-      </w:pPr>
     </w:p>
     <w:p>
       <w:pPr>

</xml_diff>

<commit_message>
Expanded Budgeting Software bullet point section
</commit_message>
<xml_diff>
--- a/Resume For Data Analysis.docx
+++ b/Resume For Data Analysis.docx
@@ -444,7 +444,30 @@
         <w:t xml:space="preserve"> </w:t>
       </w:r>
       <w:r>
-        <w:t xml:space="preserve">to help me budget my income. It takes my income and after taking tax out the remaining money is split into 30% for wants, 20% for savings, and 50% for needs. </w:t>
+        <w:t xml:space="preserve">to help me </w:t>
+      </w:r>
+      <w:r>
+        <w:t xml:space="preserve">automate my </w:t>
+      </w:r>
+      <w:r>
+        <w:t>budget</w:t>
+      </w:r>
+      <w:r>
+        <w:t>ing process</w:t>
+      </w:r>
+      <w:r>
+        <w:t>. It takes my income and after taking tax out the remaining money is split into 30% for wants, 20% for savings, and 50% for needs.</w:t>
+      </w:r>
+      <w:r>
+        <w:t xml:space="preserve"> </w:t>
+      </w:r>
+      <w:r>
+        <w:t>Finally,</w:t>
+      </w:r>
+      <w:bookmarkStart w:id="0" w:name="_GoBack"/>
+      <w:bookmarkEnd w:id="0"/>
+      <w:r>
+        <w:t xml:space="preserve"> this information is saved to a Budget.txt. The script also allows me to edit the categories values in case I need to record an expense or correct a mistake.  </w:t>
       </w:r>
     </w:p>
     <w:p>
@@ -516,51 +539,6 @@
       </w:r>
     </w:p>
     <w:p>
-      <w:pPr>
-        <w:pBdr>
-          <w:top w:val="nil"/>
-          <w:left w:val="nil"/>
-          <w:bottom w:val="nil"/>
-          <w:right w:val="nil"/>
-          <w:between w:val="nil"/>
-        </w:pBdr>
-        <w:rPr>
-          <w:b/>
-          <w:u w:val="single"/>
-        </w:rPr>
-      </w:pPr>
-    </w:p>
-    <w:p>
-      <w:pPr>
-        <w:pBdr>
-          <w:top w:val="nil"/>
-          <w:left w:val="nil"/>
-          <w:bottom w:val="nil"/>
-          <w:right w:val="nil"/>
-          <w:between w:val="nil"/>
-        </w:pBdr>
-        <w:rPr>
-          <w:b/>
-          <w:u w:val="single"/>
-        </w:rPr>
-      </w:pPr>
-    </w:p>
-    <w:p>
-      <w:pPr>
-        <w:pBdr>
-          <w:top w:val="nil"/>
-          <w:left w:val="nil"/>
-          <w:bottom w:val="nil"/>
-          <w:right w:val="nil"/>
-          <w:between w:val="nil"/>
-        </w:pBdr>
-        <w:rPr>
-          <w:b/>
-          <w:u w:val="single"/>
-        </w:rPr>
-      </w:pPr>
-      <w:bookmarkStart w:id="0" w:name="_GoBack"/>
-      <w:bookmarkEnd w:id="0"/>
       <w:r>
         <w:rPr>
           <w:b/>

</xml_diff>

<commit_message>
Reformatted the skills sections
</commit_message>
<xml_diff>
--- a/Resume For Data Analysis.docx
+++ b/Resume For Data Analysis.docx
@@ -199,7 +199,21 @@
         <w:rPr>
           <w:color w:val="000000"/>
         </w:rPr>
-        <w:t>, SQL, and machine learning from Georgia Tech’s data analytics and visualization bootcamp and also from seven Coursera certifications. Increasingly innovative ability is leveraged to solve complex problems involving big data that is sometimes structured and sometimes raw. High motivation due to intellectual curiosity allows for proficient analysis with great attention to detail. Strengths include finding truth within visualizations of big data as well as knowing how to efficiently collaborate with different kinds of personalities according to modern psychology.</w:t>
+        <w:t xml:space="preserve">, SQL, and machine learning from Georgia Tech’s data analytics and visualization bootcamp </w:t>
+      </w:r>
+      <w:proofErr w:type="gramStart"/>
+      <w:r>
+        <w:rPr>
+          <w:color w:val="000000"/>
+        </w:rPr>
+        <w:t>and also</w:t>
+      </w:r>
+      <w:proofErr w:type="gramEnd"/>
+      <w:r>
+        <w:rPr>
+          <w:color w:val="000000"/>
+        </w:rPr>
+        <w:t xml:space="preserve"> from seven Coursera certifications. Increasingly innovative ability is leveraged to solve complex problems involving big data that is sometimes structured and sometimes raw. High motivation due to intellectual curiosity allows for proficient analysis with great attention to detail. Strengths include finding truth within visualizations of big data as well as knowing how to efficiently collaborate with different kinds of personalities according to modern psychology.</w:t>
       </w:r>
     </w:p>
     <w:p>
@@ -228,8 +242,6 @@
         </w:pBdr>
         <w:rPr>
           <w:b/>
-          <w:sz w:val="28"/>
-          <w:szCs w:val="28"/>
           <w:u w:val="single"/>
         </w:rPr>
       </w:pPr>
@@ -238,144 +250,23 @@
           <w:b/>
           <w:u w:val="single"/>
         </w:rPr>
-        <w:t>Technical Skills</w:t>
+        <w:t xml:space="preserve">Technical </w:t>
+      </w:r>
+      <w:r>
+        <w:rPr>
+          <w:b/>
+          <w:u w:val="single"/>
+        </w:rPr>
+        <w:t xml:space="preserve">Data Analytics </w:t>
+      </w:r>
+      <w:r>
+        <w:rPr>
+          <w:b/>
+          <w:u w:val="single"/>
+        </w:rPr>
+        <w:t>Skills</w:t>
       </w:r>
     </w:p>
-    <w:p>
-      <w:pPr>
-        <w:rPr>
-          <w:b/>
-          <w:bCs/>
-        </w:rPr>
-      </w:pPr>
-      <w:r>
-        <w:rPr>
-          <w:b/>
-          <w:bCs/>
-        </w:rPr>
-        <w:t>Tools</w:t>
-      </w:r>
-      <w:r>
-        <w:rPr>
-          <w:b/>
-          <w:bCs/>
-        </w:rPr>
-        <w:t>:</w:t>
-      </w:r>
-      <w:r>
-        <w:rPr>
-          <w:b/>
-          <w:bCs/>
-        </w:rPr>
-        <w:t xml:space="preserve"> </w:t>
-      </w:r>
-    </w:p>
-    <w:p>
-      <w:pPr>
-        <w:pStyle w:val="ListParagraph"/>
-        <w:numPr>
-          <w:ilvl w:val="0"/>
-          <w:numId w:val="11"/>
-        </w:numPr>
-      </w:pPr>
-      <w:r>
-        <w:t>Excel</w:t>
-      </w:r>
-      <w:r>
-        <w:t>: pivot tables</w:t>
-      </w:r>
-      <w:r>
-        <w:t>, VBA</w:t>
-      </w:r>
-    </w:p>
-    <w:p>
-      <w:pPr>
-        <w:pStyle w:val="ListParagraph"/>
-        <w:numPr>
-          <w:ilvl w:val="0"/>
-          <w:numId w:val="11"/>
-        </w:numPr>
-      </w:pPr>
-      <w:r>
-        <w:t>Python 3</w:t>
-      </w:r>
-      <w:r>
-        <w:t xml:space="preserve">: </w:t>
-      </w:r>
-      <w:r>
-        <w:t xml:space="preserve">data analysis and visualization using the following: </w:t>
-      </w:r>
-      <w:r>
-        <w:t>pandas, NumPy,</w:t>
-      </w:r>
-      <w:r>
-        <w:t xml:space="preserve"> SciPy, Matplotlib, Seaborn</w:t>
-      </w:r>
-    </w:p>
-    <w:p>
-      <w:pPr>
-        <w:pStyle w:val="ListParagraph"/>
-        <w:numPr>
-          <w:ilvl w:val="0"/>
-          <w:numId w:val="11"/>
-        </w:numPr>
-      </w:pPr>
-      <w:r>
-        <w:t>Tableau: data visualizations</w:t>
-      </w:r>
-    </w:p>
-    <w:p>
-      <w:pPr>
-        <w:pStyle w:val="ListParagraph"/>
-        <w:numPr>
-          <w:ilvl w:val="0"/>
-          <w:numId w:val="11"/>
-        </w:numPr>
-      </w:pPr>
-      <w:r>
-        <w:t xml:space="preserve">IBM DB2 on Cloud: cloud computing </w:t>
-      </w:r>
-    </w:p>
-    <w:p>
-      <w:pPr>
-        <w:rPr>
-          <w:b/>
-          <w:bCs/>
-        </w:rPr>
-      </w:pPr>
-      <w:r>
-        <w:rPr>
-          <w:b/>
-          <w:bCs/>
-        </w:rPr>
-        <w:t>Databases:</w:t>
-      </w:r>
-    </w:p>
-    <w:p>
-      <w:pPr>
-        <w:pStyle w:val="ListParagraph"/>
-        <w:numPr>
-          <w:ilvl w:val="0"/>
-          <w:numId w:val="12"/>
-        </w:numPr>
-      </w:pPr>
-      <w:r>
-        <w:t>mySQL</w:t>
-      </w:r>
-      <w:r>
-        <w:t>:</w:t>
-      </w:r>
-      <w:r>
-        <w:t xml:space="preserve"> </w:t>
-      </w:r>
-      <w:r>
-        <w:t xml:space="preserve">experience writing </w:t>
-      </w:r>
-      <w:r>
-        <w:t>SQL queries in Python 3</w:t>
-      </w:r>
-    </w:p>
-    <w:p/>
     <w:p>
       <w:pPr>
         <w:pBdr>
@@ -386,16 +277,20 @@
           <w:between w:val="nil"/>
         </w:pBdr>
         <w:rPr>
+          <w:bCs/>
+        </w:rPr>
+      </w:pPr>
+      <w:r>
+        <w:rPr>
           <w:b/>
-          <w:u w:val="single"/>
-        </w:rPr>
-      </w:pPr>
-      <w:r>
-        <w:rPr>
-          <w:b/>
-          <w:u w:val="single"/>
-        </w:rPr>
-        <w:t>Projects</w:t>
+        </w:rPr>
+        <w:t xml:space="preserve">Excel: </w:t>
+      </w:r>
+      <w:r>
+        <w:rPr>
+          <w:bCs/>
+        </w:rPr>
+        <w:t>Pivot Tables | VBA Scripting</w:t>
       </w:r>
     </w:p>
     <w:p>
@@ -408,144 +303,20 @@
           <w:between w:val="nil"/>
         </w:pBdr>
         <w:rPr>
+          <w:bCs/>
+        </w:rPr>
+      </w:pPr>
+      <w:r>
+        <w:rPr>
           <w:b/>
-          <w:lang w:val="en-US"/>
-        </w:rPr>
-      </w:pPr>
-      <w:r>
-        <w:rPr>
-          <w:b/>
-        </w:rPr>
-        <w:t xml:space="preserve">Budget Software | </w:t>
-      </w:r>
-      <w:r>
-        <w:rPr>
-          <w:b/>
-          <w:bCs/>
-        </w:rPr>
-        <w:t>https://github.com/sebastiandifrancesco/Budget-Software.git</w:t>
-      </w:r>
-    </w:p>
-    <w:p>
-      <w:pPr>
-        <w:pStyle w:val="ListParagraph"/>
-        <w:numPr>
-          <w:ilvl w:val="0"/>
-          <w:numId w:val="12"/>
-        </w:numPr>
-      </w:pPr>
-      <w:r>
-        <w:t xml:space="preserve">I created this software </w:t>
-      </w:r>
-      <w:r>
-        <w:t>in Python 3</w:t>
-      </w:r>
-      <w:r>
-        <w:t xml:space="preserve"> </w:t>
-      </w:r>
-      <w:r>
-        <w:t xml:space="preserve">to help me </w:t>
-      </w:r>
-      <w:r>
-        <w:t xml:space="preserve">automate my </w:t>
-      </w:r>
-      <w:r>
-        <w:t>budget</w:t>
-      </w:r>
-      <w:r>
-        <w:t>ing process</w:t>
-      </w:r>
-      <w:r>
-        <w:t>. It takes my income and after taking tax out the remaining money is split into 30% for wants, 20% for savings, and 50% for needs.</w:t>
-      </w:r>
-      <w:r>
-        <w:t xml:space="preserve"> </w:t>
-      </w:r>
-      <w:r>
-        <w:t>Finally,</w:t>
-      </w:r>
-      <w:bookmarkStart w:id="0" w:name="_GoBack"/>
-      <w:bookmarkEnd w:id="0"/>
-      <w:r>
-        <w:t xml:space="preserve"> this information is saved to a Budget.txt. The script also allows me to edit the categories values in case I need to record an expense or correct a mistake.  </w:t>
-      </w:r>
-    </w:p>
-    <w:p>
-      <w:pPr>
-        <w:rPr>
-          <w:b/>
-          <w:bCs/>
-        </w:rPr>
-      </w:pPr>
-      <w:r>
-        <w:rPr>
-          <w:b/>
-          <w:bCs/>
-        </w:rPr>
-        <w:t xml:space="preserve">Stock Analysis | </w:t>
-      </w:r>
-      <w:r>
-        <w:rPr>
-          <w:b/>
-          <w:bCs/>
-        </w:rPr>
-        <w:t>https://github.com/sebastiandifrancesco/Stock-Analysis.git</w:t>
-      </w:r>
-    </w:p>
-    <w:p>
-      <w:pPr>
-        <w:pStyle w:val="ListParagraph"/>
-        <w:numPr>
-          <w:ilvl w:val="0"/>
-          <w:numId w:val="12"/>
-        </w:numPr>
-      </w:pPr>
-      <w:r>
-        <w:t>I wrote this VBA script to test my knowledge of working with big data in excel VBA. The code when run goes through the stocks from 2014-2016 and outputs the following additional data: ticker symbol, yearly change (cell colored red if negative and green if positive), percent change, and total stock volume.</w:t>
-      </w:r>
-    </w:p>
-    <w:p>
-      <w:pPr>
-        <w:rPr>
-          <w:b/>
-          <w:bCs/>
-        </w:rPr>
-      </w:pPr>
-      <w:r>
-        <w:rPr>
-          <w:b/>
-          <w:bCs/>
-        </w:rPr>
-        <w:t>PyBank-PyPoll</w:t>
-      </w:r>
-      <w:r>
-        <w:rPr>
-          <w:b/>
-          <w:bCs/>
-        </w:rPr>
-        <w:t xml:space="preserve"> | https://github.com/sebastiandifrancesco/PyBank-PyPoll.git</w:t>
-      </w:r>
-    </w:p>
-    <w:p>
-      <w:pPr>
-        <w:pStyle w:val="ListParagraph"/>
-        <w:numPr>
-          <w:ilvl w:val="0"/>
-          <w:numId w:val="12"/>
-        </w:numPr>
-      </w:pPr>
-      <w:r>
-        <w:t>There are two different python scripts here. The first script analyzes the financial records of a company. Given the dates (in months) and the profits/losses for each month I calculated the analysis which is saved as financial-analysis.txt in Script. The second script analyzes a small towns polling data. Given the voter IDs, counties, and candidates that the person voted for I calculated another analysis which is saved as election-analysis.txt in Script.</w:t>
-      </w:r>
-    </w:p>
-    <w:p>
-      <w:r>
-        <w:rPr>
-          <w:b/>
-          <w:u w:val="single"/>
-        </w:rPr>
-        <w:lastRenderedPageBreak/>
-        <w:t>Education</w:t>
+        </w:rPr>
+        <w:t xml:space="preserve">Statistics: </w:t>
+      </w:r>
+      <w:r>
+        <w:rPr>
+          <w:bCs/>
+        </w:rPr>
+        <w:t>Modeling | Forecasting</w:t>
       </w:r>
     </w:p>
     <w:p>
@@ -557,33 +328,21 @@
           <w:right w:val="nil"/>
           <w:between w:val="nil"/>
         </w:pBdr>
+        <w:rPr>
+          <w:bCs/>
+        </w:rPr>
       </w:pPr>
       <w:r>
         <w:rPr>
           <w:b/>
-          <w:bCs/>
-        </w:rPr>
-        <w:t>Boot Camp Certificate:</w:t>
-      </w:r>
-      <w:r>
-        <w:t xml:space="preserve"> </w:t>
-      </w:r>
-      <w:r>
-        <w:rPr>
-          <w:b/>
-          <w:bCs/>
-        </w:rPr>
-        <w:t>Georgia Tech University</w:t>
-      </w:r>
-      <w:r>
-        <w:t>, Atlanta, GA</w:t>
-      </w:r>
-      <w:r>
-        <w:tab/>
-      </w:r>
-      <w:r>
-        <w:tab/>
-        <w:t>Dec 2020 - May 2021</w:t>
+        </w:rPr>
+        <w:t xml:space="preserve">Python Programming: </w:t>
+      </w:r>
+      <w:r>
+        <w:rPr>
+          <w:bCs/>
+        </w:rPr>
+        <w:t>Python 3 | Pandas | NumPy | SciPy | Matplotlib | Seaborn | API Interactions | Social Media Mining</w:t>
       </w:r>
     </w:p>
     <w:p>
@@ -601,21 +360,15 @@
       </w:pPr>
       <w:r>
         <w:rPr>
-          <w:bCs/>
-        </w:rPr>
-        <w:t>A</w:t>
-      </w:r>
-      <w:r>
-        <w:rPr>
-          <w:bCs/>
-        </w:rPr>
-        <w:t xml:space="preserve"> 6-month data science program which taught technical programming skills in Excel, VBA, Python, R, JavaScript, SQL Databases, Tableau, Big Data, and Machine Learning. </w:t>
-      </w:r>
-      <w:r>
-        <w:rPr>
-          <w:bCs/>
-        </w:rPr>
-        <w:t>The dates of this program run from 12/08/2020 to 6/5/2021.</w:t>
+          <w:b/>
+        </w:rPr>
+        <w:t xml:space="preserve">Databases: </w:t>
+      </w:r>
+      <w:r>
+        <w:rPr>
+          <w:bCs/>
+        </w:rPr>
+        <w:t>MySQL | MongoDB | ETL</w:t>
       </w:r>
     </w:p>
     <w:p>
@@ -631,6 +384,32 @@
           <w:bCs/>
         </w:rPr>
       </w:pPr>
+      <w:r>
+        <w:rPr>
+          <w:b/>
+        </w:rPr>
+        <w:t xml:space="preserve">Web Technologies and Data Visualization: </w:t>
+      </w:r>
+      <w:r>
+        <w:rPr>
+          <w:bCs/>
+        </w:rPr>
+        <w:t xml:space="preserve">HTML | CSS | Bootstrap | Dashboarding | JavaScript Charting | D3.js | </w:t>
+      </w:r>
+      <w:proofErr w:type="spellStart"/>
+      <w:r>
+        <w:rPr>
+          <w:bCs/>
+        </w:rPr>
+        <w:t>Geomapping</w:t>
+      </w:r>
+      <w:proofErr w:type="spellEnd"/>
+      <w:r>
+        <w:rPr>
+          <w:bCs/>
+        </w:rPr>
+        <w:t xml:space="preserve"> with Leaflet.js</w:t>
+      </w:r>
     </w:p>
     <w:p>
       <w:pPr>
@@ -642,23 +421,31 @@
           <w:between w:val="nil"/>
         </w:pBdr>
         <w:rPr>
+          <w:bCs/>
+        </w:rPr>
+      </w:pPr>
+      <w:r>
+        <w:rPr>
           <w:b/>
         </w:rPr>
-      </w:pPr>
+        <w:t>Cloud Computing:</w:t>
+      </w:r>
       <w:r>
         <w:rPr>
           <w:b/>
         </w:rPr>
-        <w:t>Coursera Certifications:</w:t>
+        <w:t xml:space="preserve"> </w:t>
+      </w:r>
+      <w:r>
+        <w:rPr>
+          <w:bCs/>
+        </w:rPr>
+        <w:t>IBM DB2 on Cloud</w:t>
       </w:r>
     </w:p>
+    <w:p/>
     <w:p>
       <w:pPr>
-        <w:pStyle w:val="ListParagraph"/>
-        <w:numPr>
-          <w:ilvl w:val="0"/>
-          <w:numId w:val="12"/>
-        </w:numPr>
         <w:pBdr>
           <w:top w:val="nil"/>
           <w:left w:val="nil"/>
@@ -667,29 +454,20 @@
           <w:between w:val="nil"/>
         </w:pBdr>
         <w:rPr>
-          <w:bCs/>
-        </w:rPr>
-      </w:pPr>
-      <w:r>
-        <w:rPr>
-          <w:bCs/>
-        </w:rPr>
-        <w:t>Data Visualization with Python</w:t>
-      </w:r>
-      <w:r>
-        <w:rPr>
-          <w:bCs/>
-        </w:rPr>
-        <w:t xml:space="preserve"> (IBM)</w:t>
+          <w:b/>
+          <w:u w:val="single"/>
+        </w:rPr>
+      </w:pPr>
+      <w:r>
+        <w:rPr>
+          <w:b/>
+          <w:u w:val="single"/>
+        </w:rPr>
+        <w:t>Projects</w:t>
       </w:r>
     </w:p>
     <w:p>
       <w:pPr>
-        <w:pStyle w:val="ListParagraph"/>
-        <w:numPr>
-          <w:ilvl w:val="0"/>
-          <w:numId w:val="12"/>
-        </w:numPr>
         <w:pBdr>
           <w:top w:val="nil"/>
           <w:left w:val="nil"/>
@@ -698,20 +476,22 @@
           <w:between w:val="nil"/>
         </w:pBdr>
         <w:rPr>
-          <w:bCs/>
-        </w:rPr>
-      </w:pPr>
-      <w:r>
-        <w:rPr>
-          <w:bCs/>
-        </w:rPr>
-        <w:t>Data Analysis with Python</w:t>
-      </w:r>
-      <w:r>
-        <w:rPr>
-          <w:bCs/>
-        </w:rPr>
-        <w:t xml:space="preserve"> (IBM)</w:t>
+          <w:b/>
+          <w:lang w:val="en-US"/>
+        </w:rPr>
+      </w:pPr>
+      <w:r>
+        <w:rPr>
+          <w:b/>
+        </w:rPr>
+        <w:t xml:space="preserve">Budget Software | </w:t>
+      </w:r>
+      <w:r>
+        <w:rPr>
+          <w:b/>
+          <w:bCs/>
+        </w:rPr>
+        <w:t>https://github.com/sebastiandifrancesco/Budget-Software.git</w:t>
       </w:r>
     </w:p>
     <w:p>
@@ -721,6 +501,131 @@
           <w:ilvl w:val="0"/>
           <w:numId w:val="12"/>
         </w:numPr>
+      </w:pPr>
+      <w:r>
+        <w:t xml:space="preserve">I created this software </w:t>
+      </w:r>
+      <w:r>
+        <w:t>in Python 3</w:t>
+      </w:r>
+      <w:r>
+        <w:t xml:space="preserve"> </w:t>
+      </w:r>
+      <w:r>
+        <w:t xml:space="preserve">to help me </w:t>
+      </w:r>
+      <w:r>
+        <w:t xml:space="preserve">automate my </w:t>
+      </w:r>
+      <w:r>
+        <w:t>budget</w:t>
+      </w:r>
+      <w:r>
+        <w:t>ing process</w:t>
+      </w:r>
+      <w:r>
+        <w:t>. It takes my income and after taking tax out the remaining money is split into 30% for wants, 20% for savings, and 50% for needs.</w:t>
+      </w:r>
+      <w:r>
+        <w:t xml:space="preserve"> </w:t>
+      </w:r>
+      <w:r>
+        <w:t>Finally,</w:t>
+      </w:r>
+      <w:r>
+        <w:t xml:space="preserve"> this information is saved to a Budget.txt. The script also allows me to edit the categories</w:t>
+      </w:r>
+      <w:r>
+        <w:t>’</w:t>
+      </w:r>
+      <w:r>
+        <w:t xml:space="preserve"> values in case I need to record an expense or correct a mistake.  </w:t>
+      </w:r>
+    </w:p>
+    <w:p>
+      <w:pPr>
+        <w:rPr>
+          <w:b/>
+          <w:bCs/>
+        </w:rPr>
+      </w:pPr>
+      <w:r>
+        <w:rPr>
+          <w:b/>
+          <w:bCs/>
+        </w:rPr>
+        <w:t xml:space="preserve">Stock Analysis | </w:t>
+      </w:r>
+      <w:r>
+        <w:rPr>
+          <w:b/>
+          <w:bCs/>
+        </w:rPr>
+        <w:t>https://github.com/sebastiandifrancesco/Stock-Analysis.git</w:t>
+      </w:r>
+    </w:p>
+    <w:p>
+      <w:pPr>
+        <w:pStyle w:val="ListParagraph"/>
+        <w:numPr>
+          <w:ilvl w:val="0"/>
+          <w:numId w:val="12"/>
+        </w:numPr>
+      </w:pPr>
+      <w:r>
+        <w:t>I wrote this VBA script to test my knowledge of working with big data in excel VBA. The code when run goes through the stocks from 2014-2016 and outputs the following additional data: ticker symbol, yearly change (cell colored red if negative and green if positive), percent change, and total stock volume.</w:t>
+      </w:r>
+    </w:p>
+    <w:p>
+      <w:pPr>
+        <w:rPr>
+          <w:b/>
+          <w:bCs/>
+        </w:rPr>
+      </w:pPr>
+      <w:proofErr w:type="spellStart"/>
+      <w:r>
+        <w:rPr>
+          <w:b/>
+          <w:bCs/>
+        </w:rPr>
+        <w:t>PyBank-PyPoll</w:t>
+      </w:r>
+      <w:proofErr w:type="spellEnd"/>
+      <w:r>
+        <w:rPr>
+          <w:b/>
+          <w:bCs/>
+        </w:rPr>
+        <w:t xml:space="preserve"> | https://github.com/sebastiandifrancesco/PyBank-PyPoll.git</w:t>
+      </w:r>
+    </w:p>
+    <w:p>
+      <w:pPr>
+        <w:pStyle w:val="ListParagraph"/>
+        <w:numPr>
+          <w:ilvl w:val="0"/>
+          <w:numId w:val="12"/>
+        </w:numPr>
+      </w:pPr>
+      <w:r>
+        <w:t>There are two different python scripts here. The first script analyzes the financial records of a company. Given the dates (in months) and the profits/losses for each month I calculated the analysis which is saved as financial-analysis.txt in Script. The second script analyzes a small towns polling data. Given the voter IDs, counties, and candidates that the person voted for I calculated another analysis which is saved as election-analysis.txt in Script.</w:t>
+      </w:r>
+      <w:bookmarkStart w:id="0" w:name="_GoBack"/>
+      <w:bookmarkEnd w:id="0"/>
+    </w:p>
+    <w:p>
+      <w:r>
+        <w:rPr>
+          <w:b/>
+          <w:u w:val="single"/>
+        </w:rPr>
+        <w:lastRenderedPageBreak/>
+        <w:t>Education</w:t>
+      </w:r>
+    </w:p>
+    <w:p>
+      <w:pPr>
         <w:pBdr>
           <w:top w:val="nil"/>
           <w:left w:val="nil"/>
@@ -728,30 +633,37 @@
           <w:right w:val="nil"/>
           <w:between w:val="nil"/>
         </w:pBdr>
-        <w:rPr>
-          <w:bCs/>
-        </w:rPr>
-      </w:pPr>
-      <w:r>
-        <w:rPr>
-          <w:bCs/>
-        </w:rPr>
-        <w:t>Databases and SQL for Data Science</w:t>
-      </w:r>
-      <w:r>
-        <w:rPr>
-          <w:bCs/>
-        </w:rPr>
-        <w:t xml:space="preserve"> (IBM)</w:t>
+      </w:pPr>
+      <w:r>
+        <w:rPr>
+          <w:b/>
+          <w:bCs/>
+        </w:rPr>
+        <w:t>Boot Camp Certificate:</w:t>
+      </w:r>
+      <w:r>
+        <w:t xml:space="preserve"> </w:t>
+      </w:r>
+      <w:r>
+        <w:rPr>
+          <w:b/>
+          <w:bCs/>
+        </w:rPr>
+        <w:t>Georgia Tech University</w:t>
+      </w:r>
+      <w:r>
+        <w:t>, Atlanta, GA</w:t>
+      </w:r>
+      <w:r>
+        <w:tab/>
+      </w:r>
+      <w:r>
+        <w:tab/>
+        <w:t>Dec 2020 - May 2021</w:t>
       </w:r>
     </w:p>
     <w:p>
       <w:pPr>
-        <w:pStyle w:val="ListParagraph"/>
-        <w:numPr>
-          <w:ilvl w:val="0"/>
-          <w:numId w:val="12"/>
-        </w:numPr>
         <w:pBdr>
           <w:top w:val="nil"/>
           <w:left w:val="nil"/>
@@ -767,22 +679,23 @@
         <w:rPr>
           <w:bCs/>
         </w:rPr>
-        <w:t>Python for Data Science and AI</w:t>
-      </w:r>
-      <w:r>
-        <w:rPr>
-          <w:bCs/>
-        </w:rPr>
-        <w:t xml:space="preserve"> (IBM)</w:t>
+        <w:t>A</w:t>
+      </w:r>
+      <w:r>
+        <w:rPr>
+          <w:bCs/>
+        </w:rPr>
+        <w:t xml:space="preserve"> 6-month data science program which taught technical programming skills in Excel, VBA, Python, R, JavaScript, SQL Databases, Tableau, Big Data, and Machine Learning. </w:t>
+      </w:r>
+      <w:r>
+        <w:rPr>
+          <w:bCs/>
+        </w:rPr>
+        <w:t>The dates of this program run from 12/08/2020 to 6/5/2021.</w:t>
       </w:r>
     </w:p>
     <w:p>
       <w:pPr>
-        <w:pStyle w:val="ListParagraph"/>
-        <w:numPr>
-          <w:ilvl w:val="0"/>
-          <w:numId w:val="12"/>
-        </w:numPr>
         <w:pBdr>
           <w:top w:val="nil"/>
           <w:left w:val="nil"/>
@@ -794,26 +707,9 @@
           <w:bCs/>
         </w:rPr>
       </w:pPr>
-      <w:r>
-        <w:rPr>
-          <w:bCs/>
-        </w:rPr>
-        <w:t>Data Science Methodology</w:t>
-      </w:r>
-      <w:r>
-        <w:rPr>
-          <w:bCs/>
-        </w:rPr>
-        <w:t xml:space="preserve"> (IBM)</w:t>
-      </w:r>
     </w:p>
     <w:p>
       <w:pPr>
-        <w:pStyle w:val="ListParagraph"/>
-        <w:numPr>
-          <w:ilvl w:val="0"/>
-          <w:numId w:val="12"/>
-        </w:numPr>
         <w:pBdr>
           <w:top w:val="nil"/>
           <w:left w:val="nil"/>
@@ -822,29 +718,18 @@
           <w:between w:val="nil"/>
         </w:pBdr>
         <w:rPr>
-          <w:bCs/>
-        </w:rPr>
-      </w:pPr>
-      <w:r>
-        <w:rPr>
-          <w:bCs/>
-        </w:rPr>
-        <w:t>Tools for Data Science</w:t>
-      </w:r>
-      <w:r>
-        <w:rPr>
-          <w:bCs/>
-        </w:rPr>
-        <w:t xml:space="preserve"> (IBM)</w:t>
+          <w:b/>
+        </w:rPr>
+      </w:pPr>
+      <w:r>
+        <w:rPr>
+          <w:b/>
+        </w:rPr>
+        <w:t>Coursera Certifications:</w:t>
       </w:r>
     </w:p>
     <w:p>
       <w:pPr>
-        <w:pStyle w:val="ListParagraph"/>
-        <w:numPr>
-          <w:ilvl w:val="0"/>
-          <w:numId w:val="12"/>
-        </w:numPr>
         <w:pBdr>
           <w:top w:val="nil"/>
           <w:left w:val="nil"/>
@@ -860,6 +745,114 @@
         <w:rPr>
           <w:bCs/>
         </w:rPr>
+        <w:t>Data Visualization with Python</w:t>
+      </w:r>
+      <w:r>
+        <w:rPr>
+          <w:bCs/>
+        </w:rPr>
+        <w:t xml:space="preserve"> (IBM)</w:t>
+      </w:r>
+      <w:r>
+        <w:rPr>
+          <w:bCs/>
+        </w:rPr>
+        <w:t xml:space="preserve"> | </w:t>
+      </w:r>
+      <w:r>
+        <w:rPr>
+          <w:bCs/>
+        </w:rPr>
+        <w:t>Data Analysis with Python</w:t>
+      </w:r>
+      <w:r>
+        <w:rPr>
+          <w:bCs/>
+        </w:rPr>
+        <w:t xml:space="preserve"> (IBM)</w:t>
+      </w:r>
+      <w:r>
+        <w:rPr>
+          <w:bCs/>
+        </w:rPr>
+        <w:t xml:space="preserve"> | </w:t>
+      </w:r>
+      <w:r>
+        <w:rPr>
+          <w:bCs/>
+        </w:rPr>
+        <w:t>Databases and SQL for Data Science</w:t>
+      </w:r>
+      <w:r>
+        <w:rPr>
+          <w:bCs/>
+        </w:rPr>
+        <w:t xml:space="preserve"> (IBM)</w:t>
+      </w:r>
+      <w:r>
+        <w:rPr>
+          <w:bCs/>
+        </w:rPr>
+        <w:t xml:space="preserve"> | </w:t>
+      </w:r>
+      <w:r>
+        <w:rPr>
+          <w:bCs/>
+        </w:rPr>
+        <w:t>Python for Data Science and AI</w:t>
+      </w:r>
+      <w:r>
+        <w:rPr>
+          <w:bCs/>
+        </w:rPr>
+        <w:t xml:space="preserve"> (IBM)</w:t>
+      </w:r>
+      <w:r>
+        <w:rPr>
+          <w:bCs/>
+        </w:rPr>
+        <w:t xml:space="preserve"> | </w:t>
+      </w:r>
+      <w:r>
+        <w:rPr>
+          <w:bCs/>
+        </w:rPr>
+        <w:t>Data Science Methodology</w:t>
+      </w:r>
+      <w:r>
+        <w:rPr>
+          <w:bCs/>
+        </w:rPr>
+        <w:t xml:space="preserve"> (IBM)</w:t>
+      </w:r>
+      <w:r>
+        <w:rPr>
+          <w:bCs/>
+        </w:rPr>
+        <w:t xml:space="preserve"> | </w:t>
+      </w:r>
+      <w:r>
+        <w:rPr>
+          <w:bCs/>
+        </w:rPr>
+        <w:t>Tools for Data Science</w:t>
+      </w:r>
+      <w:r>
+        <w:rPr>
+          <w:bCs/>
+        </w:rPr>
+        <w:t xml:space="preserve"> (IBM)</w:t>
+      </w:r>
+      <w:r>
+        <w:rPr>
+          <w:bCs/>
+        </w:rPr>
+        <w:t xml:space="preserve"> | </w:t>
+      </w:r>
+      <w:r>
+        <w:rPr>
+          <w:bCs/>
+        </w:rPr>
         <w:t>Python Data Structures</w:t>
       </w:r>
       <w:r>
@@ -868,25 +861,12 @@
         </w:rPr>
         <w:t xml:space="preserve"> (University of Michigan)</w:t>
       </w:r>
-    </w:p>
-    <w:p>
-      <w:pPr>
-        <w:pStyle w:val="ListParagraph"/>
-        <w:numPr>
-          <w:ilvl w:val="0"/>
-          <w:numId w:val="12"/>
-        </w:numPr>
-        <w:pBdr>
-          <w:top w:val="nil"/>
-          <w:left w:val="nil"/>
-          <w:bottom w:val="nil"/>
-          <w:right w:val="nil"/>
-          <w:between w:val="nil"/>
-        </w:pBdr>
-        <w:rPr>
-          <w:bCs/>
-        </w:rPr>
-      </w:pPr>
+      <w:r>
+        <w:rPr>
+          <w:bCs/>
+        </w:rPr>
+        <w:t xml:space="preserve"> | </w:t>
+      </w:r>
       <w:r>
         <w:rPr>
           <w:bCs/>
@@ -1221,7 +1201,7 @@
   <w:abstractNum w:abstractNumId="2" w15:restartNumberingAfterBreak="0">
     <w:nsid w:val="156A2677"/>
     <w:multiLevelType w:val="hybridMultilevel"/>
-    <w:tmpl w:val="A412BABE"/>
+    <w:tmpl w:val="F2CAC90C"/>
     <w:lvl w:ilvl="0" w:tplc="04090001">
       <w:start w:val="1"/>
       <w:numFmt w:val="bullet"/>
@@ -1671,6 +1651,119 @@
     </w:lvl>
   </w:abstractNum>
   <w:abstractNum w:abstractNumId="6" w15:restartNumberingAfterBreak="0">
+    <w:nsid w:val="3C7B012F"/>
+    <w:multiLevelType w:val="hybridMultilevel"/>
+    <w:tmpl w:val="379A9BDC"/>
+    <w:lvl w:ilvl="0" w:tplc="04090001">
+      <w:start w:val="1"/>
+      <w:numFmt w:val="bullet"/>
+      <w:lvlText w:val=""/>
+      <w:lvlJc w:val="left"/>
+      <w:pPr>
+        <w:ind w:left="720" w:hanging="360"/>
+      </w:pPr>
+      <w:rPr>
+        <w:rFonts w:ascii="Symbol" w:hAnsi="Symbol" w:hint="default"/>
+      </w:rPr>
+    </w:lvl>
+    <w:lvl w:ilvl="1" w:tplc="04090003" w:tentative="1">
+      <w:start w:val="1"/>
+      <w:numFmt w:val="bullet"/>
+      <w:lvlText w:val="o"/>
+      <w:lvlJc w:val="left"/>
+      <w:pPr>
+        <w:ind w:left="1440" w:hanging="360"/>
+      </w:pPr>
+      <w:rPr>
+        <w:rFonts w:ascii="Courier New" w:hAnsi="Courier New" w:cs="Courier New" w:hint="default"/>
+      </w:rPr>
+    </w:lvl>
+    <w:lvl w:ilvl="2" w:tplc="04090005" w:tentative="1">
+      <w:start w:val="1"/>
+      <w:numFmt w:val="bullet"/>
+      <w:lvlText w:val=""/>
+      <w:lvlJc w:val="left"/>
+      <w:pPr>
+        <w:ind w:left="2160" w:hanging="360"/>
+      </w:pPr>
+      <w:rPr>
+        <w:rFonts w:ascii="Wingdings" w:hAnsi="Wingdings" w:hint="default"/>
+      </w:rPr>
+    </w:lvl>
+    <w:lvl w:ilvl="3" w:tplc="04090001" w:tentative="1">
+      <w:start w:val="1"/>
+      <w:numFmt w:val="bullet"/>
+      <w:lvlText w:val=""/>
+      <w:lvlJc w:val="left"/>
+      <w:pPr>
+        <w:ind w:left="2880" w:hanging="360"/>
+      </w:pPr>
+      <w:rPr>
+        <w:rFonts w:ascii="Symbol" w:hAnsi="Symbol" w:hint="default"/>
+      </w:rPr>
+    </w:lvl>
+    <w:lvl w:ilvl="4" w:tplc="04090003" w:tentative="1">
+      <w:start w:val="1"/>
+      <w:numFmt w:val="bullet"/>
+      <w:lvlText w:val="o"/>
+      <w:lvlJc w:val="left"/>
+      <w:pPr>
+        <w:ind w:left="3600" w:hanging="360"/>
+      </w:pPr>
+      <w:rPr>
+        <w:rFonts w:ascii="Courier New" w:hAnsi="Courier New" w:cs="Courier New" w:hint="default"/>
+      </w:rPr>
+    </w:lvl>
+    <w:lvl w:ilvl="5" w:tplc="04090005" w:tentative="1">
+      <w:start w:val="1"/>
+      <w:numFmt w:val="bullet"/>
+      <w:lvlText w:val=""/>
+      <w:lvlJc w:val="left"/>
+      <w:pPr>
+        <w:ind w:left="4320" w:hanging="360"/>
+      </w:pPr>
+      <w:rPr>
+        <w:rFonts w:ascii="Wingdings" w:hAnsi="Wingdings" w:hint="default"/>
+      </w:rPr>
+    </w:lvl>
+    <w:lvl w:ilvl="6" w:tplc="04090001" w:tentative="1">
+      <w:start w:val="1"/>
+      <w:numFmt w:val="bullet"/>
+      <w:lvlText w:val=""/>
+      <w:lvlJc w:val="left"/>
+      <w:pPr>
+        <w:ind w:left="5040" w:hanging="360"/>
+      </w:pPr>
+      <w:rPr>
+        <w:rFonts w:ascii="Symbol" w:hAnsi="Symbol" w:hint="default"/>
+      </w:rPr>
+    </w:lvl>
+    <w:lvl w:ilvl="7" w:tplc="04090003" w:tentative="1">
+      <w:start w:val="1"/>
+      <w:numFmt w:val="bullet"/>
+      <w:lvlText w:val="o"/>
+      <w:lvlJc w:val="left"/>
+      <w:pPr>
+        <w:ind w:left="5760" w:hanging="360"/>
+      </w:pPr>
+      <w:rPr>
+        <w:rFonts w:ascii="Courier New" w:hAnsi="Courier New" w:cs="Courier New" w:hint="default"/>
+      </w:rPr>
+    </w:lvl>
+    <w:lvl w:ilvl="8" w:tplc="04090005" w:tentative="1">
+      <w:start w:val="1"/>
+      <w:numFmt w:val="bullet"/>
+      <w:lvlText w:val=""/>
+      <w:lvlJc w:val="left"/>
+      <w:pPr>
+        <w:ind w:left="6480" w:hanging="360"/>
+      </w:pPr>
+      <w:rPr>
+        <w:rFonts w:ascii="Wingdings" w:hAnsi="Wingdings" w:hint="default"/>
+      </w:rPr>
+    </w:lvl>
+  </w:abstractNum>
+  <w:abstractNum w:abstractNumId="7" w15:restartNumberingAfterBreak="0">
     <w:nsid w:val="4264485C"/>
     <w:multiLevelType w:val="hybridMultilevel"/>
     <w:tmpl w:val="8B20D9BA"/>
@@ -1783,10 +1876,236 @@
       </w:rPr>
     </w:lvl>
   </w:abstractNum>
-  <w:abstractNum w:abstractNumId="7" w15:restartNumberingAfterBreak="0">
+  <w:abstractNum w:abstractNumId="8" w15:restartNumberingAfterBreak="0">
+    <w:nsid w:val="46975B72"/>
+    <w:multiLevelType w:val="hybridMultilevel"/>
+    <w:tmpl w:val="EBAEFADA"/>
+    <w:lvl w:ilvl="0" w:tplc="04090001">
+      <w:start w:val="1"/>
+      <w:numFmt w:val="bullet"/>
+      <w:lvlText w:val=""/>
+      <w:lvlJc w:val="left"/>
+      <w:pPr>
+        <w:ind w:left="720" w:hanging="360"/>
+      </w:pPr>
+      <w:rPr>
+        <w:rFonts w:ascii="Symbol" w:hAnsi="Symbol" w:hint="default"/>
+      </w:rPr>
+    </w:lvl>
+    <w:lvl w:ilvl="1" w:tplc="04090003" w:tentative="1">
+      <w:start w:val="1"/>
+      <w:numFmt w:val="bullet"/>
+      <w:lvlText w:val="o"/>
+      <w:lvlJc w:val="left"/>
+      <w:pPr>
+        <w:ind w:left="1440" w:hanging="360"/>
+      </w:pPr>
+      <w:rPr>
+        <w:rFonts w:ascii="Courier New" w:hAnsi="Courier New" w:cs="Courier New" w:hint="default"/>
+      </w:rPr>
+    </w:lvl>
+    <w:lvl w:ilvl="2" w:tplc="04090005" w:tentative="1">
+      <w:start w:val="1"/>
+      <w:numFmt w:val="bullet"/>
+      <w:lvlText w:val=""/>
+      <w:lvlJc w:val="left"/>
+      <w:pPr>
+        <w:ind w:left="2160" w:hanging="360"/>
+      </w:pPr>
+      <w:rPr>
+        <w:rFonts w:ascii="Wingdings" w:hAnsi="Wingdings" w:hint="default"/>
+      </w:rPr>
+    </w:lvl>
+    <w:lvl w:ilvl="3" w:tplc="04090001" w:tentative="1">
+      <w:start w:val="1"/>
+      <w:numFmt w:val="bullet"/>
+      <w:lvlText w:val=""/>
+      <w:lvlJc w:val="left"/>
+      <w:pPr>
+        <w:ind w:left="2880" w:hanging="360"/>
+      </w:pPr>
+      <w:rPr>
+        <w:rFonts w:ascii="Symbol" w:hAnsi="Symbol" w:hint="default"/>
+      </w:rPr>
+    </w:lvl>
+    <w:lvl w:ilvl="4" w:tplc="04090003" w:tentative="1">
+      <w:start w:val="1"/>
+      <w:numFmt w:val="bullet"/>
+      <w:lvlText w:val="o"/>
+      <w:lvlJc w:val="left"/>
+      <w:pPr>
+        <w:ind w:left="3600" w:hanging="360"/>
+      </w:pPr>
+      <w:rPr>
+        <w:rFonts w:ascii="Courier New" w:hAnsi="Courier New" w:cs="Courier New" w:hint="default"/>
+      </w:rPr>
+    </w:lvl>
+    <w:lvl w:ilvl="5" w:tplc="04090005" w:tentative="1">
+      <w:start w:val="1"/>
+      <w:numFmt w:val="bullet"/>
+      <w:lvlText w:val=""/>
+      <w:lvlJc w:val="left"/>
+      <w:pPr>
+        <w:ind w:left="4320" w:hanging="360"/>
+      </w:pPr>
+      <w:rPr>
+        <w:rFonts w:ascii="Wingdings" w:hAnsi="Wingdings" w:hint="default"/>
+      </w:rPr>
+    </w:lvl>
+    <w:lvl w:ilvl="6" w:tplc="04090001" w:tentative="1">
+      <w:start w:val="1"/>
+      <w:numFmt w:val="bullet"/>
+      <w:lvlText w:val=""/>
+      <w:lvlJc w:val="left"/>
+      <w:pPr>
+        <w:ind w:left="5040" w:hanging="360"/>
+      </w:pPr>
+      <w:rPr>
+        <w:rFonts w:ascii="Symbol" w:hAnsi="Symbol" w:hint="default"/>
+      </w:rPr>
+    </w:lvl>
+    <w:lvl w:ilvl="7" w:tplc="04090003" w:tentative="1">
+      <w:start w:val="1"/>
+      <w:numFmt w:val="bullet"/>
+      <w:lvlText w:val="o"/>
+      <w:lvlJc w:val="left"/>
+      <w:pPr>
+        <w:ind w:left="5760" w:hanging="360"/>
+      </w:pPr>
+      <w:rPr>
+        <w:rFonts w:ascii="Courier New" w:hAnsi="Courier New" w:cs="Courier New" w:hint="default"/>
+      </w:rPr>
+    </w:lvl>
+    <w:lvl w:ilvl="8" w:tplc="04090005" w:tentative="1">
+      <w:start w:val="1"/>
+      <w:numFmt w:val="bullet"/>
+      <w:lvlText w:val=""/>
+      <w:lvlJc w:val="left"/>
+      <w:pPr>
+        <w:ind w:left="6480" w:hanging="360"/>
+      </w:pPr>
+      <w:rPr>
+        <w:rFonts w:ascii="Wingdings" w:hAnsi="Wingdings" w:hint="default"/>
+      </w:rPr>
+    </w:lvl>
+  </w:abstractNum>
+  <w:abstractNum w:abstractNumId="9" w15:restartNumberingAfterBreak="0">
     <w:nsid w:val="46E33647"/>
     <w:multiLevelType w:val="hybridMultilevel"/>
-    <w:tmpl w:val="3FA28F2E"/>
+    <w:tmpl w:val="BB6CB2EC"/>
+    <w:lvl w:ilvl="0" w:tplc="7F184008">
+      <w:start w:val="1"/>
+      <w:numFmt w:val="bullet"/>
+      <w:lvlText w:val=""/>
+      <w:lvlJc w:val="left"/>
+      <w:pPr>
+        <w:ind w:left="720" w:hanging="360"/>
+      </w:pPr>
+      <w:rPr>
+        <w:rFonts w:ascii="Symbol" w:hAnsi="Symbol" w:hint="default"/>
+      </w:rPr>
+    </w:lvl>
+    <w:lvl w:ilvl="1" w:tplc="04090003" w:tentative="1">
+      <w:start w:val="1"/>
+      <w:numFmt w:val="bullet"/>
+      <w:lvlText w:val="o"/>
+      <w:lvlJc w:val="left"/>
+      <w:pPr>
+        <w:ind w:left="1440" w:hanging="360"/>
+      </w:pPr>
+      <w:rPr>
+        <w:rFonts w:ascii="Courier New" w:hAnsi="Courier New" w:cs="Courier New" w:hint="default"/>
+      </w:rPr>
+    </w:lvl>
+    <w:lvl w:ilvl="2" w:tplc="04090005" w:tentative="1">
+      <w:start w:val="1"/>
+      <w:numFmt w:val="bullet"/>
+      <w:lvlText w:val=""/>
+      <w:lvlJc w:val="left"/>
+      <w:pPr>
+        <w:ind w:left="2160" w:hanging="360"/>
+      </w:pPr>
+      <w:rPr>
+        <w:rFonts w:ascii="Wingdings" w:hAnsi="Wingdings" w:hint="default"/>
+      </w:rPr>
+    </w:lvl>
+    <w:lvl w:ilvl="3" w:tplc="04090001" w:tentative="1">
+      <w:start w:val="1"/>
+      <w:numFmt w:val="bullet"/>
+      <w:lvlText w:val=""/>
+      <w:lvlJc w:val="left"/>
+      <w:pPr>
+        <w:ind w:left="2880" w:hanging="360"/>
+      </w:pPr>
+      <w:rPr>
+        <w:rFonts w:ascii="Symbol" w:hAnsi="Symbol" w:hint="default"/>
+      </w:rPr>
+    </w:lvl>
+    <w:lvl w:ilvl="4" w:tplc="04090003" w:tentative="1">
+      <w:start w:val="1"/>
+      <w:numFmt w:val="bullet"/>
+      <w:lvlText w:val="o"/>
+      <w:lvlJc w:val="left"/>
+      <w:pPr>
+        <w:ind w:left="3600" w:hanging="360"/>
+      </w:pPr>
+      <w:rPr>
+        <w:rFonts w:ascii="Courier New" w:hAnsi="Courier New" w:cs="Courier New" w:hint="default"/>
+      </w:rPr>
+    </w:lvl>
+    <w:lvl w:ilvl="5" w:tplc="04090005" w:tentative="1">
+      <w:start w:val="1"/>
+      <w:numFmt w:val="bullet"/>
+      <w:lvlText w:val=""/>
+      <w:lvlJc w:val="left"/>
+      <w:pPr>
+        <w:ind w:left="4320" w:hanging="360"/>
+      </w:pPr>
+      <w:rPr>
+        <w:rFonts w:ascii="Wingdings" w:hAnsi="Wingdings" w:hint="default"/>
+      </w:rPr>
+    </w:lvl>
+    <w:lvl w:ilvl="6" w:tplc="04090001" w:tentative="1">
+      <w:start w:val="1"/>
+      <w:numFmt w:val="bullet"/>
+      <w:lvlText w:val=""/>
+      <w:lvlJc w:val="left"/>
+      <w:pPr>
+        <w:ind w:left="5040" w:hanging="360"/>
+      </w:pPr>
+      <w:rPr>
+        <w:rFonts w:ascii="Symbol" w:hAnsi="Symbol" w:hint="default"/>
+      </w:rPr>
+    </w:lvl>
+    <w:lvl w:ilvl="7" w:tplc="04090003" w:tentative="1">
+      <w:start w:val="1"/>
+      <w:numFmt w:val="bullet"/>
+      <w:lvlText w:val="o"/>
+      <w:lvlJc w:val="left"/>
+      <w:pPr>
+        <w:ind w:left="5760" w:hanging="360"/>
+      </w:pPr>
+      <w:rPr>
+        <w:rFonts w:ascii="Courier New" w:hAnsi="Courier New" w:cs="Courier New" w:hint="default"/>
+      </w:rPr>
+    </w:lvl>
+    <w:lvl w:ilvl="8" w:tplc="04090005" w:tentative="1">
+      <w:start w:val="1"/>
+      <w:numFmt w:val="bullet"/>
+      <w:lvlText w:val=""/>
+      <w:lvlJc w:val="left"/>
+      <w:pPr>
+        <w:ind w:left="6480" w:hanging="360"/>
+      </w:pPr>
+      <w:rPr>
+        <w:rFonts w:ascii="Wingdings" w:hAnsi="Wingdings" w:hint="default"/>
+      </w:rPr>
+    </w:lvl>
+  </w:abstractNum>
+  <w:abstractNum w:abstractNumId="10" w15:restartNumberingAfterBreak="0">
+    <w:nsid w:val="4C756493"/>
+    <w:multiLevelType w:val="hybridMultilevel"/>
+    <w:tmpl w:val="545A97C0"/>
     <w:lvl w:ilvl="0" w:tplc="04090001">
       <w:start w:val="1"/>
       <w:numFmt w:val="bullet"/>
@@ -1896,7 +2215,7 @@
       </w:rPr>
     </w:lvl>
   </w:abstractNum>
-  <w:abstractNum w:abstractNumId="8" w15:restartNumberingAfterBreak="0">
+  <w:abstractNum w:abstractNumId="11" w15:restartNumberingAfterBreak="0">
     <w:nsid w:val="4CAB761A"/>
     <w:multiLevelType w:val="hybridMultilevel"/>
     <w:tmpl w:val="1F488DBC"/>
@@ -2009,7 +2328,7 @@
       </w:rPr>
     </w:lvl>
   </w:abstractNum>
-  <w:abstractNum w:abstractNumId="9" w15:restartNumberingAfterBreak="0">
+  <w:abstractNum w:abstractNumId="12" w15:restartNumberingAfterBreak="0">
     <w:nsid w:val="50367AB6"/>
     <w:multiLevelType w:val="hybridMultilevel"/>
     <w:tmpl w:val="D86A1BFC"/>
@@ -2122,7 +2441,120 @@
       </w:rPr>
     </w:lvl>
   </w:abstractNum>
-  <w:abstractNum w:abstractNumId="10" w15:restartNumberingAfterBreak="0">
+  <w:abstractNum w:abstractNumId="13" w15:restartNumberingAfterBreak="0">
+    <w:nsid w:val="5FA21DDA"/>
+    <w:multiLevelType w:val="hybridMultilevel"/>
+    <w:tmpl w:val="DDE2BF18"/>
+    <w:lvl w:ilvl="0" w:tplc="04090001">
+      <w:start w:val="1"/>
+      <w:numFmt w:val="bullet"/>
+      <w:lvlText w:val=""/>
+      <w:lvlJc w:val="left"/>
+      <w:pPr>
+        <w:ind w:left="720" w:hanging="360"/>
+      </w:pPr>
+      <w:rPr>
+        <w:rFonts w:ascii="Symbol" w:hAnsi="Symbol" w:hint="default"/>
+      </w:rPr>
+    </w:lvl>
+    <w:lvl w:ilvl="1" w:tplc="04090003" w:tentative="1">
+      <w:start w:val="1"/>
+      <w:numFmt w:val="bullet"/>
+      <w:lvlText w:val="o"/>
+      <w:lvlJc w:val="left"/>
+      <w:pPr>
+        <w:ind w:left="1440" w:hanging="360"/>
+      </w:pPr>
+      <w:rPr>
+        <w:rFonts w:ascii="Courier New" w:hAnsi="Courier New" w:cs="Courier New" w:hint="default"/>
+      </w:rPr>
+    </w:lvl>
+    <w:lvl w:ilvl="2" w:tplc="04090005" w:tentative="1">
+      <w:start w:val="1"/>
+      <w:numFmt w:val="bullet"/>
+      <w:lvlText w:val=""/>
+      <w:lvlJc w:val="left"/>
+      <w:pPr>
+        <w:ind w:left="2160" w:hanging="360"/>
+      </w:pPr>
+      <w:rPr>
+        <w:rFonts w:ascii="Wingdings" w:hAnsi="Wingdings" w:hint="default"/>
+      </w:rPr>
+    </w:lvl>
+    <w:lvl w:ilvl="3" w:tplc="04090001" w:tentative="1">
+      <w:start w:val="1"/>
+      <w:numFmt w:val="bullet"/>
+      <w:lvlText w:val=""/>
+      <w:lvlJc w:val="left"/>
+      <w:pPr>
+        <w:ind w:left="2880" w:hanging="360"/>
+      </w:pPr>
+      <w:rPr>
+        <w:rFonts w:ascii="Symbol" w:hAnsi="Symbol" w:hint="default"/>
+      </w:rPr>
+    </w:lvl>
+    <w:lvl w:ilvl="4" w:tplc="04090003" w:tentative="1">
+      <w:start w:val="1"/>
+      <w:numFmt w:val="bullet"/>
+      <w:lvlText w:val="o"/>
+      <w:lvlJc w:val="left"/>
+      <w:pPr>
+        <w:ind w:left="3600" w:hanging="360"/>
+      </w:pPr>
+      <w:rPr>
+        <w:rFonts w:ascii="Courier New" w:hAnsi="Courier New" w:cs="Courier New" w:hint="default"/>
+      </w:rPr>
+    </w:lvl>
+    <w:lvl w:ilvl="5" w:tplc="04090005" w:tentative="1">
+      <w:start w:val="1"/>
+      <w:numFmt w:val="bullet"/>
+      <w:lvlText w:val=""/>
+      <w:lvlJc w:val="left"/>
+      <w:pPr>
+        <w:ind w:left="4320" w:hanging="360"/>
+      </w:pPr>
+      <w:rPr>
+        <w:rFonts w:ascii="Wingdings" w:hAnsi="Wingdings" w:hint="default"/>
+      </w:rPr>
+    </w:lvl>
+    <w:lvl w:ilvl="6" w:tplc="04090001" w:tentative="1">
+      <w:start w:val="1"/>
+      <w:numFmt w:val="bullet"/>
+      <w:lvlText w:val=""/>
+      <w:lvlJc w:val="left"/>
+      <w:pPr>
+        <w:ind w:left="5040" w:hanging="360"/>
+      </w:pPr>
+      <w:rPr>
+        <w:rFonts w:ascii="Symbol" w:hAnsi="Symbol" w:hint="default"/>
+      </w:rPr>
+    </w:lvl>
+    <w:lvl w:ilvl="7" w:tplc="04090003" w:tentative="1">
+      <w:start w:val="1"/>
+      <w:numFmt w:val="bullet"/>
+      <w:lvlText w:val="o"/>
+      <w:lvlJc w:val="left"/>
+      <w:pPr>
+        <w:ind w:left="5760" w:hanging="360"/>
+      </w:pPr>
+      <w:rPr>
+        <w:rFonts w:ascii="Courier New" w:hAnsi="Courier New" w:cs="Courier New" w:hint="default"/>
+      </w:rPr>
+    </w:lvl>
+    <w:lvl w:ilvl="8" w:tplc="04090005" w:tentative="1">
+      <w:start w:val="1"/>
+      <w:numFmt w:val="bullet"/>
+      <w:lvlText w:val=""/>
+      <w:lvlJc w:val="left"/>
+      <w:pPr>
+        <w:ind w:left="6480" w:hanging="360"/>
+      </w:pPr>
+      <w:rPr>
+        <w:rFonts w:ascii="Wingdings" w:hAnsi="Wingdings" w:hint="default"/>
+      </w:rPr>
+    </w:lvl>
+  </w:abstractNum>
+  <w:abstractNum w:abstractNumId="14" w15:restartNumberingAfterBreak="0">
     <w:nsid w:val="63910615"/>
     <w:multiLevelType w:val="hybridMultilevel"/>
     <w:tmpl w:val="1D82744A"/>
@@ -2235,7 +2667,7 @@
       </w:rPr>
     </w:lvl>
   </w:abstractNum>
-  <w:abstractNum w:abstractNumId="11" w15:restartNumberingAfterBreak="0">
+  <w:abstractNum w:abstractNumId="15" w15:restartNumberingAfterBreak="0">
     <w:nsid w:val="7D947BA1"/>
     <w:multiLevelType w:val="hybridMultilevel"/>
     <w:tmpl w:val="44281EDC"/>
@@ -2352,16 +2784,16 @@
     <w:abstractNumId w:val="5"/>
   </w:num>
   <w:num w:numId="2">
-    <w:abstractNumId w:val="8"/>
+    <w:abstractNumId w:val="11"/>
   </w:num>
   <w:num w:numId="3">
     <w:abstractNumId w:val="3"/>
   </w:num>
   <w:num w:numId="4">
-    <w:abstractNumId w:val="10"/>
+    <w:abstractNumId w:val="14"/>
   </w:num>
   <w:num w:numId="5">
-    <w:abstractNumId w:val="6"/>
+    <w:abstractNumId w:val="7"/>
   </w:num>
   <w:num w:numId="6">
     <w:abstractNumId w:val="1"/>
@@ -2373,16 +2805,28 @@
     <w:abstractNumId w:val="0"/>
   </w:num>
   <w:num w:numId="9">
-    <w:abstractNumId w:val="9"/>
+    <w:abstractNumId w:val="12"/>
   </w:num>
   <w:num w:numId="10">
-    <w:abstractNumId w:val="11"/>
+    <w:abstractNumId w:val="15"/>
   </w:num>
   <w:num w:numId="11">
     <w:abstractNumId w:val="2"/>
   </w:num>
   <w:num w:numId="12">
-    <w:abstractNumId w:val="7"/>
+    <w:abstractNumId w:val="9"/>
+  </w:num>
+  <w:num w:numId="13">
+    <w:abstractNumId w:val="10"/>
+  </w:num>
+  <w:num w:numId="14">
+    <w:abstractNumId w:val="13"/>
+  </w:num>
+  <w:num w:numId="15">
+    <w:abstractNumId w:val="6"/>
+  </w:num>
+  <w:num w:numId="16">
+    <w:abstractNumId w:val="8"/>
   </w:num>
 </w:numbering>
 </file>
@@ -2855,6 +3299,25 @@
       <w:contextualSpacing/>
     </w:pPr>
   </w:style>
+  <w:style w:type="table" w:styleId="TableGrid">
+    <w:name w:val="Table Grid"/>
+    <w:basedOn w:val="TableNormal"/>
+    <w:uiPriority w:val="39"/>
+    <w:rsid w:val="00FD3E58"/>
+    <w:pPr>
+      <w:spacing w:after="0" w:line="240" w:lineRule="auto"/>
+    </w:pPr>
+    <w:tblPr>
+      <w:tblBorders>
+        <w:top w:val="single" w:sz="4" w:space="0" w:color="auto"/>
+        <w:left w:val="single" w:sz="4" w:space="0" w:color="auto"/>
+        <w:bottom w:val="single" w:sz="4" w:space="0" w:color="auto"/>
+        <w:right w:val="single" w:sz="4" w:space="0" w:color="auto"/>
+        <w:insideH w:val="single" w:sz="4" w:space="0" w:color="auto"/>
+        <w:insideV w:val="single" w:sz="4" w:space="0" w:color="auto"/>
+      </w:tblBorders>
+    </w:tblPr>
+  </w:style>
 </w:styles>
 </file>
 

</xml_diff>

<commit_message>
Edited GT Boot Camp section
</commit_message>
<xml_diff>
--- a/Resume For Data Analysis.docx
+++ b/Resume For Data Analysis.docx
@@ -199,21 +199,7 @@
         <w:rPr>
           <w:color w:val="000000"/>
         </w:rPr>
-        <w:t xml:space="preserve">, SQL, and machine learning from Georgia Tech’s data analytics and visualization bootcamp </w:t>
-      </w:r>
-      <w:proofErr w:type="gramStart"/>
-      <w:r>
-        <w:rPr>
-          <w:color w:val="000000"/>
-        </w:rPr>
-        <w:t>and also</w:t>
-      </w:r>
-      <w:proofErr w:type="gramEnd"/>
-      <w:r>
-        <w:rPr>
-          <w:color w:val="000000"/>
-        </w:rPr>
-        <w:t xml:space="preserve"> from seven Coursera certifications. Increasingly innovative ability is leveraged to solve complex problems involving big data that is sometimes structured and sometimes raw. High motivation due to intellectual curiosity allows for proficient analysis with great attention to detail. Strengths include finding truth within visualizations of big data as well as knowing how to efficiently collaborate with different kinds of personalities according to modern psychology.</w:t>
+        <w:t>, SQL, and machine learning from Georgia Tech’s data analytics and visualization bootcamp and also from seven Coursera certifications. Increasingly innovative ability is leveraged to solve complex problems involving big data that is sometimes structured and sometimes raw. High motivation due to intellectual curiosity allows for proficient analysis with great attention to detail. Strengths include finding truth within visualizations of big data as well as knowing how to efficiently collaborate with different kinds of personalities according to modern psychology.</w:t>
       </w:r>
     </w:p>
     <w:p>
@@ -394,21 +380,7 @@
         <w:rPr>
           <w:bCs/>
         </w:rPr>
-        <w:t xml:space="preserve">HTML | CSS | Bootstrap | Dashboarding | JavaScript Charting | D3.js | </w:t>
-      </w:r>
-      <w:proofErr w:type="spellStart"/>
-      <w:r>
-        <w:rPr>
-          <w:bCs/>
-        </w:rPr>
-        <w:t>Geomapping</w:t>
-      </w:r>
-      <w:proofErr w:type="spellEnd"/>
-      <w:r>
-        <w:rPr>
-          <w:bCs/>
-        </w:rPr>
-        <w:t xml:space="preserve"> with Leaflet.js</w:t>
+        <w:t>HTML | CSS | Bootstrap | Dashboarding | JavaScript Charting | D3.js | Geomapping with Leaflet.js</w:t>
       </w:r>
     </w:p>
     <w:p>
@@ -583,7 +555,6 @@
           <w:bCs/>
         </w:rPr>
       </w:pPr>
-      <w:proofErr w:type="spellStart"/>
       <w:r>
         <w:rPr>
           <w:b/>
@@ -591,7 +562,6 @@
         </w:rPr>
         <w:t>PyBank-PyPoll</w:t>
       </w:r>
-      <w:proofErr w:type="spellEnd"/>
       <w:r>
         <w:rPr>
           <w:b/>
@@ -611,10 +581,10 @@
       <w:r>
         <w:t>There are two different python scripts here. The first script analyzes the financial records of a company. Given the dates (in months) and the profits/losses for each month I calculated the analysis which is saved as financial-analysis.txt in Script. The second script analyzes a small towns polling data. Given the voter IDs, counties, and candidates that the person voted for I calculated another analysis which is saved as election-analysis.txt in Script.</w:t>
       </w:r>
+    </w:p>
+    <w:p>
       <w:bookmarkStart w:id="0" w:name="_GoBack"/>
       <w:bookmarkEnd w:id="0"/>
-    </w:p>
-    <w:p>
       <w:r>
         <w:rPr>
           <w:b/>
@@ -685,13 +655,7 @@
         <w:rPr>
           <w:bCs/>
         </w:rPr>
-        <w:t xml:space="preserve"> 6-month data science program which taught technical programming skills in Excel, VBA, Python, R, JavaScript, SQL Databases, Tableau, Big Data, and Machine Learning. </w:t>
-      </w:r>
-      <w:r>
-        <w:rPr>
-          <w:bCs/>
-        </w:rPr>
-        <w:t>The dates of this program run from 12/08/2020 to 6/5/2021.</w:t>
+        <w:t xml:space="preserve"> 6-month data science program which taught technical programming skills in Excel, VBA, Python, R, JavaScript, SQL Databases, Tableau, Big Data, and Machine Learning.</w:t>
       </w:r>
     </w:p>
     <w:p>

</xml_diff>

<commit_message>
Edited down to one page
</commit_message>
<xml_diff>
--- a/Resume For Data Analysis.docx
+++ b/Resume For Data Analysis.docx
@@ -380,7 +380,21 @@
         <w:rPr>
           <w:bCs/>
         </w:rPr>
-        <w:t>HTML | CSS | Bootstrap | Dashboarding | JavaScript Charting | D3.js | Geomapping with Leaflet.js</w:t>
+        <w:t xml:space="preserve">HTML | CSS | Bootstrap | Dashboarding | JavaScript Charting | D3.js | </w:t>
+      </w:r>
+      <w:proofErr w:type="spellStart"/>
+      <w:r>
+        <w:rPr>
+          <w:bCs/>
+        </w:rPr>
+        <w:t>Geomapping</w:t>
+      </w:r>
+      <w:proofErr w:type="spellEnd"/>
+      <w:r>
+        <w:rPr>
+          <w:bCs/>
+        </w:rPr>
+        <w:t xml:space="preserve"> with Leaflet.js</w:t>
       </w:r>
     </w:p>
     <w:p>
@@ -468,50 +482,24 @@
     </w:p>
     <w:p>
       <w:pPr>
-        <w:pStyle w:val="ListParagraph"/>
-        <w:numPr>
-          <w:ilvl w:val="0"/>
-          <w:numId w:val="12"/>
-        </w:numPr>
-      </w:pPr>
-      <w:r>
-        <w:t xml:space="preserve">I created this software </w:t>
-      </w:r>
-      <w:r>
-        <w:t>in Python 3</w:t>
-      </w:r>
-      <w:r>
-        <w:t xml:space="preserve"> </w:t>
-      </w:r>
-      <w:r>
-        <w:t xml:space="preserve">to help me </w:t>
-      </w:r>
-      <w:r>
-        <w:t xml:space="preserve">automate my </w:t>
-      </w:r>
-      <w:r>
-        <w:t>budget</w:t>
-      </w:r>
-      <w:r>
-        <w:t>ing process</w:t>
-      </w:r>
-      <w:r>
-        <w:t>. It takes my income and after taking tax out the remaining money is split into 30% for wants, 20% for savings, and 50% for needs.</w:t>
-      </w:r>
-      <w:r>
-        <w:t xml:space="preserve"> </w:t>
-      </w:r>
-      <w:r>
-        <w:t>Finally,</w:t>
-      </w:r>
-      <w:r>
-        <w:t xml:space="preserve"> this information is saved to a Budget.txt. The script also allows me to edit the categories</w:t>
-      </w:r>
-      <w:r>
-        <w:t>’</w:t>
-      </w:r>
-      <w:r>
-        <w:t xml:space="preserve"> values in case I need to record an expense or correct a mistake.  </w:t>
+        <w:rPr>
+          <w:b/>
+          <w:bCs/>
+        </w:rPr>
+      </w:pPr>
+      <w:r>
+        <w:rPr>
+          <w:b/>
+          <w:bCs/>
+        </w:rPr>
+        <w:t xml:space="preserve">Stock Analysis | </w:t>
+      </w:r>
+      <w:r>
+        <w:rPr>
+          <w:b/>
+          <w:bCs/>
+        </w:rPr>
+        <w:t>https://github.com/sebastiandifrancesco/Stock-Analysis.git</w:t>
       </w:r>
     </w:p>
     <w:p>
@@ -521,76 +509,37 @@
           <w:bCs/>
         </w:rPr>
       </w:pPr>
+      <w:proofErr w:type="spellStart"/>
       <w:r>
         <w:rPr>
           <w:b/>
           <w:bCs/>
         </w:rPr>
-        <w:t xml:space="preserve">Stock Analysis | </w:t>
-      </w:r>
+        <w:t>PyBank-PyPoll</w:t>
+      </w:r>
+      <w:proofErr w:type="spellEnd"/>
       <w:r>
         <w:rPr>
           <w:b/>
           <w:bCs/>
         </w:rPr>
-        <w:t>https://github.com/sebastiandifrancesco/Stock-Analysis.git</w:t>
+        <w:t xml:space="preserve"> | https://github.com/sebastiandifrancesco/PyBank-PyPoll.git</w:t>
       </w:r>
     </w:p>
     <w:p>
       <w:pPr>
-        <w:pStyle w:val="ListParagraph"/>
-        <w:numPr>
-          <w:ilvl w:val="0"/>
-          <w:numId w:val="12"/>
-        </w:numPr>
-      </w:pPr>
-      <w:r>
-        <w:t>I wrote this VBA script to test my knowledge of working with big data in excel VBA. The code when run goes through the stocks from 2014-2016 and outputs the following additional data: ticker symbol, yearly change (cell colored red if negative and green if positive), percent change, and total stock volume.</w:t>
-      </w:r>
+        <w:rPr>
+          <w:b/>
+          <w:u w:val="single"/>
+        </w:rPr>
+      </w:pPr>
     </w:p>
     <w:p>
-      <w:pPr>
-        <w:rPr>
-          <w:b/>
-          <w:bCs/>
-        </w:rPr>
-      </w:pPr>
-      <w:r>
-        <w:rPr>
-          <w:b/>
-          <w:bCs/>
-        </w:rPr>
-        <w:t>PyBank-PyPoll</w:t>
-      </w:r>
-      <w:r>
-        <w:rPr>
-          <w:b/>
-          <w:bCs/>
-        </w:rPr>
-        <w:t xml:space="preserve"> | https://github.com/sebastiandifrancesco/PyBank-PyPoll.git</w:t>
-      </w:r>
-    </w:p>
-    <w:p>
-      <w:pPr>
-        <w:pStyle w:val="ListParagraph"/>
-        <w:numPr>
-          <w:ilvl w:val="0"/>
-          <w:numId w:val="12"/>
-        </w:numPr>
-      </w:pPr>
-      <w:r>
-        <w:t>There are two different python scripts here. The first script analyzes the financial records of a company. Given the dates (in months) and the profits/losses for each month I calculated the analysis which is saved as financial-analysis.txt in Script. The second script analyzes a small towns polling data. Given the voter IDs, counties, and candidates that the person voted for I calculated another analysis which is saved as election-analysis.txt in Script.</w:t>
-      </w:r>
-    </w:p>
-    <w:p>
-      <w:bookmarkStart w:id="0" w:name="_GoBack"/>
-      <w:bookmarkEnd w:id="0"/>
       <w:r>
         <w:rPr>
           <w:b/>
           <w:u w:val="single"/>
         </w:rPr>
-        <w:lastRenderedPageBreak/>
         <w:t>Education</w:t>
       </w:r>
     </w:p>
@@ -619,7 +568,14 @@
           <w:b/>
           <w:bCs/>
         </w:rPr>
-        <w:t>Georgia Tech University</w:t>
+        <w:t xml:space="preserve">Georgia </w:t>
+      </w:r>
+      <w:r>
+        <w:rPr>
+          <w:b/>
+          <w:bCs/>
+        </w:rPr>
+        <w:t>Institute of Technology</w:t>
       </w:r>
       <w:r>
         <w:t>, Atlanta, GA</w:t>
@@ -628,7 +584,6 @@
         <w:tab/>
       </w:r>
       <w:r>
-        <w:tab/>
         <w:t>Dec 2020 - May 2021</w:t>
       </w:r>
     </w:p>
@@ -655,8 +610,22 @@
         <w:rPr>
           <w:bCs/>
         </w:rPr>
-        <w:t xml:space="preserve"> 6-month data science program which taught technical programming skills in Excel, VBA, Python, R, JavaScript, SQL Databases, Tableau, Big Data, and Machine Learning.</w:t>
-      </w:r>
+        <w:t xml:space="preserve"> data </w:t>
+      </w:r>
+      <w:r>
+        <w:rPr>
+          <w:bCs/>
+        </w:rPr>
+        <w:t>analytics</w:t>
+      </w:r>
+      <w:r>
+        <w:rPr>
+          <w:bCs/>
+        </w:rPr>
+        <w:t xml:space="preserve"> program which taught technical programming skills in Excel, VBA, Python, R, JavaScript, SQL Databases, Tableau, Big Data, and Machine Learning.</w:t>
+      </w:r>
+      <w:bookmarkStart w:id="0" w:name="_GoBack"/>
+      <w:bookmarkEnd w:id="0"/>
     </w:p>
     <w:p>
       <w:pPr>
@@ -882,32 +851,6 @@
           <w:bCs/>
         </w:rPr>
         <w:t>, Atlanta GA</w:t>
-      </w:r>
-    </w:p>
-    <w:p>
-      <w:pPr>
-        <w:pBdr>
-          <w:top w:val="nil"/>
-          <w:left w:val="nil"/>
-          <w:bottom w:val="nil"/>
-          <w:right w:val="nil"/>
-          <w:between w:val="nil"/>
-        </w:pBdr>
-        <w:rPr>
-          <w:bCs/>
-        </w:rPr>
-      </w:pPr>
-      <w:r>
-        <w:rPr>
-          <w:bCs/>
-        </w:rPr>
-        <w:t xml:space="preserve">My degree’s emphasis was on philosophy and psychology. </w:t>
-      </w:r>
-      <w:r>
-        <w:rPr>
-          <w:shd w:val="clear" w:color="auto" w:fill="FFFFFF"/>
-        </w:rPr>
-        <w:t>The psychology classes I have taken include: elementary psychology, abnormal psychology, cognitive psychology, sense and perception, and personality psychology. Overall, these classes have given me insight into how people are wired and allow me to understand how to best interact with different types of people. The philosophy classes I have taken include: intro to philosophy, symbolic logic, cognitive science, theory of knowledge, philosophy of language, biomedical ethics, and existentialism. I also took one computer science class where I acquired basic Java coding skills. These classes have strengthened my ability to synthesize abstract concepts into writing, my reasoning skills, and my ability to code small software.</w:t>
       </w:r>
     </w:p>
     <w:p>

</xml_diff>

<commit_message>
added microsoft sql server and SSMS
</commit_message>
<xml_diff>
--- a/Resume For Data Analysis.docx
+++ b/Resume For Data Analysis.docx
@@ -348,7 +348,33 @@
         <w:rPr>
           <w:b/>
         </w:rPr>
-        <w:t xml:space="preserve">Databases: </w:t>
+        <w:t>Databases:</w:t>
+      </w:r>
+      <w:r>
+        <w:rPr>
+          <w:b/>
+        </w:rPr>
+        <w:t xml:space="preserve"> </w:t>
+      </w:r>
+      <w:r>
+        <w:rPr>
+          <w:bCs/>
+        </w:rPr>
+        <w:t>Microsoft SQL Server | SSMS</w:t>
+      </w:r>
+      <w:bookmarkStart w:id="0" w:name="_GoBack"/>
+      <w:bookmarkEnd w:id="0"/>
+      <w:r>
+        <w:rPr>
+          <w:bCs/>
+        </w:rPr>
+        <w:t xml:space="preserve"> |</w:t>
+      </w:r>
+      <w:r>
+        <w:rPr>
+          <w:b/>
+        </w:rPr>
+        <w:t xml:space="preserve"> </w:t>
       </w:r>
       <w:r>
         <w:rPr>
@@ -380,21 +406,7 @@
         <w:rPr>
           <w:bCs/>
         </w:rPr>
-        <w:t xml:space="preserve">HTML | CSS | Bootstrap | Dashboarding | JavaScript Charting | D3.js | </w:t>
-      </w:r>
-      <w:proofErr w:type="spellStart"/>
-      <w:r>
-        <w:rPr>
-          <w:bCs/>
-        </w:rPr>
-        <w:t>Geomapping</w:t>
-      </w:r>
-      <w:proofErr w:type="spellEnd"/>
-      <w:r>
-        <w:rPr>
-          <w:bCs/>
-        </w:rPr>
-        <w:t xml:space="preserve"> with Leaflet.js</w:t>
+        <w:t>HTML | CSS | Bootstrap | Dashboarding | JavaScript Charting | D3.js | Geomapping with Leaflet.js</w:t>
       </w:r>
     </w:p>
     <w:p>
@@ -509,7 +521,6 @@
           <w:bCs/>
         </w:rPr>
       </w:pPr>
-      <w:proofErr w:type="spellStart"/>
       <w:r>
         <w:rPr>
           <w:b/>
@@ -517,7 +528,6 @@
         </w:rPr>
         <w:t>PyBank-PyPoll</w:t>
       </w:r>
-      <w:proofErr w:type="spellEnd"/>
       <w:r>
         <w:rPr>
           <w:b/>
@@ -624,8 +634,6 @@
         </w:rPr>
         <w:t xml:space="preserve"> program which taught technical programming skills in Excel, VBA, Python, R, JavaScript, SQL Databases, Tableau, Big Data, and Machine Learning.</w:t>
       </w:r>
-      <w:bookmarkStart w:id="0" w:name="_GoBack"/>
-      <w:bookmarkEnd w:id="0"/>
     </w:p>
     <w:p>
       <w:pPr>

</xml_diff>

<commit_message>
added most recent work esperience sections
</commit_message>
<xml_diff>
--- a/Resume For Data Analysis.docx
+++ b/Resume For Data Analysis.docx
@@ -14,16 +14,16 @@
         <w:jc w:val="center"/>
         <w:rPr>
           <w:bCs/>
-          <w:sz w:val="40"/>
-          <w:szCs w:val="40"/>
+          <w:sz w:val="32"/>
+          <w:szCs w:val="32"/>
           <w:lang w:val="en-US"/>
         </w:rPr>
       </w:pPr>
       <w:r>
         <w:rPr>
           <w:bCs/>
-          <w:sz w:val="40"/>
-          <w:szCs w:val="40"/>
+          <w:sz w:val="32"/>
+          <w:szCs w:val="32"/>
           <w:lang w:val="en-US"/>
         </w:rPr>
         <w:t>Sebastian Di Francesco</w:t>
@@ -40,23 +40,31 @@
         </w:pBdr>
         <w:jc w:val="center"/>
         <w:rPr>
+          <w:sz w:val="20"/>
+          <w:szCs w:val="20"/>
           <w:lang w:val="en-US"/>
         </w:rPr>
       </w:pPr>
       <w:r>
         <w:rPr>
+          <w:sz w:val="20"/>
+          <w:szCs w:val="20"/>
           <w:lang w:val="en-US"/>
         </w:rPr>
         <w:t>180 Jackson St NE</w:t>
       </w:r>
       <w:r>
         <w:rPr>
+          <w:sz w:val="20"/>
+          <w:szCs w:val="20"/>
           <w:lang w:val="en-US"/>
         </w:rPr>
         <w:t xml:space="preserve"> Atlanta, GA 303</w:t>
       </w:r>
       <w:r>
         <w:rPr>
+          <w:sz w:val="20"/>
+          <w:szCs w:val="20"/>
           <w:lang w:val="en-US"/>
         </w:rPr>
         <w:t>12</w:t>
@@ -74,22 +82,32 @@
         <w:jc w:val="center"/>
         <w:rPr>
           <w:rStyle w:val="Hyperlink"/>
+          <w:sz w:val="20"/>
+          <w:szCs w:val="20"/>
           <w:lang w:val="en-US"/>
         </w:rPr>
       </w:pPr>
       <w:r>
         <w:rPr>
+          <w:sz w:val="20"/>
+          <w:szCs w:val="20"/>
           <w:lang w:val="en-US"/>
         </w:rPr>
         <w:t xml:space="preserve">404-889-1216 </w:t>
       </w:r>
       <w:r>
+        <w:rPr>
+          <w:sz w:val="20"/>
+          <w:szCs w:val="20"/>
+        </w:rPr>
         <w:t xml:space="preserve">| </w:t>
       </w:r>
       <w:hyperlink r:id="rId5" w:history="1">
         <w:r>
           <w:rPr>
             <w:rStyle w:val="Hyperlink"/>
+            <w:sz w:val="20"/>
+            <w:szCs w:val="20"/>
             <w:lang w:val="en-US"/>
           </w:rPr>
           <w:t>sebastiandifrancesco@gmail.com</w:t>
@@ -107,11 +125,15 @@
         </w:pBdr>
         <w:jc w:val="center"/>
         <w:rPr>
+          <w:sz w:val="20"/>
+          <w:szCs w:val="20"/>
           <w:lang w:val="en-US"/>
         </w:rPr>
       </w:pPr>
       <w:r>
         <w:rPr>
+          <w:sz w:val="20"/>
+          <w:szCs w:val="20"/>
           <w:lang w:val="en-US"/>
         </w:rPr>
         <w:t xml:space="preserve">LinkedIn: </w:t>
@@ -120,6 +142,8 @@
         <w:r>
           <w:rPr>
             <w:rStyle w:val="Hyperlink"/>
+            <w:sz w:val="20"/>
+            <w:szCs w:val="20"/>
             <w:lang w:val="en-US"/>
           </w:rPr>
           <w:t>https://www.linkedin.com/in/sebastian-di-francesco-b9978873/</w:t>
@@ -137,11 +161,15 @@
         </w:pBdr>
         <w:jc w:val="center"/>
         <w:rPr>
+          <w:sz w:val="20"/>
+          <w:szCs w:val="20"/>
           <w:lang w:val="en-US"/>
         </w:rPr>
       </w:pPr>
       <w:r>
         <w:rPr>
+          <w:sz w:val="20"/>
+          <w:szCs w:val="20"/>
           <w:lang w:val="en-US"/>
         </w:rPr>
         <w:t>GitHub: https://github.com/sebastiandifrancesco</w:t>
@@ -158,12 +186,16 @@
         </w:pBdr>
         <w:rPr>
           <w:b/>
+          <w:sz w:val="20"/>
+          <w:szCs w:val="20"/>
           <w:u w:val="single"/>
         </w:rPr>
       </w:pPr>
       <w:r>
         <w:rPr>
           <w:b/>
+          <w:sz w:val="20"/>
+          <w:szCs w:val="20"/>
           <w:u w:val="single"/>
         </w:rPr>
         <w:t>Summary</w:t>
@@ -180,42 +212,55 @@
         </w:pBdr>
         <w:rPr>
           <w:b/>
+          <w:sz w:val="20"/>
+          <w:szCs w:val="20"/>
           <w:u w:val="single"/>
         </w:rPr>
       </w:pPr>
       <w:r>
         <w:rPr>
           <w:color w:val="000000"/>
+          <w:sz w:val="20"/>
+          <w:szCs w:val="20"/>
         </w:rPr>
         <w:t>Data analyst with skills in Excel, Python,</w:t>
       </w:r>
       <w:r>
         <w:rPr>
           <w:color w:val="000000"/>
+          <w:sz w:val="20"/>
+          <w:szCs w:val="20"/>
         </w:rPr>
         <w:t xml:space="preserve"> Tableau</w:t>
       </w:r>
       <w:r>
         <w:rPr>
           <w:color w:val="000000"/>
+          <w:sz w:val="20"/>
+          <w:szCs w:val="20"/>
         </w:rPr>
         <w:t xml:space="preserve">, SQL, and machine learning from </w:t>
       </w:r>
       <w:r>
-        <w:t>Georgia Institute of Technology</w:t>
-      </w:r>
-      <w:r>
-        <w:t>’s</w:t>
+        <w:rPr>
+          <w:sz w:val="20"/>
+          <w:szCs w:val="20"/>
+        </w:rPr>
+        <w:t>Georgia Institute of Technology’s</w:t>
       </w:r>
       <w:r>
         <w:rPr>
           <w:color w:val="000000"/>
+          <w:sz w:val="20"/>
+          <w:szCs w:val="20"/>
         </w:rPr>
         <w:t xml:space="preserve"> </w:t>
       </w:r>
       <w:r>
         <w:rPr>
           <w:color w:val="000000"/>
+          <w:sz w:val="20"/>
+          <w:szCs w:val="20"/>
         </w:rPr>
         <w:t>data analytics and visualization bootcamp and also from seven Coursera certifications. Increasingly innovative ability is leveraged to solve complex problems involving big data that is sometimes structured and sometimes raw. High motivation due to intellectual curiosity allows for proficient analysis with great attention to detail. Strengths include finding truth within visualizations of big data as well as knowing how to efficiently collaborate with different kinds of personalities according to modern psychology.</w:t>
       </w:r>
@@ -231,6 +276,8 @@
         </w:pBdr>
         <w:rPr>
           <w:b/>
+          <w:sz w:val="20"/>
+          <w:szCs w:val="20"/>
           <w:u w:val="single"/>
         </w:rPr>
       </w:pPr>
@@ -246,12 +293,16 @@
         </w:pBdr>
         <w:rPr>
           <w:b/>
+          <w:sz w:val="20"/>
+          <w:szCs w:val="20"/>
           <w:u w:val="single"/>
         </w:rPr>
       </w:pPr>
       <w:r>
         <w:rPr>
           <w:b/>
+          <w:sz w:val="20"/>
+          <w:szCs w:val="20"/>
           <w:u w:val="single"/>
         </w:rPr>
         <w:t xml:space="preserve">Technical </w:t>
@@ -259,6 +310,8 @@
       <w:r>
         <w:rPr>
           <w:b/>
+          <w:sz w:val="20"/>
+          <w:szCs w:val="20"/>
           <w:u w:val="single"/>
         </w:rPr>
         <w:t xml:space="preserve">Data Analytics </w:t>
@@ -266,6 +319,8 @@
       <w:r>
         <w:rPr>
           <w:b/>
+          <w:sz w:val="20"/>
+          <w:szCs w:val="20"/>
           <w:u w:val="single"/>
         </w:rPr>
         <w:t>Skills</w:t>
@@ -282,41 +337,55 @@
         </w:pBdr>
         <w:rPr>
           <w:bCs/>
+          <w:sz w:val="20"/>
+          <w:szCs w:val="20"/>
         </w:rPr>
       </w:pPr>
       <w:r>
         <w:rPr>
           <w:b/>
+          <w:sz w:val="20"/>
+          <w:szCs w:val="20"/>
         </w:rPr>
         <w:t xml:space="preserve">Microsoft </w:t>
       </w:r>
       <w:r>
         <w:rPr>
           <w:b/>
+          <w:sz w:val="20"/>
+          <w:szCs w:val="20"/>
         </w:rPr>
         <w:t xml:space="preserve">Excel: </w:t>
       </w:r>
       <w:r>
         <w:rPr>
           <w:bCs/>
+          <w:sz w:val="20"/>
+          <w:szCs w:val="20"/>
         </w:rPr>
         <w:t xml:space="preserve">VLOOKUP | </w:t>
       </w:r>
       <w:r>
         <w:rPr>
           <w:bCs/>
+          <w:sz w:val="20"/>
+          <w:szCs w:val="20"/>
         </w:rPr>
         <w:t xml:space="preserve">Pivot Tables | </w:t>
       </w:r>
       <w:r>
         <w:rPr>
           <w:bCs/>
+          <w:sz w:val="20"/>
+          <w:szCs w:val="20"/>
         </w:rPr>
         <w:t xml:space="preserve">Conditional Formatting | </w:t>
       </w:r>
       <w:r>
         <w:rPr>
           <w:bCs/>
+          <w:sz w:val="20"/>
+          <w:szCs w:val="20"/>
         </w:rPr>
         <w:t>VBA Scripting</w:t>
       </w:r>
@@ -332,17 +401,23 @@
         </w:pBdr>
         <w:rPr>
           <w:bCs/>
+          <w:sz w:val="20"/>
+          <w:szCs w:val="20"/>
         </w:rPr>
       </w:pPr>
       <w:r>
         <w:rPr>
           <w:b/>
+          <w:sz w:val="20"/>
+          <w:szCs w:val="20"/>
         </w:rPr>
         <w:t xml:space="preserve">Statistics: </w:t>
       </w:r>
       <w:r>
         <w:rPr>
           <w:bCs/>
+          <w:sz w:val="20"/>
+          <w:szCs w:val="20"/>
         </w:rPr>
         <w:t>Modeling | Forecasting</w:t>
       </w:r>
@@ -358,23 +433,49 @@
         </w:pBdr>
         <w:rPr>
           <w:bCs/>
+          <w:sz w:val="20"/>
+          <w:szCs w:val="20"/>
         </w:rPr>
       </w:pPr>
       <w:r>
         <w:rPr>
           <w:b/>
+          <w:sz w:val="20"/>
+          <w:szCs w:val="20"/>
         </w:rPr>
         <w:t xml:space="preserve">Python Programming: </w:t>
       </w:r>
       <w:r>
         <w:rPr>
           <w:bCs/>
-        </w:rPr>
-        <w:t>Pandas | Numpy | Seaborn | Matplotlib | SciPy</w:t>
-      </w:r>
-      <w:r>
-        <w:rPr>
-          <w:bCs/>
+          <w:sz w:val="20"/>
+          <w:szCs w:val="20"/>
+        </w:rPr>
+        <w:t xml:space="preserve">Pandas | </w:t>
+      </w:r>
+      <w:proofErr w:type="spellStart"/>
+      <w:r>
+        <w:rPr>
+          <w:bCs/>
+          <w:sz w:val="20"/>
+          <w:szCs w:val="20"/>
+        </w:rPr>
+        <w:t>Numpy</w:t>
+      </w:r>
+      <w:proofErr w:type="spellEnd"/>
+      <w:r>
+        <w:rPr>
+          <w:bCs/>
+          <w:sz w:val="20"/>
+          <w:szCs w:val="20"/>
+        </w:rPr>
+        <w:t xml:space="preserve"> | Seaborn | Matplotlib | SciPy</w:t>
+      </w:r>
+      <w:r>
+        <w:rPr>
+          <w:bCs/>
+          <w:sz w:val="20"/>
+          <w:szCs w:val="20"/>
         </w:rPr>
         <w:t xml:space="preserve"> | API Interactions | Social Media Mining</w:t>
       </w:r>
@@ -390,41 +491,55 @@
         </w:pBdr>
         <w:rPr>
           <w:bCs/>
+          <w:sz w:val="20"/>
+          <w:szCs w:val="20"/>
         </w:rPr>
       </w:pPr>
       <w:r>
         <w:rPr>
           <w:b/>
+          <w:sz w:val="20"/>
+          <w:szCs w:val="20"/>
         </w:rPr>
         <w:t>Databases:</w:t>
       </w:r>
       <w:r>
         <w:rPr>
           <w:b/>
+          <w:sz w:val="20"/>
+          <w:szCs w:val="20"/>
         </w:rPr>
         <w:t xml:space="preserve"> </w:t>
       </w:r>
       <w:r>
         <w:rPr>
           <w:bCs/>
+          <w:sz w:val="20"/>
+          <w:szCs w:val="20"/>
         </w:rPr>
         <w:t>Microsoft SQL Server | SSMS |</w:t>
       </w:r>
       <w:r>
         <w:rPr>
           <w:b/>
+          <w:sz w:val="20"/>
+          <w:szCs w:val="20"/>
         </w:rPr>
         <w:t xml:space="preserve"> </w:t>
       </w:r>
       <w:r>
         <w:rPr>
           <w:bCs/>
+          <w:sz w:val="20"/>
+          <w:szCs w:val="20"/>
         </w:rPr>
         <w:t xml:space="preserve">T-SQL | </w:t>
       </w:r>
       <w:r>
         <w:rPr>
           <w:bCs/>
+          <w:sz w:val="20"/>
+          <w:szCs w:val="20"/>
         </w:rPr>
         <w:t>MySQL | MongoDB | ETL</w:t>
       </w:r>
@@ -440,19 +555,43 @@
         </w:pBdr>
         <w:rPr>
           <w:bCs/>
+          <w:sz w:val="20"/>
+          <w:szCs w:val="20"/>
         </w:rPr>
       </w:pPr>
       <w:r>
         <w:rPr>
           <w:b/>
+          <w:sz w:val="20"/>
+          <w:szCs w:val="20"/>
         </w:rPr>
         <w:t xml:space="preserve">Web Technologies and Data Visualization: </w:t>
       </w:r>
       <w:r>
         <w:rPr>
           <w:bCs/>
-        </w:rPr>
-        <w:t>HTML | CSS | Bootstrap | Dashboarding | JavaScript Charting | D3.js | Geomapping with Leaflet.js</w:t>
+          <w:sz w:val="20"/>
+          <w:szCs w:val="20"/>
+        </w:rPr>
+        <w:t xml:space="preserve">HTML | CSS | Bootstrap | Dashboarding | JavaScript Charting | D3.js | </w:t>
+      </w:r>
+      <w:proofErr w:type="spellStart"/>
+      <w:r>
+        <w:rPr>
+          <w:bCs/>
+          <w:sz w:val="20"/>
+          <w:szCs w:val="20"/>
+        </w:rPr>
+        <w:t>Geomapping</w:t>
+      </w:r>
+      <w:proofErr w:type="spellEnd"/>
+      <w:r>
+        <w:rPr>
+          <w:bCs/>
+          <w:sz w:val="20"/>
+          <w:szCs w:val="20"/>
+        </w:rPr>
+        <w:t xml:space="preserve"> with Leaflet.js</w:t>
       </w:r>
     </w:p>
     <w:p>
@@ -466,28 +605,43 @@
         </w:pBdr>
         <w:rPr>
           <w:bCs/>
+          <w:sz w:val="20"/>
+          <w:szCs w:val="20"/>
         </w:rPr>
       </w:pPr>
       <w:r>
         <w:rPr>
           <w:b/>
+          <w:sz w:val="20"/>
+          <w:szCs w:val="20"/>
         </w:rPr>
         <w:t>Cloud Computing:</w:t>
       </w:r>
       <w:r>
         <w:rPr>
           <w:b/>
+          <w:sz w:val="20"/>
+          <w:szCs w:val="20"/>
         </w:rPr>
         <w:t xml:space="preserve"> </w:t>
       </w:r>
       <w:r>
         <w:rPr>
           <w:bCs/>
+          <w:sz w:val="20"/>
+          <w:szCs w:val="20"/>
         </w:rPr>
         <w:t>IBM DB2 on Cloud</w:t>
       </w:r>
     </w:p>
-    <w:p/>
+    <w:p>
+      <w:pPr>
+        <w:rPr>
+          <w:sz w:val="20"/>
+          <w:szCs w:val="20"/>
+        </w:rPr>
+      </w:pPr>
+    </w:p>
     <w:p>
       <w:pPr>
         <w:pBdr>
@@ -499,12 +653,16 @@
         </w:pBdr>
         <w:rPr>
           <w:b/>
+          <w:sz w:val="20"/>
+          <w:szCs w:val="20"/>
           <w:u w:val="single"/>
         </w:rPr>
       </w:pPr>
       <w:r>
         <w:rPr>
           <w:b/>
+          <w:sz w:val="20"/>
+          <w:szCs w:val="20"/>
           <w:u w:val="single"/>
         </w:rPr>
         <w:t>Projects</w:t>
@@ -521,12 +679,16 @@
         </w:pBdr>
         <w:rPr>
           <w:b/>
+          <w:sz w:val="20"/>
+          <w:szCs w:val="20"/>
           <w:lang w:val="en-US"/>
         </w:rPr>
       </w:pPr>
       <w:r>
         <w:rPr>
           <w:b/>
+          <w:sz w:val="20"/>
+          <w:szCs w:val="20"/>
         </w:rPr>
         <w:t xml:space="preserve">Budget Software | </w:t>
       </w:r>
@@ -534,6 +696,8 @@
         <w:rPr>
           <w:b/>
           <w:bCs/>
+          <w:sz w:val="20"/>
+          <w:szCs w:val="20"/>
         </w:rPr>
         <w:t>https://github.com/sebastiandifrancesco/Budget-Software.git</w:t>
       </w:r>
@@ -543,12 +707,16 @@
         <w:rPr>
           <w:b/>
           <w:bCs/>
+          <w:sz w:val="20"/>
+          <w:szCs w:val="20"/>
         </w:rPr>
       </w:pPr>
       <w:r>
         <w:rPr>
           <w:b/>
           <w:bCs/>
+          <w:sz w:val="20"/>
+          <w:szCs w:val="20"/>
         </w:rPr>
         <w:t xml:space="preserve">Stock Analysis | </w:t>
       </w:r>
@@ -556,6 +724,8 @@
         <w:rPr>
           <w:b/>
           <w:bCs/>
+          <w:sz w:val="20"/>
+          <w:szCs w:val="20"/>
         </w:rPr>
         <w:t>https://github.com/sebastiandifrancesco/Stock-Analysis.git</w:t>
       </w:r>
@@ -565,19 +735,27 @@
         <w:rPr>
           <w:b/>
           <w:bCs/>
-        </w:rPr>
-      </w:pPr>
+          <w:sz w:val="20"/>
+          <w:szCs w:val="20"/>
+        </w:rPr>
+      </w:pPr>
+      <w:proofErr w:type="spellStart"/>
       <w:r>
         <w:rPr>
           <w:b/>
           <w:bCs/>
+          <w:sz w:val="20"/>
+          <w:szCs w:val="20"/>
         </w:rPr>
         <w:t>PyBank-PyPoll</w:t>
       </w:r>
+      <w:proofErr w:type="spellEnd"/>
       <w:r>
         <w:rPr>
           <w:b/>
           <w:bCs/>
+          <w:sz w:val="20"/>
+          <w:szCs w:val="20"/>
         </w:rPr>
         <w:t xml:space="preserve"> | https://github.com/sebastiandifrancesco/PyBank-PyPoll.git</w:t>
       </w:r>
@@ -586,14 +764,24 @@
       <w:pPr>
         <w:rPr>
           <w:b/>
+          <w:sz w:val="20"/>
+          <w:szCs w:val="20"/>
           <w:u w:val="single"/>
         </w:rPr>
       </w:pPr>
     </w:p>
     <w:p>
+      <w:pPr>
+        <w:rPr>
+          <w:sz w:val="20"/>
+          <w:szCs w:val="20"/>
+        </w:rPr>
+      </w:pPr>
       <w:r>
         <w:rPr>
           <w:b/>
+          <w:sz w:val="20"/>
+          <w:szCs w:val="20"/>
           <w:u w:val="single"/>
         </w:rPr>
         <w:t>Education</w:t>
@@ -608,21 +796,33 @@
           <w:right w:val="nil"/>
           <w:between w:val="nil"/>
         </w:pBdr>
+        <w:rPr>
+          <w:sz w:val="20"/>
+          <w:szCs w:val="20"/>
+        </w:rPr>
       </w:pPr>
       <w:r>
         <w:rPr>
           <w:b/>
           <w:bCs/>
+          <w:sz w:val="20"/>
+          <w:szCs w:val="20"/>
         </w:rPr>
         <w:t>Boot Camp Certificate:</w:t>
       </w:r>
       <w:r>
+        <w:rPr>
+          <w:sz w:val="20"/>
+          <w:szCs w:val="20"/>
+        </w:rPr>
         <w:t xml:space="preserve"> </w:t>
       </w:r>
       <w:r>
         <w:rPr>
           <w:b/>
           <w:bCs/>
+          <w:sz w:val="20"/>
+          <w:szCs w:val="20"/>
         </w:rPr>
         <w:t xml:space="preserve">Georgia </w:t>
       </w:r>
@@ -630,16 +830,30 @@
         <w:rPr>
           <w:b/>
           <w:bCs/>
+          <w:sz w:val="20"/>
+          <w:szCs w:val="20"/>
         </w:rPr>
         <w:t>Institute of Technology</w:t>
       </w:r>
       <w:r>
+        <w:rPr>
+          <w:sz w:val="20"/>
+          <w:szCs w:val="20"/>
+        </w:rPr>
         <w:t>, Atlanta, GA</w:t>
       </w:r>
       <w:r>
+        <w:rPr>
+          <w:sz w:val="20"/>
+          <w:szCs w:val="20"/>
+        </w:rPr>
         <w:tab/>
       </w:r>
       <w:r>
+        <w:rPr>
+          <w:sz w:val="20"/>
+          <w:szCs w:val="20"/>
+        </w:rPr>
         <w:t>Dec 2020 - May 2021</w:t>
       </w:r>
     </w:p>
@@ -654,29 +868,39 @@
         </w:pBdr>
         <w:rPr>
           <w:bCs/>
-        </w:rPr>
-      </w:pPr>
-      <w:r>
-        <w:rPr>
-          <w:bCs/>
+          <w:sz w:val="20"/>
+          <w:szCs w:val="20"/>
+        </w:rPr>
+      </w:pPr>
+      <w:r>
+        <w:rPr>
+          <w:bCs/>
+          <w:sz w:val="20"/>
+          <w:szCs w:val="20"/>
         </w:rPr>
         <w:t>A</w:t>
       </w:r>
       <w:r>
         <w:rPr>
           <w:bCs/>
+          <w:sz w:val="20"/>
+          <w:szCs w:val="20"/>
         </w:rPr>
         <w:t xml:space="preserve"> data </w:t>
       </w:r>
       <w:r>
         <w:rPr>
           <w:bCs/>
+          <w:sz w:val="20"/>
+          <w:szCs w:val="20"/>
         </w:rPr>
         <w:t>analytics</w:t>
       </w:r>
       <w:r>
         <w:rPr>
           <w:bCs/>
+          <w:sz w:val="20"/>
+          <w:szCs w:val="20"/>
         </w:rPr>
         <w:t xml:space="preserve"> program which taught technical programming skills in Excel, VBA, Python, R, JavaScript, SQL Databases, Tableau, Big Data, and Machine Learning.</w:t>
       </w:r>
@@ -692,6 +916,8 @@
         </w:pBdr>
         <w:rPr>
           <w:bCs/>
+          <w:sz w:val="20"/>
+          <w:szCs w:val="20"/>
         </w:rPr>
       </w:pPr>
     </w:p>
@@ -706,11 +932,15 @@
         </w:pBdr>
         <w:rPr>
           <w:b/>
+          <w:sz w:val="20"/>
+          <w:szCs w:val="20"/>
         </w:rPr>
       </w:pPr>
       <w:r>
         <w:rPr>
           <w:b/>
+          <w:sz w:val="20"/>
+          <w:szCs w:val="20"/>
         </w:rPr>
         <w:t>Coursera Certifications:</w:t>
       </w:r>
@@ -726,143 +956,191 @@
         </w:pBdr>
         <w:rPr>
           <w:bCs/>
-        </w:rPr>
-      </w:pPr>
-      <w:r>
-        <w:rPr>
-          <w:bCs/>
+          <w:sz w:val="20"/>
+          <w:szCs w:val="20"/>
+        </w:rPr>
+      </w:pPr>
+      <w:r>
+        <w:rPr>
+          <w:bCs/>
+          <w:sz w:val="20"/>
+          <w:szCs w:val="20"/>
         </w:rPr>
         <w:t>Data Visualization with Python</w:t>
       </w:r>
       <w:r>
         <w:rPr>
           <w:bCs/>
+          <w:sz w:val="20"/>
+          <w:szCs w:val="20"/>
         </w:rPr>
         <w:t xml:space="preserve"> (IBM)</w:t>
       </w:r>
       <w:r>
         <w:rPr>
           <w:bCs/>
+          <w:sz w:val="20"/>
+          <w:szCs w:val="20"/>
         </w:rPr>
         <w:t xml:space="preserve"> | </w:t>
       </w:r>
       <w:r>
         <w:rPr>
           <w:bCs/>
+          <w:sz w:val="20"/>
+          <w:szCs w:val="20"/>
         </w:rPr>
         <w:t>Data Analysis with Python</w:t>
       </w:r>
       <w:r>
         <w:rPr>
           <w:bCs/>
+          <w:sz w:val="20"/>
+          <w:szCs w:val="20"/>
         </w:rPr>
         <w:t xml:space="preserve"> (IBM)</w:t>
       </w:r>
       <w:r>
         <w:rPr>
           <w:bCs/>
+          <w:sz w:val="20"/>
+          <w:szCs w:val="20"/>
         </w:rPr>
         <w:t xml:space="preserve"> | </w:t>
       </w:r>
       <w:r>
         <w:rPr>
           <w:bCs/>
+          <w:sz w:val="20"/>
+          <w:szCs w:val="20"/>
         </w:rPr>
         <w:t>Databases and SQL for Data Science</w:t>
       </w:r>
       <w:r>
         <w:rPr>
           <w:bCs/>
+          <w:sz w:val="20"/>
+          <w:szCs w:val="20"/>
         </w:rPr>
         <w:t xml:space="preserve"> (IBM)</w:t>
       </w:r>
       <w:r>
         <w:rPr>
           <w:bCs/>
+          <w:sz w:val="20"/>
+          <w:szCs w:val="20"/>
         </w:rPr>
         <w:t xml:space="preserve"> | </w:t>
       </w:r>
       <w:r>
         <w:rPr>
           <w:bCs/>
+          <w:sz w:val="20"/>
+          <w:szCs w:val="20"/>
         </w:rPr>
         <w:t>Python for Data Science and AI</w:t>
       </w:r>
       <w:r>
         <w:rPr>
           <w:bCs/>
+          <w:sz w:val="20"/>
+          <w:szCs w:val="20"/>
         </w:rPr>
         <w:t xml:space="preserve"> (IBM)</w:t>
       </w:r>
       <w:r>
         <w:rPr>
           <w:bCs/>
+          <w:sz w:val="20"/>
+          <w:szCs w:val="20"/>
         </w:rPr>
         <w:t xml:space="preserve"> | </w:t>
       </w:r>
       <w:r>
         <w:rPr>
           <w:bCs/>
+          <w:sz w:val="20"/>
+          <w:szCs w:val="20"/>
         </w:rPr>
         <w:t>Data Science Methodology</w:t>
       </w:r>
       <w:r>
         <w:rPr>
           <w:bCs/>
+          <w:sz w:val="20"/>
+          <w:szCs w:val="20"/>
         </w:rPr>
         <w:t xml:space="preserve"> (IBM)</w:t>
       </w:r>
       <w:r>
         <w:rPr>
           <w:bCs/>
+          <w:sz w:val="20"/>
+          <w:szCs w:val="20"/>
         </w:rPr>
         <w:t xml:space="preserve"> | </w:t>
       </w:r>
       <w:r>
         <w:rPr>
           <w:bCs/>
+          <w:sz w:val="20"/>
+          <w:szCs w:val="20"/>
         </w:rPr>
         <w:t>Tools for Data Science</w:t>
       </w:r>
       <w:r>
         <w:rPr>
           <w:bCs/>
+          <w:sz w:val="20"/>
+          <w:szCs w:val="20"/>
         </w:rPr>
         <w:t xml:space="preserve"> (IBM)</w:t>
       </w:r>
       <w:r>
         <w:rPr>
           <w:bCs/>
+          <w:sz w:val="20"/>
+          <w:szCs w:val="20"/>
         </w:rPr>
         <w:t xml:space="preserve"> | </w:t>
       </w:r>
       <w:r>
         <w:rPr>
           <w:bCs/>
+          <w:sz w:val="20"/>
+          <w:szCs w:val="20"/>
         </w:rPr>
         <w:t>Python Data Structures</w:t>
       </w:r>
       <w:r>
         <w:rPr>
           <w:bCs/>
+          <w:sz w:val="20"/>
+          <w:szCs w:val="20"/>
         </w:rPr>
         <w:t xml:space="preserve"> (University of Michigan)</w:t>
       </w:r>
       <w:r>
         <w:rPr>
           <w:bCs/>
+          <w:sz w:val="20"/>
+          <w:szCs w:val="20"/>
         </w:rPr>
         <w:t xml:space="preserve"> | </w:t>
       </w:r>
       <w:r>
         <w:rPr>
           <w:bCs/>
+          <w:sz w:val="20"/>
+          <w:szCs w:val="20"/>
         </w:rPr>
         <w:t xml:space="preserve">Programming for Everybody </w:t>
       </w:r>
       <w:r>
         <w:rPr>
           <w:bCs/>
+          <w:sz w:val="20"/>
+          <w:szCs w:val="20"/>
         </w:rPr>
         <w:t>(University of Michigan)</w:t>
       </w:r>
@@ -878,6 +1156,8 @@
         </w:pBdr>
         <w:rPr>
           <w:bCs/>
+          <w:sz w:val="20"/>
+          <w:szCs w:val="20"/>
         </w:rPr>
       </w:pPr>
     </w:p>
@@ -892,29 +1172,256 @@
         </w:pBdr>
         <w:rPr>
           <w:bCs/>
+          <w:sz w:val="20"/>
+          <w:szCs w:val="20"/>
         </w:rPr>
       </w:pPr>
       <w:r>
         <w:rPr>
           <w:b/>
+          <w:sz w:val="20"/>
+          <w:szCs w:val="20"/>
         </w:rPr>
         <w:t>Bachelor of Arts in Cognitive Science: University of Georgia</w:t>
       </w:r>
       <w:r>
         <w:rPr>
           <w:bCs/>
+          <w:sz w:val="20"/>
+          <w:szCs w:val="20"/>
         </w:rPr>
         <w:t>, Atlanta GA</w:t>
       </w:r>
       <w:r>
         <w:rPr>
           <w:bCs/>
+          <w:sz w:val="20"/>
+          <w:szCs w:val="20"/>
         </w:rPr>
         <w:tab/>
         <w:t>May 2020</w:t>
       </w:r>
+    </w:p>
+    <w:p>
+      <w:pPr>
+        <w:pBdr>
+          <w:top w:val="nil"/>
+          <w:left w:val="nil"/>
+          <w:bottom w:val="nil"/>
+          <w:right w:val="nil"/>
+          <w:between w:val="nil"/>
+        </w:pBdr>
+        <w:rPr>
+          <w:bCs/>
+          <w:sz w:val="20"/>
+          <w:szCs w:val="20"/>
+        </w:rPr>
+      </w:pPr>
+    </w:p>
+    <w:p>
+      <w:pPr>
+        <w:pBdr>
+          <w:top w:val="nil"/>
+          <w:left w:val="nil"/>
+          <w:bottom w:val="nil"/>
+          <w:right w:val="nil"/>
+          <w:between w:val="nil"/>
+        </w:pBdr>
+        <w:rPr>
+          <w:b/>
+          <w:sz w:val="20"/>
+          <w:szCs w:val="20"/>
+          <w:u w:val="single"/>
+        </w:rPr>
+      </w:pPr>
+      <w:r>
+        <w:rPr>
+          <w:b/>
+          <w:sz w:val="20"/>
+          <w:szCs w:val="20"/>
+          <w:u w:val="single"/>
+        </w:rPr>
+        <w:t>Professional Experience</w:t>
+      </w:r>
+    </w:p>
+    <w:p>
+      <w:pPr>
+        <w:pBdr>
+          <w:top w:val="nil"/>
+          <w:left w:val="nil"/>
+          <w:bottom w:val="nil"/>
+          <w:right w:val="nil"/>
+          <w:between w:val="nil"/>
+        </w:pBdr>
+        <w:rPr>
+          <w:b/>
+          <w:sz w:val="20"/>
+          <w:szCs w:val="20"/>
+          <w:u w:val="single"/>
+        </w:rPr>
+      </w:pPr>
+      <w:r>
+        <w:rPr>
+          <w:b/>
+          <w:sz w:val="20"/>
+          <w:szCs w:val="20"/>
+        </w:rPr>
+        <w:t>South Carriage Homes</w:t>
+      </w:r>
+      <w:r>
+        <w:rPr>
+          <w:bCs/>
+          <w:sz w:val="20"/>
+          <w:szCs w:val="20"/>
+        </w:rPr>
+        <w:t>, Bishop, GA</w:t>
+      </w:r>
+      <w:r>
+        <w:rPr>
+          <w:bCs/>
+          <w:sz w:val="20"/>
+          <w:szCs w:val="20"/>
+        </w:rPr>
+        <w:tab/>
+      </w:r>
+      <w:r>
+        <w:rPr>
+          <w:bCs/>
+          <w:sz w:val="20"/>
+          <w:szCs w:val="20"/>
+        </w:rPr>
+        <w:tab/>
+      </w:r>
+      <w:r>
+        <w:rPr>
+          <w:bCs/>
+          <w:sz w:val="20"/>
+          <w:szCs w:val="20"/>
+        </w:rPr>
+        <w:tab/>
+      </w:r>
+      <w:r>
+        <w:rPr>
+          <w:bCs/>
+          <w:sz w:val="20"/>
+          <w:szCs w:val="20"/>
+        </w:rPr>
+        <w:tab/>
+        <w:t xml:space="preserve">May 2019 </w:t>
+      </w:r>
+      <w:r>
+        <w:rPr>
+          <w:rFonts w:eastAsia="Batang"/>
+          <w:bCs/>
+          <w:sz w:val="20"/>
+          <w:szCs w:val="20"/>
+        </w:rPr>
+        <w:t>– Aug 2019</w:t>
+      </w:r>
+    </w:p>
+    <w:p>
+      <w:pPr>
+        <w:pBdr>
+          <w:top w:val="nil"/>
+          <w:left w:val="nil"/>
+          <w:bottom w:val="nil"/>
+          <w:right w:val="nil"/>
+          <w:between w:val="nil"/>
+        </w:pBdr>
+        <w:rPr>
+          <w:rFonts w:eastAsia="Batang"/>
+          <w:bCs/>
+          <w:sz w:val="20"/>
+          <w:szCs w:val="20"/>
+        </w:rPr>
+      </w:pPr>
+      <w:r>
+        <w:rPr>
+          <w:rFonts w:eastAsia="Batang"/>
+          <w:bCs/>
+          <w:sz w:val="20"/>
+          <w:szCs w:val="20"/>
+        </w:rPr>
+        <w:t>Assistant Project Manager</w:t>
+      </w:r>
+    </w:p>
+    <w:p>
+      <w:pPr>
+        <w:pStyle w:val="ListParagraph"/>
+        <w:numPr>
+          <w:ilvl w:val="0"/>
+          <w:numId w:val="18"/>
+        </w:numPr>
+        <w:pBdr>
+          <w:top w:val="nil"/>
+          <w:left w:val="nil"/>
+          <w:bottom w:val="nil"/>
+          <w:right w:val="nil"/>
+          <w:between w:val="nil"/>
+        </w:pBdr>
+        <w:rPr>
+          <w:rFonts w:eastAsia="Batang"/>
+          <w:bCs/>
+          <w:sz w:val="20"/>
+          <w:szCs w:val="20"/>
+        </w:rPr>
+      </w:pPr>
+      <w:r>
+        <w:rPr>
+          <w:rFonts w:eastAsia="Batang"/>
+          <w:bCs/>
+          <w:sz w:val="20"/>
+          <w:szCs w:val="20"/>
+        </w:rPr>
+        <w:t>Managed subcontractors which ultimately expedited the construction of different custom houses</w:t>
+      </w:r>
+    </w:p>
+    <w:p>
+      <w:pPr>
+        <w:pStyle w:val="ListParagraph"/>
+        <w:numPr>
+          <w:ilvl w:val="0"/>
+          <w:numId w:val="18"/>
+        </w:numPr>
+        <w:pBdr>
+          <w:top w:val="nil"/>
+          <w:left w:val="nil"/>
+          <w:bottom w:val="nil"/>
+          <w:right w:val="nil"/>
+          <w:between w:val="nil"/>
+        </w:pBdr>
+        <w:rPr>
+          <w:rFonts w:eastAsia="Batang"/>
+          <w:bCs/>
+          <w:sz w:val="20"/>
+          <w:szCs w:val="20"/>
+        </w:rPr>
+      </w:pPr>
+      <w:r>
+        <w:rPr>
+          <w:rFonts w:eastAsia="Batang"/>
+          <w:bCs/>
+          <w:sz w:val="20"/>
+          <w:szCs w:val="20"/>
+        </w:rPr>
+        <w:t>Consulted with builder on how to properly manage water drainage systems around build sites and then implemented proper systems to prevent against any possible rain damage</w:t>
+      </w:r>
       <w:bookmarkStart w:id="0" w:name="_GoBack"/>
       <w:bookmarkEnd w:id="0"/>
+    </w:p>
+    <w:p>
+      <w:pPr>
+        <w:pBdr>
+          <w:top w:val="nil"/>
+          <w:left w:val="nil"/>
+          <w:bottom w:val="nil"/>
+          <w:right w:val="nil"/>
+          <w:between w:val="nil"/>
+        </w:pBdr>
+        <w:rPr>
+          <w:bCs/>
+        </w:rPr>
+      </w:pPr>
     </w:p>
     <w:p>
       <w:pPr>
@@ -1395,6 +1902,119 @@
     </w:lvl>
   </w:abstractNum>
   <w:abstractNum w:abstractNumId="4" w15:restartNumberingAfterBreak="0">
+    <w:nsid w:val="2A095F0C"/>
+    <w:multiLevelType w:val="hybridMultilevel"/>
+    <w:tmpl w:val="382C74C4"/>
+    <w:lvl w:ilvl="0" w:tplc="04090001">
+      <w:start w:val="1"/>
+      <w:numFmt w:val="bullet"/>
+      <w:lvlText w:val=""/>
+      <w:lvlJc w:val="left"/>
+      <w:pPr>
+        <w:ind w:left="5040" w:hanging="360"/>
+      </w:pPr>
+      <w:rPr>
+        <w:rFonts w:ascii="Symbol" w:hAnsi="Symbol" w:hint="default"/>
+      </w:rPr>
+    </w:lvl>
+    <w:lvl w:ilvl="1" w:tplc="04090003" w:tentative="1">
+      <w:start w:val="1"/>
+      <w:numFmt w:val="bullet"/>
+      <w:lvlText w:val="o"/>
+      <w:lvlJc w:val="left"/>
+      <w:pPr>
+        <w:ind w:left="5760" w:hanging="360"/>
+      </w:pPr>
+      <w:rPr>
+        <w:rFonts w:ascii="Courier New" w:hAnsi="Courier New" w:cs="Courier New" w:hint="default"/>
+      </w:rPr>
+    </w:lvl>
+    <w:lvl w:ilvl="2" w:tplc="04090005" w:tentative="1">
+      <w:start w:val="1"/>
+      <w:numFmt w:val="bullet"/>
+      <w:lvlText w:val=""/>
+      <w:lvlJc w:val="left"/>
+      <w:pPr>
+        <w:ind w:left="6480" w:hanging="360"/>
+      </w:pPr>
+      <w:rPr>
+        <w:rFonts w:ascii="Wingdings" w:hAnsi="Wingdings" w:hint="default"/>
+      </w:rPr>
+    </w:lvl>
+    <w:lvl w:ilvl="3" w:tplc="04090001" w:tentative="1">
+      <w:start w:val="1"/>
+      <w:numFmt w:val="bullet"/>
+      <w:lvlText w:val=""/>
+      <w:lvlJc w:val="left"/>
+      <w:pPr>
+        <w:ind w:left="7200" w:hanging="360"/>
+      </w:pPr>
+      <w:rPr>
+        <w:rFonts w:ascii="Symbol" w:hAnsi="Symbol" w:hint="default"/>
+      </w:rPr>
+    </w:lvl>
+    <w:lvl w:ilvl="4" w:tplc="04090003" w:tentative="1">
+      <w:start w:val="1"/>
+      <w:numFmt w:val="bullet"/>
+      <w:lvlText w:val="o"/>
+      <w:lvlJc w:val="left"/>
+      <w:pPr>
+        <w:ind w:left="7920" w:hanging="360"/>
+      </w:pPr>
+      <w:rPr>
+        <w:rFonts w:ascii="Courier New" w:hAnsi="Courier New" w:cs="Courier New" w:hint="default"/>
+      </w:rPr>
+    </w:lvl>
+    <w:lvl w:ilvl="5" w:tplc="04090005" w:tentative="1">
+      <w:start w:val="1"/>
+      <w:numFmt w:val="bullet"/>
+      <w:lvlText w:val=""/>
+      <w:lvlJc w:val="left"/>
+      <w:pPr>
+        <w:ind w:left="8640" w:hanging="360"/>
+      </w:pPr>
+      <w:rPr>
+        <w:rFonts w:ascii="Wingdings" w:hAnsi="Wingdings" w:hint="default"/>
+      </w:rPr>
+    </w:lvl>
+    <w:lvl w:ilvl="6" w:tplc="04090001" w:tentative="1">
+      <w:start w:val="1"/>
+      <w:numFmt w:val="bullet"/>
+      <w:lvlText w:val=""/>
+      <w:lvlJc w:val="left"/>
+      <w:pPr>
+        <w:ind w:left="9360" w:hanging="360"/>
+      </w:pPr>
+      <w:rPr>
+        <w:rFonts w:ascii="Symbol" w:hAnsi="Symbol" w:hint="default"/>
+      </w:rPr>
+    </w:lvl>
+    <w:lvl w:ilvl="7" w:tplc="04090003" w:tentative="1">
+      <w:start w:val="1"/>
+      <w:numFmt w:val="bullet"/>
+      <w:lvlText w:val="o"/>
+      <w:lvlJc w:val="left"/>
+      <w:pPr>
+        <w:ind w:left="10080" w:hanging="360"/>
+      </w:pPr>
+      <w:rPr>
+        <w:rFonts w:ascii="Courier New" w:hAnsi="Courier New" w:cs="Courier New" w:hint="default"/>
+      </w:rPr>
+    </w:lvl>
+    <w:lvl w:ilvl="8" w:tplc="04090005" w:tentative="1">
+      <w:start w:val="1"/>
+      <w:numFmt w:val="bullet"/>
+      <w:lvlText w:val=""/>
+      <w:lvlJc w:val="left"/>
+      <w:pPr>
+        <w:ind w:left="10800" w:hanging="360"/>
+      </w:pPr>
+      <w:rPr>
+        <w:rFonts w:ascii="Wingdings" w:hAnsi="Wingdings" w:hint="default"/>
+      </w:rPr>
+    </w:lvl>
+  </w:abstractNum>
+  <w:abstractNum w:abstractNumId="5" w15:restartNumberingAfterBreak="0">
     <w:nsid w:val="33C25504"/>
     <w:multiLevelType w:val="hybridMultilevel"/>
     <w:tmpl w:val="A1B2C68C"/>
@@ -1507,7 +2127,7 @@
       </w:rPr>
     </w:lvl>
   </w:abstractNum>
-  <w:abstractNum w:abstractNumId="5" w15:restartNumberingAfterBreak="0">
+  <w:abstractNum w:abstractNumId="6" w15:restartNumberingAfterBreak="0">
     <w:nsid w:val="355B30C7"/>
     <w:multiLevelType w:val="hybridMultilevel"/>
     <w:tmpl w:val="A274B530"/>
@@ -1620,7 +2240,7 @@
       </w:rPr>
     </w:lvl>
   </w:abstractNum>
-  <w:abstractNum w:abstractNumId="6" w15:restartNumberingAfterBreak="0">
+  <w:abstractNum w:abstractNumId="7" w15:restartNumberingAfterBreak="0">
     <w:nsid w:val="3C7B012F"/>
     <w:multiLevelType w:val="hybridMultilevel"/>
     <w:tmpl w:val="379A9BDC"/>
@@ -1733,7 +2353,7 @@
       </w:rPr>
     </w:lvl>
   </w:abstractNum>
-  <w:abstractNum w:abstractNumId="7" w15:restartNumberingAfterBreak="0">
+  <w:abstractNum w:abstractNumId="8" w15:restartNumberingAfterBreak="0">
     <w:nsid w:val="4264485C"/>
     <w:multiLevelType w:val="hybridMultilevel"/>
     <w:tmpl w:val="8B20D9BA"/>
@@ -1846,7 +2466,7 @@
       </w:rPr>
     </w:lvl>
   </w:abstractNum>
-  <w:abstractNum w:abstractNumId="8" w15:restartNumberingAfterBreak="0">
+  <w:abstractNum w:abstractNumId="9" w15:restartNumberingAfterBreak="0">
     <w:nsid w:val="46975B72"/>
     <w:multiLevelType w:val="hybridMultilevel"/>
     <w:tmpl w:val="EBAEFADA"/>
@@ -1959,7 +2579,7 @@
       </w:rPr>
     </w:lvl>
   </w:abstractNum>
-  <w:abstractNum w:abstractNumId="9" w15:restartNumberingAfterBreak="0">
+  <w:abstractNum w:abstractNumId="10" w15:restartNumberingAfterBreak="0">
     <w:nsid w:val="46E33647"/>
     <w:multiLevelType w:val="hybridMultilevel"/>
     <w:tmpl w:val="BB6CB2EC"/>
@@ -2072,7 +2692,7 @@
       </w:rPr>
     </w:lvl>
   </w:abstractNum>
-  <w:abstractNum w:abstractNumId="10" w15:restartNumberingAfterBreak="0">
+  <w:abstractNum w:abstractNumId="11" w15:restartNumberingAfterBreak="0">
     <w:nsid w:val="4C756493"/>
     <w:multiLevelType w:val="hybridMultilevel"/>
     <w:tmpl w:val="545A97C0"/>
@@ -2185,7 +2805,7 @@
       </w:rPr>
     </w:lvl>
   </w:abstractNum>
-  <w:abstractNum w:abstractNumId="11" w15:restartNumberingAfterBreak="0">
+  <w:abstractNum w:abstractNumId="12" w15:restartNumberingAfterBreak="0">
     <w:nsid w:val="4CAB761A"/>
     <w:multiLevelType w:val="hybridMultilevel"/>
     <w:tmpl w:val="1F488DBC"/>
@@ -2298,7 +2918,7 @@
       </w:rPr>
     </w:lvl>
   </w:abstractNum>
-  <w:abstractNum w:abstractNumId="12" w15:restartNumberingAfterBreak="0">
+  <w:abstractNum w:abstractNumId="13" w15:restartNumberingAfterBreak="0">
     <w:nsid w:val="50367AB6"/>
     <w:multiLevelType w:val="hybridMultilevel"/>
     <w:tmpl w:val="D86A1BFC"/>
@@ -2411,7 +3031,120 @@
       </w:rPr>
     </w:lvl>
   </w:abstractNum>
-  <w:abstractNum w:abstractNumId="13" w15:restartNumberingAfterBreak="0">
+  <w:abstractNum w:abstractNumId="14" w15:restartNumberingAfterBreak="0">
+    <w:nsid w:val="5A3312EF"/>
+    <w:multiLevelType w:val="hybridMultilevel"/>
+    <w:tmpl w:val="1E76ED56"/>
+    <w:lvl w:ilvl="0" w:tplc="04090001">
+      <w:start w:val="1"/>
+      <w:numFmt w:val="bullet"/>
+      <w:lvlText w:val=""/>
+      <w:lvlJc w:val="left"/>
+      <w:pPr>
+        <w:ind w:left="720" w:hanging="360"/>
+      </w:pPr>
+      <w:rPr>
+        <w:rFonts w:ascii="Symbol" w:hAnsi="Symbol" w:hint="default"/>
+      </w:rPr>
+    </w:lvl>
+    <w:lvl w:ilvl="1" w:tplc="04090003" w:tentative="1">
+      <w:start w:val="1"/>
+      <w:numFmt w:val="bullet"/>
+      <w:lvlText w:val="o"/>
+      <w:lvlJc w:val="left"/>
+      <w:pPr>
+        <w:ind w:left="1440" w:hanging="360"/>
+      </w:pPr>
+      <w:rPr>
+        <w:rFonts w:ascii="Courier New" w:hAnsi="Courier New" w:cs="Courier New" w:hint="default"/>
+      </w:rPr>
+    </w:lvl>
+    <w:lvl w:ilvl="2" w:tplc="04090005" w:tentative="1">
+      <w:start w:val="1"/>
+      <w:numFmt w:val="bullet"/>
+      <w:lvlText w:val=""/>
+      <w:lvlJc w:val="left"/>
+      <w:pPr>
+        <w:ind w:left="2160" w:hanging="360"/>
+      </w:pPr>
+      <w:rPr>
+        <w:rFonts w:ascii="Wingdings" w:hAnsi="Wingdings" w:hint="default"/>
+      </w:rPr>
+    </w:lvl>
+    <w:lvl w:ilvl="3" w:tplc="04090001" w:tentative="1">
+      <w:start w:val="1"/>
+      <w:numFmt w:val="bullet"/>
+      <w:lvlText w:val=""/>
+      <w:lvlJc w:val="left"/>
+      <w:pPr>
+        <w:ind w:left="2880" w:hanging="360"/>
+      </w:pPr>
+      <w:rPr>
+        <w:rFonts w:ascii="Symbol" w:hAnsi="Symbol" w:hint="default"/>
+      </w:rPr>
+    </w:lvl>
+    <w:lvl w:ilvl="4" w:tplc="04090003" w:tentative="1">
+      <w:start w:val="1"/>
+      <w:numFmt w:val="bullet"/>
+      <w:lvlText w:val="o"/>
+      <w:lvlJc w:val="left"/>
+      <w:pPr>
+        <w:ind w:left="3600" w:hanging="360"/>
+      </w:pPr>
+      <w:rPr>
+        <w:rFonts w:ascii="Courier New" w:hAnsi="Courier New" w:cs="Courier New" w:hint="default"/>
+      </w:rPr>
+    </w:lvl>
+    <w:lvl w:ilvl="5" w:tplc="04090005" w:tentative="1">
+      <w:start w:val="1"/>
+      <w:numFmt w:val="bullet"/>
+      <w:lvlText w:val=""/>
+      <w:lvlJc w:val="left"/>
+      <w:pPr>
+        <w:ind w:left="4320" w:hanging="360"/>
+      </w:pPr>
+      <w:rPr>
+        <w:rFonts w:ascii="Wingdings" w:hAnsi="Wingdings" w:hint="default"/>
+      </w:rPr>
+    </w:lvl>
+    <w:lvl w:ilvl="6" w:tplc="04090001" w:tentative="1">
+      <w:start w:val="1"/>
+      <w:numFmt w:val="bullet"/>
+      <w:lvlText w:val=""/>
+      <w:lvlJc w:val="left"/>
+      <w:pPr>
+        <w:ind w:left="5040" w:hanging="360"/>
+      </w:pPr>
+      <w:rPr>
+        <w:rFonts w:ascii="Symbol" w:hAnsi="Symbol" w:hint="default"/>
+      </w:rPr>
+    </w:lvl>
+    <w:lvl w:ilvl="7" w:tplc="04090003" w:tentative="1">
+      <w:start w:val="1"/>
+      <w:numFmt w:val="bullet"/>
+      <w:lvlText w:val="o"/>
+      <w:lvlJc w:val="left"/>
+      <w:pPr>
+        <w:ind w:left="5760" w:hanging="360"/>
+      </w:pPr>
+      <w:rPr>
+        <w:rFonts w:ascii="Courier New" w:hAnsi="Courier New" w:cs="Courier New" w:hint="default"/>
+      </w:rPr>
+    </w:lvl>
+    <w:lvl w:ilvl="8" w:tplc="04090005" w:tentative="1">
+      <w:start w:val="1"/>
+      <w:numFmt w:val="bullet"/>
+      <w:lvlText w:val=""/>
+      <w:lvlJc w:val="left"/>
+      <w:pPr>
+        <w:ind w:left="6480" w:hanging="360"/>
+      </w:pPr>
+      <w:rPr>
+        <w:rFonts w:ascii="Wingdings" w:hAnsi="Wingdings" w:hint="default"/>
+      </w:rPr>
+    </w:lvl>
+  </w:abstractNum>
+  <w:abstractNum w:abstractNumId="15" w15:restartNumberingAfterBreak="0">
     <w:nsid w:val="5FA21DDA"/>
     <w:multiLevelType w:val="hybridMultilevel"/>
     <w:tmpl w:val="DDE2BF18"/>
@@ -2524,7 +3257,7 @@
       </w:rPr>
     </w:lvl>
   </w:abstractNum>
-  <w:abstractNum w:abstractNumId="14" w15:restartNumberingAfterBreak="0">
+  <w:abstractNum w:abstractNumId="16" w15:restartNumberingAfterBreak="0">
     <w:nsid w:val="63910615"/>
     <w:multiLevelType w:val="hybridMultilevel"/>
     <w:tmpl w:val="1D82744A"/>
@@ -2637,7 +3370,7 @@
       </w:rPr>
     </w:lvl>
   </w:abstractNum>
-  <w:abstractNum w:abstractNumId="15" w15:restartNumberingAfterBreak="0">
+  <w:abstractNum w:abstractNumId="17" w15:restartNumberingAfterBreak="0">
     <w:nsid w:val="7D947BA1"/>
     <w:multiLevelType w:val="hybridMultilevel"/>
     <w:tmpl w:val="44281EDC"/>
@@ -2751,52 +3484,58 @@
     </w:lvl>
   </w:abstractNum>
   <w:num w:numId="1">
-    <w:abstractNumId w:val="5"/>
+    <w:abstractNumId w:val="6"/>
   </w:num>
   <w:num w:numId="2">
-    <w:abstractNumId w:val="11"/>
+    <w:abstractNumId w:val="12"/>
   </w:num>
   <w:num w:numId="3">
     <w:abstractNumId w:val="3"/>
   </w:num>
   <w:num w:numId="4">
-    <w:abstractNumId w:val="14"/>
+    <w:abstractNumId w:val="16"/>
   </w:num>
   <w:num w:numId="5">
-    <w:abstractNumId w:val="7"/>
+    <w:abstractNumId w:val="8"/>
   </w:num>
   <w:num w:numId="6">
     <w:abstractNumId w:val="1"/>
   </w:num>
   <w:num w:numId="7">
-    <w:abstractNumId w:val="4"/>
+    <w:abstractNumId w:val="5"/>
   </w:num>
   <w:num w:numId="8">
     <w:abstractNumId w:val="0"/>
   </w:num>
   <w:num w:numId="9">
-    <w:abstractNumId w:val="12"/>
+    <w:abstractNumId w:val="13"/>
   </w:num>
   <w:num w:numId="10">
-    <w:abstractNumId w:val="15"/>
+    <w:abstractNumId w:val="17"/>
   </w:num>
   <w:num w:numId="11">
     <w:abstractNumId w:val="2"/>
   </w:num>
   <w:num w:numId="12">
+    <w:abstractNumId w:val="10"/>
+  </w:num>
+  <w:num w:numId="13">
+    <w:abstractNumId w:val="11"/>
+  </w:num>
+  <w:num w:numId="14">
+    <w:abstractNumId w:val="15"/>
+  </w:num>
+  <w:num w:numId="15">
+    <w:abstractNumId w:val="7"/>
+  </w:num>
+  <w:num w:numId="16">
     <w:abstractNumId w:val="9"/>
   </w:num>
-  <w:num w:numId="13">
-    <w:abstractNumId w:val="10"/>
+  <w:num w:numId="17">
+    <w:abstractNumId w:val="4"/>
   </w:num>
-  <w:num w:numId="14">
-    <w:abstractNumId w:val="13"/>
-  </w:num>
-  <w:num w:numId="15">
-    <w:abstractNumId w:val="6"/>
-  </w:num>
-  <w:num w:numId="16">
-    <w:abstractNumId w:val="8"/>
+  <w:num w:numId="18">
+    <w:abstractNumId w:val="14"/>
   </w:num>
 </w:numbering>
 </file>

</xml_diff>

<commit_message>
added data science classification project
</commit_message>
<xml_diff>
--- a/Resume For Data Analysis.docx
+++ b/Resume For Data Analysis.docx
@@ -40,47 +40,47 @@
         </w:pBdr>
         <w:jc w:val="center"/>
         <w:rPr>
-          <w:sz w:val="18"/>
-          <w:szCs w:val="18"/>
+          <w:sz w:val="17"/>
+          <w:szCs w:val="17"/>
           <w:lang w:val="en-US"/>
         </w:rPr>
       </w:pPr>
       <w:r>
         <w:rPr>
-          <w:sz w:val="18"/>
-          <w:szCs w:val="18"/>
+          <w:sz w:val="17"/>
+          <w:szCs w:val="17"/>
           <w:lang w:val="en-US"/>
         </w:rPr>
         <w:t>180 Jackson St NE</w:t>
       </w:r>
       <w:r>
         <w:rPr>
-          <w:sz w:val="18"/>
-          <w:szCs w:val="18"/>
+          <w:sz w:val="17"/>
+          <w:szCs w:val="17"/>
           <w:lang w:val="en-US"/>
         </w:rPr>
         <w:t xml:space="preserve"> Atlanta</w:t>
       </w:r>
       <w:r>
         <w:rPr>
-          <w:sz w:val="18"/>
-          <w:szCs w:val="18"/>
+          <w:sz w:val="17"/>
+          <w:szCs w:val="17"/>
           <w:lang w:val="en-US"/>
         </w:rPr>
         <w:t xml:space="preserve"> #7322</w:t>
       </w:r>
       <w:r>
         <w:rPr>
-          <w:sz w:val="18"/>
-          <w:szCs w:val="18"/>
+          <w:sz w:val="17"/>
+          <w:szCs w:val="17"/>
           <w:lang w:val="en-US"/>
         </w:rPr>
         <w:t>, GA 303</w:t>
       </w:r>
       <w:r>
         <w:rPr>
-          <w:sz w:val="18"/>
-          <w:szCs w:val="18"/>
+          <w:sz w:val="17"/>
+          <w:szCs w:val="17"/>
           <w:lang w:val="en-US"/>
         </w:rPr>
         <w:t>12</w:t>
@@ -98,23 +98,23 @@
         <w:jc w:val="center"/>
         <w:rPr>
           <w:rStyle w:val="Hyperlink"/>
-          <w:sz w:val="18"/>
-          <w:szCs w:val="18"/>
+          <w:sz w:val="17"/>
+          <w:szCs w:val="17"/>
           <w:lang w:val="en-US"/>
         </w:rPr>
       </w:pPr>
       <w:r>
         <w:rPr>
-          <w:sz w:val="18"/>
-          <w:szCs w:val="18"/>
+          <w:sz w:val="17"/>
+          <w:szCs w:val="17"/>
           <w:lang w:val="en-US"/>
         </w:rPr>
         <w:t xml:space="preserve">404-889-1216 </w:t>
       </w:r>
       <w:r>
         <w:rPr>
-          <w:sz w:val="18"/>
-          <w:szCs w:val="18"/>
+          <w:sz w:val="17"/>
+          <w:szCs w:val="17"/>
         </w:rPr>
         <w:t xml:space="preserve">| </w:t>
       </w:r>
@@ -122,8 +122,8 @@
         <w:r>
           <w:rPr>
             <w:rStyle w:val="Hyperlink"/>
-            <w:sz w:val="18"/>
-            <w:szCs w:val="18"/>
+            <w:sz w:val="17"/>
+            <w:szCs w:val="17"/>
             <w:lang w:val="en-US"/>
           </w:rPr>
           <w:t>sebastiandifrancesco@gmail.com</w:t>
@@ -141,15 +141,15 @@
         </w:pBdr>
         <w:jc w:val="center"/>
         <w:rPr>
-          <w:sz w:val="18"/>
-          <w:szCs w:val="18"/>
+          <w:sz w:val="17"/>
+          <w:szCs w:val="17"/>
           <w:lang w:val="en-US"/>
         </w:rPr>
       </w:pPr>
       <w:r>
         <w:rPr>
-          <w:sz w:val="18"/>
-          <w:szCs w:val="18"/>
+          <w:sz w:val="17"/>
+          <w:szCs w:val="17"/>
           <w:lang w:val="en-US"/>
         </w:rPr>
         <w:t xml:space="preserve">LinkedIn: </w:t>
@@ -158,8 +158,8 @@
         <w:r>
           <w:rPr>
             <w:rStyle w:val="Hyperlink"/>
-            <w:sz w:val="18"/>
-            <w:szCs w:val="18"/>
+            <w:sz w:val="17"/>
+            <w:szCs w:val="17"/>
             <w:lang w:val="en-US"/>
           </w:rPr>
           <w:t>https://www.linkedin.com/in/sebastian-di-francesco-b9978873/</w:t>
@@ -177,15 +177,15 @@
         </w:pBdr>
         <w:jc w:val="center"/>
         <w:rPr>
-          <w:sz w:val="18"/>
-          <w:szCs w:val="18"/>
+          <w:sz w:val="17"/>
+          <w:szCs w:val="17"/>
           <w:lang w:val="en-US"/>
         </w:rPr>
       </w:pPr>
       <w:r>
         <w:rPr>
-          <w:sz w:val="18"/>
-          <w:szCs w:val="18"/>
+          <w:sz w:val="17"/>
+          <w:szCs w:val="17"/>
           <w:lang w:val="en-US"/>
         </w:rPr>
         <w:t xml:space="preserve">GitHub: </w:t>
@@ -194,8 +194,8 @@
         <w:r>
           <w:rPr>
             <w:rStyle w:val="Hyperlink"/>
-            <w:sz w:val="18"/>
-            <w:szCs w:val="18"/>
+            <w:sz w:val="17"/>
+            <w:szCs w:val="17"/>
             <w:lang w:val="en-US"/>
           </w:rPr>
           <w:t>https://github.com/sebastiandifrancesco</w:t>
@@ -213,16 +213,16 @@
         </w:pBdr>
         <w:rPr>
           <w:b/>
-          <w:sz w:val="18"/>
-          <w:szCs w:val="18"/>
+          <w:sz w:val="17"/>
+          <w:szCs w:val="17"/>
           <w:u w:val="single"/>
         </w:rPr>
       </w:pPr>
       <w:r>
         <w:rPr>
           <w:b/>
-          <w:sz w:val="18"/>
-          <w:szCs w:val="18"/>
+          <w:sz w:val="17"/>
+          <w:szCs w:val="17"/>
           <w:u w:val="single"/>
         </w:rPr>
         <w:t>Summary</w:t>
@@ -239,152 +239,184 @@
         </w:pBdr>
         <w:rPr>
           <w:b/>
-          <w:sz w:val="18"/>
-          <w:szCs w:val="18"/>
+          <w:sz w:val="17"/>
+          <w:szCs w:val="17"/>
           <w:u w:val="single"/>
         </w:rPr>
       </w:pPr>
       <w:r>
         <w:rPr>
           <w:color w:val="000000"/>
-          <w:sz w:val="18"/>
-          <w:szCs w:val="18"/>
-        </w:rPr>
-        <w:t xml:space="preserve">Data analyst with skills in </w:t>
+          <w:sz w:val="17"/>
+          <w:szCs w:val="17"/>
+        </w:rPr>
+        <w:t>Data analyst</w:t>
       </w:r>
       <w:r>
         <w:rPr>
           <w:color w:val="000000"/>
-          <w:sz w:val="18"/>
-          <w:szCs w:val="18"/>
+          <w:sz w:val="17"/>
+          <w:szCs w:val="17"/>
+        </w:rPr>
+        <w:t>/scientist</w:t>
+      </w:r>
+      <w:r>
+        <w:rPr>
+          <w:color w:val="000000"/>
+          <w:sz w:val="17"/>
+          <w:szCs w:val="17"/>
+        </w:rPr>
+        <w:t xml:space="preserve"> with skills in </w:t>
+      </w:r>
+      <w:r>
+        <w:rPr>
+          <w:color w:val="000000"/>
+          <w:sz w:val="17"/>
+          <w:szCs w:val="17"/>
         </w:rPr>
         <w:t xml:space="preserve">Microsoft </w:t>
       </w:r>
       <w:r>
         <w:rPr>
           <w:color w:val="000000"/>
-          <w:sz w:val="18"/>
-          <w:szCs w:val="18"/>
+          <w:sz w:val="17"/>
+          <w:szCs w:val="17"/>
         </w:rPr>
         <w:t>e</w:t>
       </w:r>
       <w:r>
         <w:rPr>
           <w:color w:val="000000"/>
-          <w:sz w:val="18"/>
-          <w:szCs w:val="18"/>
+          <w:sz w:val="17"/>
+          <w:szCs w:val="17"/>
         </w:rPr>
         <w:t>xcel,</w:t>
       </w:r>
       <w:r>
         <w:rPr>
           <w:color w:val="000000"/>
-          <w:sz w:val="18"/>
-          <w:szCs w:val="18"/>
+          <w:sz w:val="17"/>
+          <w:szCs w:val="17"/>
         </w:rPr>
         <w:t xml:space="preserve"> </w:t>
       </w:r>
       <w:r>
         <w:rPr>
           <w:color w:val="000000"/>
-          <w:sz w:val="18"/>
-          <w:szCs w:val="18"/>
+          <w:sz w:val="17"/>
+          <w:szCs w:val="17"/>
         </w:rPr>
         <w:t>s</w:t>
       </w:r>
       <w:r>
         <w:rPr>
           <w:color w:val="000000"/>
-          <w:sz w:val="18"/>
-          <w:szCs w:val="18"/>
+          <w:sz w:val="17"/>
+          <w:szCs w:val="17"/>
         </w:rPr>
         <w:t>tatistics,</w:t>
       </w:r>
       <w:r>
         <w:rPr>
           <w:color w:val="000000"/>
-          <w:sz w:val="18"/>
-          <w:szCs w:val="18"/>
+          <w:sz w:val="17"/>
+          <w:szCs w:val="17"/>
         </w:rPr>
         <w:t xml:space="preserve"> </w:t>
       </w:r>
       <w:r>
         <w:rPr>
           <w:color w:val="000000"/>
-          <w:sz w:val="18"/>
-          <w:szCs w:val="18"/>
+          <w:sz w:val="17"/>
+          <w:szCs w:val="17"/>
         </w:rPr>
         <w:t>p</w:t>
       </w:r>
       <w:r>
         <w:rPr>
           <w:color w:val="000000"/>
-          <w:sz w:val="18"/>
-          <w:szCs w:val="18"/>
+          <w:sz w:val="17"/>
+          <w:szCs w:val="17"/>
         </w:rPr>
         <w:t>ython,</w:t>
       </w:r>
       <w:r>
         <w:rPr>
           <w:color w:val="000000"/>
-          <w:sz w:val="18"/>
-          <w:szCs w:val="18"/>
-        </w:rPr>
-        <w:t xml:space="preserve"> databases, web technologies and data visualization, and cloud computing.</w:t>
+          <w:sz w:val="17"/>
+          <w:szCs w:val="17"/>
+        </w:rPr>
+        <w:t xml:space="preserve"> databases, web technologies and data visualization, cloud computing</w:t>
       </w:r>
       <w:r>
         <w:rPr>
           <w:color w:val="000000"/>
-          <w:sz w:val="18"/>
-          <w:szCs w:val="18"/>
+          <w:sz w:val="17"/>
+          <w:szCs w:val="17"/>
+        </w:rPr>
+        <w:t>, and machine learning</w:t>
+      </w:r>
+      <w:r>
+        <w:rPr>
+          <w:color w:val="000000"/>
+          <w:sz w:val="17"/>
+          <w:szCs w:val="17"/>
+        </w:rPr>
+        <w:t>.</w:t>
+      </w:r>
+      <w:r>
+        <w:rPr>
+          <w:color w:val="000000"/>
+          <w:sz w:val="17"/>
+          <w:szCs w:val="17"/>
         </w:rPr>
         <w:t xml:space="preserve"> </w:t>
       </w:r>
       <w:r>
         <w:rPr>
           <w:color w:val="000000"/>
-          <w:sz w:val="18"/>
-          <w:szCs w:val="18"/>
+          <w:sz w:val="17"/>
+          <w:szCs w:val="17"/>
         </w:rPr>
         <w:t>Increasingly innovative ability is leveraged to solve complex problems involving big data that is sometimes structured and sometimes raw. High motivation due to intellectual curiosity allows for proficient analysis with great attention to detail. Strengths include finding truth within visualizations of big data</w:t>
       </w:r>
       <w:r>
         <w:rPr>
           <w:color w:val="000000"/>
-          <w:sz w:val="18"/>
-          <w:szCs w:val="18"/>
+          <w:sz w:val="17"/>
+          <w:szCs w:val="17"/>
         </w:rPr>
         <w:t>,</w:t>
       </w:r>
       <w:r>
         <w:rPr>
           <w:color w:val="000000"/>
-          <w:sz w:val="18"/>
-          <w:szCs w:val="18"/>
+          <w:sz w:val="17"/>
+          <w:szCs w:val="17"/>
         </w:rPr>
         <w:t xml:space="preserve"> as well as</w:t>
       </w:r>
       <w:r>
         <w:rPr>
           <w:color w:val="000000"/>
-          <w:sz w:val="18"/>
-          <w:szCs w:val="18"/>
+          <w:sz w:val="17"/>
+          <w:szCs w:val="17"/>
         </w:rPr>
         <w:t>,</w:t>
       </w:r>
       <w:r>
         <w:rPr>
           <w:color w:val="000000"/>
-          <w:sz w:val="18"/>
-          <w:szCs w:val="18"/>
+          <w:sz w:val="17"/>
+          <w:szCs w:val="17"/>
         </w:rPr>
         <w:t xml:space="preserve"> knowing how</w:t>
       </w:r>
       <w:r>
         <w:rPr>
           <w:color w:val="000000"/>
-          <w:sz w:val="18"/>
-          <w:szCs w:val="18"/>
+          <w:sz w:val="17"/>
+          <w:szCs w:val="17"/>
         </w:rPr>
         <w:t xml:space="preserve"> to make certain parts of the visualizations draw more attention than other parts of the visualization according to sense and perception psychology.</w:t>
       </w:r>
@@ -400,8 +432,8 @@
         </w:pBdr>
         <w:rPr>
           <w:b/>
-          <w:sz w:val="18"/>
-          <w:szCs w:val="18"/>
+          <w:sz w:val="17"/>
+          <w:szCs w:val="17"/>
           <w:u w:val="single"/>
         </w:rPr>
       </w:pPr>
@@ -417,16 +449,16 @@
         </w:pBdr>
         <w:rPr>
           <w:b/>
-          <w:sz w:val="18"/>
-          <w:szCs w:val="18"/>
+          <w:sz w:val="17"/>
+          <w:szCs w:val="17"/>
           <w:u w:val="single"/>
         </w:rPr>
       </w:pPr>
       <w:r>
         <w:rPr>
           <w:b/>
-          <w:sz w:val="18"/>
-          <w:szCs w:val="18"/>
+          <w:sz w:val="17"/>
+          <w:szCs w:val="17"/>
           <w:u w:val="single"/>
         </w:rPr>
         <w:t xml:space="preserve">Technical </w:t>
@@ -434,8 +466,8 @@
       <w:r>
         <w:rPr>
           <w:b/>
-          <w:sz w:val="18"/>
-          <w:szCs w:val="18"/>
+          <w:sz w:val="17"/>
+          <w:szCs w:val="17"/>
           <w:u w:val="single"/>
         </w:rPr>
         <w:t xml:space="preserve">Data Analytics </w:t>
@@ -443,8 +475,8 @@
       <w:r>
         <w:rPr>
           <w:b/>
-          <w:sz w:val="18"/>
-          <w:szCs w:val="18"/>
+          <w:sz w:val="17"/>
+          <w:szCs w:val="17"/>
           <w:u w:val="single"/>
         </w:rPr>
         <w:t>Skills</w:t>
@@ -461,55 +493,55 @@
         </w:pBdr>
         <w:rPr>
           <w:bCs/>
-          <w:sz w:val="18"/>
-          <w:szCs w:val="18"/>
+          <w:sz w:val="17"/>
+          <w:szCs w:val="17"/>
         </w:rPr>
       </w:pPr>
       <w:r>
         <w:rPr>
           <w:b/>
-          <w:sz w:val="18"/>
-          <w:szCs w:val="18"/>
+          <w:sz w:val="17"/>
+          <w:szCs w:val="17"/>
         </w:rPr>
         <w:t xml:space="preserve">Microsoft </w:t>
       </w:r>
       <w:r>
         <w:rPr>
           <w:b/>
-          <w:sz w:val="18"/>
-          <w:szCs w:val="18"/>
+          <w:sz w:val="17"/>
+          <w:szCs w:val="17"/>
         </w:rPr>
         <w:t xml:space="preserve">Excel: </w:t>
       </w:r>
       <w:r>
         <w:rPr>
           <w:bCs/>
-          <w:sz w:val="18"/>
-          <w:szCs w:val="18"/>
+          <w:sz w:val="17"/>
+          <w:szCs w:val="17"/>
         </w:rPr>
         <w:t xml:space="preserve">VLOOKUP | </w:t>
       </w:r>
       <w:r>
         <w:rPr>
           <w:bCs/>
-          <w:sz w:val="18"/>
-          <w:szCs w:val="18"/>
+          <w:sz w:val="17"/>
+          <w:szCs w:val="17"/>
         </w:rPr>
         <w:t xml:space="preserve">Pivot Tables | </w:t>
       </w:r>
       <w:r>
         <w:rPr>
           <w:bCs/>
-          <w:sz w:val="18"/>
-          <w:szCs w:val="18"/>
+          <w:sz w:val="17"/>
+          <w:szCs w:val="17"/>
         </w:rPr>
         <w:t xml:space="preserve">Conditional Formatting | </w:t>
       </w:r>
       <w:r>
         <w:rPr>
           <w:bCs/>
-          <w:sz w:val="18"/>
-          <w:szCs w:val="18"/>
+          <w:sz w:val="17"/>
+          <w:szCs w:val="17"/>
         </w:rPr>
         <w:t>VBA Scripting</w:t>
       </w:r>
@@ -525,23 +557,23 @@
         </w:pBdr>
         <w:rPr>
           <w:bCs/>
-          <w:sz w:val="18"/>
-          <w:szCs w:val="18"/>
+          <w:sz w:val="17"/>
+          <w:szCs w:val="17"/>
         </w:rPr>
       </w:pPr>
       <w:r>
         <w:rPr>
           <w:b/>
-          <w:sz w:val="18"/>
-          <w:szCs w:val="18"/>
+          <w:sz w:val="17"/>
+          <w:szCs w:val="17"/>
         </w:rPr>
         <w:t xml:space="preserve">Statistics: </w:t>
       </w:r>
       <w:r>
         <w:rPr>
           <w:bCs/>
-          <w:sz w:val="18"/>
-          <w:szCs w:val="18"/>
+          <w:sz w:val="17"/>
+          <w:szCs w:val="17"/>
         </w:rPr>
         <w:t>Modeling | Forecasting</w:t>
       </w:r>
@@ -557,75 +589,57 @@
         </w:pBdr>
         <w:rPr>
           <w:bCs/>
-          <w:sz w:val="18"/>
-          <w:szCs w:val="18"/>
+          <w:sz w:val="17"/>
+          <w:szCs w:val="17"/>
         </w:rPr>
       </w:pPr>
       <w:r>
         <w:rPr>
           <w:b/>
-          <w:sz w:val="18"/>
-          <w:szCs w:val="18"/>
+          <w:sz w:val="17"/>
+          <w:szCs w:val="17"/>
         </w:rPr>
         <w:t xml:space="preserve">Python Programming: </w:t>
       </w:r>
       <w:r>
         <w:rPr>
           <w:bCs/>
-          <w:sz w:val="18"/>
-          <w:szCs w:val="18"/>
+          <w:sz w:val="17"/>
+          <w:szCs w:val="17"/>
         </w:rPr>
         <w:t>Pandas | Num</w:t>
       </w:r>
       <w:r>
         <w:rPr>
           <w:bCs/>
-          <w:sz w:val="18"/>
-          <w:szCs w:val="18"/>
+          <w:sz w:val="17"/>
+          <w:szCs w:val="17"/>
         </w:rPr>
         <w:t>P</w:t>
       </w:r>
       <w:r>
         <w:rPr>
           <w:bCs/>
-          <w:sz w:val="18"/>
-          <w:szCs w:val="18"/>
+          <w:sz w:val="17"/>
+          <w:szCs w:val="17"/>
         </w:rPr>
         <w:t>y | Seaborn | Matplotlib | SciPy</w:t>
       </w:r>
       <w:r>
         <w:rPr>
           <w:bCs/>
-          <w:sz w:val="18"/>
-          <w:szCs w:val="18"/>
+          <w:sz w:val="17"/>
+          <w:szCs w:val="17"/>
         </w:rPr>
         <w:t xml:space="preserve"> | API Interactions | Social Media Mining</w:t>
       </w:r>
       <w:r>
         <w:rPr>
           <w:bCs/>
-          <w:sz w:val="18"/>
-          <w:szCs w:val="18"/>
-        </w:rPr>
-        <w:t xml:space="preserve"> I </w:t>
-      </w:r>
-      <w:proofErr w:type="spellStart"/>
-      <w:r>
-        <w:rPr>
-          <w:bCs/>
-          <w:sz w:val="18"/>
-          <w:szCs w:val="18"/>
-        </w:rPr>
-        <w:t>Jupyter</w:t>
-      </w:r>
-      <w:proofErr w:type="spellEnd"/>
-      <w:r>
-        <w:rPr>
-          <w:bCs/>
-          <w:sz w:val="18"/>
-          <w:szCs w:val="18"/>
-        </w:rPr>
-        <w:t xml:space="preserve"> Notebook</w:t>
+          <w:sz w:val="17"/>
+          <w:szCs w:val="17"/>
+        </w:rPr>
+        <w:t xml:space="preserve"> I Jupyter Notebook</w:t>
       </w:r>
     </w:p>
     <w:p>
@@ -639,55 +653,55 @@
         </w:pBdr>
         <w:rPr>
           <w:bCs/>
-          <w:sz w:val="18"/>
-          <w:szCs w:val="18"/>
+          <w:sz w:val="17"/>
+          <w:szCs w:val="17"/>
         </w:rPr>
       </w:pPr>
       <w:r>
         <w:rPr>
           <w:b/>
-          <w:sz w:val="18"/>
-          <w:szCs w:val="18"/>
+          <w:sz w:val="17"/>
+          <w:szCs w:val="17"/>
         </w:rPr>
         <w:t>Databases:</w:t>
       </w:r>
       <w:r>
         <w:rPr>
           <w:b/>
-          <w:sz w:val="18"/>
-          <w:szCs w:val="18"/>
+          <w:sz w:val="17"/>
+          <w:szCs w:val="17"/>
         </w:rPr>
         <w:t xml:space="preserve"> </w:t>
       </w:r>
       <w:r>
         <w:rPr>
           <w:bCs/>
-          <w:sz w:val="18"/>
-          <w:szCs w:val="18"/>
+          <w:sz w:val="17"/>
+          <w:szCs w:val="17"/>
         </w:rPr>
         <w:t>Microsoft SQL Server | SSMS |</w:t>
       </w:r>
       <w:r>
         <w:rPr>
           <w:b/>
-          <w:sz w:val="18"/>
-          <w:szCs w:val="18"/>
+          <w:sz w:val="17"/>
+          <w:szCs w:val="17"/>
         </w:rPr>
         <w:t xml:space="preserve"> </w:t>
       </w:r>
       <w:r>
         <w:rPr>
           <w:bCs/>
-          <w:sz w:val="18"/>
-          <w:szCs w:val="18"/>
+          <w:sz w:val="17"/>
+          <w:szCs w:val="17"/>
         </w:rPr>
         <w:t xml:space="preserve">T-SQL | </w:t>
       </w:r>
       <w:r>
         <w:rPr>
           <w:bCs/>
-          <w:sz w:val="18"/>
-          <w:szCs w:val="18"/>
+          <w:sz w:val="17"/>
+          <w:szCs w:val="17"/>
         </w:rPr>
         <w:t>MySQL | MongoDB | ETL</w:t>
       </w:r>
@@ -703,43 +717,25 @@
         </w:pBdr>
         <w:rPr>
           <w:bCs/>
-          <w:sz w:val="18"/>
-          <w:szCs w:val="18"/>
+          <w:sz w:val="17"/>
+          <w:szCs w:val="17"/>
         </w:rPr>
       </w:pPr>
       <w:r>
         <w:rPr>
           <w:b/>
-          <w:sz w:val="18"/>
-          <w:szCs w:val="18"/>
+          <w:sz w:val="17"/>
+          <w:szCs w:val="17"/>
         </w:rPr>
         <w:t xml:space="preserve">Web Technologies and Data Visualization: </w:t>
       </w:r>
       <w:r>
         <w:rPr>
           <w:bCs/>
-          <w:sz w:val="18"/>
-          <w:szCs w:val="18"/>
-        </w:rPr>
-        <w:t xml:space="preserve">HTML | CSS | Bootstrap | Dashboarding | JavaScript Charting | D3.js | </w:t>
-      </w:r>
-      <w:proofErr w:type="spellStart"/>
-      <w:r>
-        <w:rPr>
-          <w:bCs/>
-          <w:sz w:val="18"/>
-          <w:szCs w:val="18"/>
-        </w:rPr>
-        <w:t>Geomapping</w:t>
-      </w:r>
-      <w:proofErr w:type="spellEnd"/>
-      <w:r>
-        <w:rPr>
-          <w:bCs/>
-          <w:sz w:val="18"/>
-          <w:szCs w:val="18"/>
-        </w:rPr>
-        <w:t xml:space="preserve"> with Leaflet.js</w:t>
+          <w:sz w:val="17"/>
+          <w:szCs w:val="17"/>
+        </w:rPr>
+        <w:t>HTML | CSS | Bootstrap | Dashboarding | JavaScript Charting | D3.js | Geomapping with Leaflet.js</w:t>
       </w:r>
     </w:p>
     <w:p>
@@ -753,31 +749,31 @@
         </w:pBdr>
         <w:rPr>
           <w:bCs/>
-          <w:sz w:val="18"/>
-          <w:szCs w:val="18"/>
+          <w:sz w:val="17"/>
+          <w:szCs w:val="17"/>
         </w:rPr>
       </w:pPr>
       <w:r>
         <w:rPr>
           <w:b/>
-          <w:sz w:val="18"/>
-          <w:szCs w:val="18"/>
+          <w:sz w:val="17"/>
+          <w:szCs w:val="17"/>
         </w:rPr>
         <w:t>Cloud Computing:</w:t>
       </w:r>
       <w:r>
         <w:rPr>
           <w:b/>
-          <w:sz w:val="18"/>
-          <w:szCs w:val="18"/>
+          <w:sz w:val="17"/>
+          <w:szCs w:val="17"/>
         </w:rPr>
         <w:t xml:space="preserve"> </w:t>
       </w:r>
       <w:r>
         <w:rPr>
           <w:bCs/>
-          <w:sz w:val="18"/>
-          <w:szCs w:val="18"/>
+          <w:sz w:val="17"/>
+          <w:szCs w:val="17"/>
         </w:rPr>
         <w:t>IBM DB2 on Cloud</w:t>
       </w:r>
@@ -785,8 +781,8 @@
     <w:p>
       <w:pPr>
         <w:rPr>
-          <w:sz w:val="18"/>
-          <w:szCs w:val="18"/>
+          <w:sz w:val="17"/>
+          <w:szCs w:val="17"/>
         </w:rPr>
       </w:pPr>
     </w:p>
@@ -801,16 +797,16 @@
         </w:pBdr>
         <w:rPr>
           <w:b/>
-          <w:sz w:val="18"/>
-          <w:szCs w:val="18"/>
+          <w:sz w:val="17"/>
+          <w:szCs w:val="17"/>
           <w:u w:val="single"/>
         </w:rPr>
       </w:pPr>
       <w:r>
         <w:rPr>
           <w:b/>
-          <w:sz w:val="18"/>
-          <w:szCs w:val="18"/>
+          <w:sz w:val="17"/>
+          <w:szCs w:val="17"/>
           <w:u w:val="single"/>
         </w:rPr>
         <w:t>Projects</w:t>
@@ -819,35 +815,175 @@
     <w:p>
       <w:pPr>
         <w:rPr>
-          <w:rStyle w:val="Hyperlink"/>
-          <w:sz w:val="18"/>
-          <w:szCs w:val="18"/>
+          <w:sz w:val="17"/>
+          <w:szCs w:val="17"/>
         </w:rPr>
       </w:pPr>
       <w:r>
         <w:rPr>
           <w:b/>
           <w:bCs/>
-          <w:sz w:val="18"/>
-          <w:szCs w:val="18"/>
-        </w:rPr>
-        <w:t xml:space="preserve">Coin Flipping Game </w:t>
+          <w:sz w:val="17"/>
+          <w:szCs w:val="17"/>
+        </w:rPr>
+        <w:t>Predict-NBA</w:t>
       </w:r>
       <w:r>
         <w:rPr>
           <w:b/>
           <w:bCs/>
-          <w:sz w:val="18"/>
-          <w:szCs w:val="18"/>
-        </w:rPr>
-        <w:t xml:space="preserve">| </w:t>
+          <w:sz w:val="17"/>
+          <w:szCs w:val="17"/>
+        </w:rPr>
+        <w:t xml:space="preserve"> | </w:t>
       </w:r>
       <w:hyperlink r:id="rId8" w:history="1">
         <w:r>
           <w:rPr>
             <w:rStyle w:val="Hyperlink"/>
-            <w:sz w:val="18"/>
-            <w:szCs w:val="18"/>
+            <w:sz w:val="17"/>
+            <w:szCs w:val="17"/>
+          </w:rPr>
+          <w:t>https://github.com/sebastiandifrancesco/Predict-NBA-Game</w:t>
+        </w:r>
+        <w:r>
+          <w:rPr>
+            <w:rStyle w:val="Hyperlink"/>
+            <w:sz w:val="17"/>
+            <w:szCs w:val="17"/>
+          </w:rPr>
+          <w:t>-</w:t>
+        </w:r>
+        <w:r>
+          <w:rPr>
+            <w:rStyle w:val="Hyperlink"/>
+            <w:sz w:val="17"/>
+            <w:szCs w:val="17"/>
+          </w:rPr>
+          <w:t>Outcomes.git</w:t>
+        </w:r>
+      </w:hyperlink>
+    </w:p>
+    <w:p>
+      <w:pPr>
+        <w:pStyle w:val="ListParagraph"/>
+        <w:numPr>
+          <w:ilvl w:val="0"/>
+          <w:numId w:val="21"/>
+        </w:numPr>
+        <w:rPr>
+          <w:sz w:val="17"/>
+          <w:szCs w:val="17"/>
+        </w:rPr>
+      </w:pPr>
+      <w:r>
+        <w:rPr>
+          <w:sz w:val="17"/>
+          <w:szCs w:val="17"/>
+        </w:rPr>
+        <w:t xml:space="preserve">Data from the 2013-2014 NBA season was scraped from </w:t>
+      </w:r>
+      <w:hyperlink r:id="rId9" w:history="1">
+        <w:r>
+          <w:rPr>
+            <w:rStyle w:val="Hyperlink"/>
+            <w:sz w:val="17"/>
+            <w:szCs w:val="17"/>
+          </w:rPr>
+          <w:t>https://www.sports-reference.com/</w:t>
+        </w:r>
+      </w:hyperlink>
+      <w:r>
+        <w:rPr>
+          <w:sz w:val="17"/>
+          <w:szCs w:val="17"/>
+        </w:rPr>
+        <w:t xml:space="preserve"> and was used to build different machine learning classification models. After finding the best model and tuning it the model was applied to the 2018-2019 NBA season</w:t>
+      </w:r>
+      <w:r>
+        <w:rPr>
+          <w:sz w:val="17"/>
+          <w:szCs w:val="17"/>
+        </w:rPr>
+        <w:t xml:space="preserve"> to evaluate the model further</w:t>
+      </w:r>
+      <w:r>
+        <w:rPr>
+          <w:sz w:val="17"/>
+          <w:szCs w:val="17"/>
+        </w:rPr>
+        <w:t xml:space="preserve">. </w:t>
+      </w:r>
+    </w:p>
+    <w:p>
+      <w:pPr>
+        <w:pStyle w:val="ListParagraph"/>
+        <w:numPr>
+          <w:ilvl w:val="0"/>
+          <w:numId w:val="21"/>
+        </w:numPr>
+        <w:rPr>
+          <w:sz w:val="17"/>
+          <w:szCs w:val="17"/>
+        </w:rPr>
+      </w:pPr>
+      <w:r>
+        <w:rPr>
+          <w:sz w:val="17"/>
+          <w:szCs w:val="17"/>
+        </w:rPr>
+        <w:t>Python | Pandas | Jupyter Notebook | Seaborn</w:t>
+      </w:r>
+      <w:r>
+        <w:rPr>
+          <w:sz w:val="17"/>
+          <w:szCs w:val="17"/>
+        </w:rPr>
+        <w:t xml:space="preserve"> | Sklearn | Matplotlib | Xgboost | Bs4 | Collections</w:t>
+      </w:r>
+    </w:p>
+    <w:p>
+      <w:pPr>
+        <w:rPr>
+          <w:b/>
+          <w:bCs/>
+          <w:sz w:val="17"/>
+          <w:szCs w:val="17"/>
+        </w:rPr>
+      </w:pPr>
+    </w:p>
+    <w:p>
+      <w:pPr>
+        <w:rPr>
+          <w:rStyle w:val="Hyperlink"/>
+          <w:sz w:val="17"/>
+          <w:szCs w:val="17"/>
+        </w:rPr>
+      </w:pPr>
+      <w:r>
+        <w:rPr>
+          <w:b/>
+          <w:bCs/>
+          <w:sz w:val="17"/>
+          <w:szCs w:val="17"/>
+        </w:rPr>
+        <w:t xml:space="preserve">Coin Flipping Game </w:t>
+      </w:r>
+      <w:r>
+        <w:rPr>
+          <w:b/>
+          <w:bCs/>
+          <w:sz w:val="17"/>
+          <w:szCs w:val="17"/>
+        </w:rPr>
+        <w:t xml:space="preserve">| </w:t>
+      </w:r>
+      <w:hyperlink r:id="rId10" w:history="1">
+        <w:r>
+          <w:rPr>
+            <w:rStyle w:val="Hyperlink"/>
+            <w:sz w:val="17"/>
+            <w:szCs w:val="17"/>
           </w:rPr>
           <w:t>https://github.com/sebastiandifrancesco/Coin-Flipping-Game.git</w:t>
         </w:r>
@@ -861,14 +997,14 @@
           <w:numId w:val="19"/>
         </w:numPr>
         <w:rPr>
-          <w:sz w:val="18"/>
-          <w:szCs w:val="18"/>
-        </w:rPr>
-      </w:pPr>
-      <w:r>
-        <w:rPr>
-          <w:sz w:val="18"/>
-          <w:szCs w:val="18"/>
+          <w:sz w:val="17"/>
+          <w:szCs w:val="17"/>
+        </w:rPr>
+      </w:pPr>
+      <w:r>
+        <w:rPr>
+          <w:sz w:val="17"/>
+          <w:szCs w:val="17"/>
         </w:rPr>
         <w:t>Simulated a coin flipping game. The game was simulated 100,000 times and then the last cycle of every game was put into a list for analysis. Visualizations include a box and whisker plot and histogram of the data.</w:t>
       </w:r>
@@ -881,44 +1017,28 @@
           <w:numId w:val="21"/>
         </w:numPr>
         <w:rPr>
-          <w:sz w:val="18"/>
-          <w:szCs w:val="18"/>
-        </w:rPr>
-      </w:pPr>
-      <w:r>
-        <w:rPr>
-          <w:sz w:val="18"/>
-          <w:szCs w:val="18"/>
+          <w:sz w:val="17"/>
+          <w:szCs w:val="17"/>
+        </w:rPr>
+      </w:pPr>
+      <w:r>
+        <w:rPr>
+          <w:sz w:val="17"/>
+          <w:szCs w:val="17"/>
         </w:rPr>
         <w:t>Python | Pandas</w:t>
       </w:r>
       <w:r>
         <w:rPr>
-          <w:sz w:val="18"/>
-          <w:szCs w:val="18"/>
-        </w:rPr>
-        <w:t xml:space="preserve"> | </w:t>
-      </w:r>
-      <w:proofErr w:type="spellStart"/>
-      <w:r>
-        <w:rPr>
-          <w:sz w:val="18"/>
-          <w:szCs w:val="18"/>
-        </w:rPr>
-        <w:t>Jupyter</w:t>
-      </w:r>
-      <w:proofErr w:type="spellEnd"/>
-      <w:r>
-        <w:rPr>
-          <w:sz w:val="18"/>
-          <w:szCs w:val="18"/>
-        </w:rPr>
-        <w:t xml:space="preserve"> Notebook</w:t>
-      </w:r>
-      <w:r>
-        <w:rPr>
-          <w:sz w:val="18"/>
-          <w:szCs w:val="18"/>
+          <w:sz w:val="17"/>
+          <w:szCs w:val="17"/>
+        </w:rPr>
+        <w:t xml:space="preserve"> | Jupyter Notebook</w:t>
+      </w:r>
+      <w:r>
+        <w:rPr>
+          <w:sz w:val="17"/>
+          <w:szCs w:val="17"/>
         </w:rPr>
         <w:t xml:space="preserve"> | Seaborn</w:t>
       </w:r>
@@ -926,26 +1046,36 @@
     <w:p>
       <w:pPr>
         <w:rPr>
+          <w:b/>
+          <w:bCs/>
+          <w:sz w:val="17"/>
+          <w:szCs w:val="17"/>
+        </w:rPr>
+      </w:pPr>
+    </w:p>
+    <w:p>
+      <w:pPr>
+        <w:rPr>
           <w:rStyle w:val="Hyperlink"/>
-          <w:sz w:val="18"/>
-          <w:szCs w:val="18"/>
+          <w:sz w:val="17"/>
+          <w:szCs w:val="17"/>
         </w:rPr>
       </w:pPr>
       <w:r>
         <w:rPr>
           <w:b/>
           <w:bCs/>
-          <w:sz w:val="18"/>
-          <w:szCs w:val="18"/>
+          <w:sz w:val="17"/>
+          <w:szCs w:val="17"/>
         </w:rPr>
         <w:t xml:space="preserve">US Accidents 2019-2020 | </w:t>
       </w:r>
-      <w:hyperlink r:id="rId9" w:history="1">
+      <w:hyperlink r:id="rId11" w:history="1">
         <w:r>
           <w:rPr>
             <w:rStyle w:val="Hyperlink"/>
-            <w:sz w:val="18"/>
-            <w:szCs w:val="18"/>
+            <w:sz w:val="17"/>
+            <w:szCs w:val="17"/>
           </w:rPr>
           <w:t>https://github.com/sebastiandifrancesco/US_Accidents_2019-2020.git</w:t>
         </w:r>
@@ -959,14 +1089,14 @@
           <w:numId w:val="20"/>
         </w:numPr>
         <w:rPr>
-          <w:sz w:val="18"/>
-          <w:szCs w:val="18"/>
-        </w:rPr>
-      </w:pPr>
-      <w:r>
-        <w:rPr>
-          <w:sz w:val="18"/>
-          <w:szCs w:val="18"/>
+          <w:sz w:val="17"/>
+          <w:szCs w:val="17"/>
+        </w:rPr>
+      </w:pPr>
+      <w:r>
+        <w:rPr>
+          <w:sz w:val="17"/>
+          <w:szCs w:val="17"/>
         </w:rPr>
         <w:t xml:space="preserve">Investigated which US division seems to be the most dangerous according to accident data from MapQuest for the years 2019 and 2020. </w:t>
       </w:r>
@@ -979,163 +1109,39 @@
           <w:numId w:val="20"/>
         </w:numPr>
         <w:rPr>
-          <w:sz w:val="18"/>
-          <w:szCs w:val="18"/>
-        </w:rPr>
-      </w:pPr>
-      <w:r>
-        <w:rPr>
-          <w:sz w:val="18"/>
-          <w:szCs w:val="18"/>
-        </w:rPr>
-        <w:t xml:space="preserve">Python | Pandas | </w:t>
-      </w:r>
-      <w:proofErr w:type="spellStart"/>
-      <w:r>
-        <w:rPr>
-          <w:sz w:val="18"/>
-          <w:szCs w:val="18"/>
-        </w:rPr>
-        <w:t>Jupyter</w:t>
-      </w:r>
-      <w:proofErr w:type="spellEnd"/>
-      <w:r>
-        <w:rPr>
-          <w:sz w:val="18"/>
-          <w:szCs w:val="18"/>
-        </w:rPr>
-        <w:t xml:space="preserve"> Notebook | NumPy | Matplotlib</w:t>
+          <w:sz w:val="17"/>
+          <w:szCs w:val="17"/>
+        </w:rPr>
+      </w:pPr>
+      <w:r>
+        <w:rPr>
+          <w:sz w:val="17"/>
+          <w:szCs w:val="17"/>
+        </w:rPr>
+        <w:t>Python | Pandas | Jupyter Notebook | NumPy | Matplotlib</w:t>
       </w:r>
     </w:p>
     <w:p>
       <w:pPr>
         <w:rPr>
-          <w:sz w:val="18"/>
-          <w:szCs w:val="18"/>
-        </w:rPr>
-      </w:pPr>
-      <w:proofErr w:type="spellStart"/>
-      <w:r>
-        <w:rPr>
-          <w:b/>
-          <w:bCs/>
-          <w:sz w:val="18"/>
-          <w:szCs w:val="18"/>
-        </w:rPr>
-        <w:t>Pymaceuticals</w:t>
-      </w:r>
-      <w:proofErr w:type="spellEnd"/>
-      <w:r>
-        <w:rPr>
-          <w:b/>
-          <w:bCs/>
-          <w:sz w:val="18"/>
-          <w:szCs w:val="18"/>
-        </w:rPr>
-        <w:t xml:space="preserve"> | </w:t>
-      </w:r>
-      <w:hyperlink r:id="rId10" w:history="1">
-        <w:r>
-          <w:rPr>
-            <w:rStyle w:val="Hyperlink"/>
-            <w:sz w:val="18"/>
-            <w:szCs w:val="18"/>
-          </w:rPr>
-          <w:t>https://github.com/sebastiandifrancesco/Pymaceuticals.git</w:t>
-        </w:r>
-      </w:hyperlink>
+          <w:sz w:val="17"/>
+          <w:szCs w:val="17"/>
+          <w:u w:val="single"/>
+        </w:rPr>
+      </w:pPr>
     </w:p>
     <w:p>
       <w:pPr>
-        <w:pStyle w:val="ListParagraph"/>
-        <w:numPr>
-          <w:ilvl w:val="0"/>
-          <w:numId w:val="21"/>
-        </w:numPr>
-        <w:rPr>
-          <w:sz w:val="18"/>
-          <w:szCs w:val="18"/>
-        </w:rPr>
-      </w:pPr>
-      <w:r>
-        <w:rPr>
-          <w:sz w:val="18"/>
-          <w:szCs w:val="18"/>
-        </w:rPr>
-        <w:t>Conducted exploratory data analysis on anti-cancer pharmaceutical data. 249 mice with squamous cell carcinoma tumor growth were treated with different drug regimens.</w:t>
-      </w:r>
-    </w:p>
-    <w:p>
-      <w:pPr>
-        <w:pStyle w:val="ListParagraph"/>
-        <w:numPr>
-          <w:ilvl w:val="0"/>
-          <w:numId w:val="21"/>
-        </w:numPr>
-        <w:rPr>
-          <w:sz w:val="18"/>
-          <w:szCs w:val="18"/>
-        </w:rPr>
-      </w:pPr>
-      <w:r>
-        <w:rPr>
-          <w:sz w:val="18"/>
-          <w:szCs w:val="18"/>
-        </w:rPr>
-        <w:t>Python | Pandas | Num</w:t>
-      </w:r>
-      <w:r>
-        <w:rPr>
-          <w:sz w:val="18"/>
-          <w:szCs w:val="18"/>
-        </w:rPr>
-        <w:t>P</w:t>
-      </w:r>
-      <w:r>
-        <w:rPr>
-          <w:sz w:val="18"/>
-          <w:szCs w:val="18"/>
-        </w:rPr>
-        <w:t xml:space="preserve">y | SciPy | </w:t>
-      </w:r>
-      <w:proofErr w:type="spellStart"/>
-      <w:r>
-        <w:rPr>
-          <w:sz w:val="18"/>
-          <w:szCs w:val="18"/>
-        </w:rPr>
-        <w:t>Jupyter</w:t>
-      </w:r>
-      <w:proofErr w:type="spellEnd"/>
-      <w:r>
-        <w:rPr>
-          <w:sz w:val="18"/>
-          <w:szCs w:val="18"/>
-        </w:rPr>
-        <w:t xml:space="preserve"> Notebook</w:t>
-      </w:r>
-    </w:p>
-    <w:p>
-      <w:pPr>
-        <w:rPr>
-          <w:sz w:val="18"/>
-          <w:szCs w:val="18"/>
-          <w:u w:val="single"/>
-        </w:rPr>
-      </w:pPr>
-    </w:p>
-    <w:p>
-      <w:pPr>
-        <w:rPr>
-          <w:sz w:val="18"/>
-          <w:szCs w:val="18"/>
+        <w:rPr>
+          <w:sz w:val="17"/>
+          <w:szCs w:val="17"/>
         </w:rPr>
       </w:pPr>
       <w:r>
         <w:rPr>
           <w:b/>
-          <w:sz w:val="18"/>
-          <w:szCs w:val="18"/>
+          <w:sz w:val="17"/>
+          <w:szCs w:val="17"/>
           <w:u w:val="single"/>
         </w:rPr>
         <w:t>Education</w:t>
@@ -1151,23 +1157,23 @@
           <w:between w:val="nil"/>
         </w:pBdr>
         <w:rPr>
-          <w:sz w:val="18"/>
-          <w:szCs w:val="18"/>
+          <w:sz w:val="17"/>
+          <w:szCs w:val="17"/>
         </w:rPr>
       </w:pPr>
       <w:r>
         <w:rPr>
           <w:b/>
           <w:bCs/>
-          <w:sz w:val="18"/>
-          <w:szCs w:val="18"/>
+          <w:sz w:val="17"/>
+          <w:szCs w:val="17"/>
         </w:rPr>
         <w:t>Boot Camp Certificate:</w:t>
       </w:r>
       <w:r>
         <w:rPr>
-          <w:sz w:val="18"/>
-          <w:szCs w:val="18"/>
+          <w:sz w:val="17"/>
+          <w:szCs w:val="17"/>
         </w:rPr>
         <w:t xml:space="preserve"> </w:t>
       </w:r>
@@ -1175,8 +1181,8 @@
         <w:rPr>
           <w:b/>
           <w:bCs/>
-          <w:sz w:val="18"/>
-          <w:szCs w:val="18"/>
+          <w:sz w:val="17"/>
+          <w:szCs w:val="17"/>
         </w:rPr>
         <w:t xml:space="preserve">Georgia </w:t>
       </w:r>
@@ -1184,29 +1190,29 @@
         <w:rPr>
           <w:b/>
           <w:bCs/>
-          <w:sz w:val="18"/>
-          <w:szCs w:val="18"/>
+          <w:sz w:val="17"/>
+          <w:szCs w:val="17"/>
         </w:rPr>
         <w:t>Institute of Technology</w:t>
       </w:r>
       <w:r>
         <w:rPr>
-          <w:sz w:val="18"/>
-          <w:szCs w:val="18"/>
+          <w:sz w:val="17"/>
+          <w:szCs w:val="17"/>
         </w:rPr>
         <w:t xml:space="preserve"> Atlanta, GA</w:t>
       </w:r>
       <w:r>
         <w:rPr>
-          <w:sz w:val="18"/>
-          <w:szCs w:val="18"/>
+          <w:sz w:val="17"/>
+          <w:szCs w:val="17"/>
         </w:rPr>
         <w:tab/>
       </w:r>
       <w:r>
         <w:rPr>
-          <w:sz w:val="18"/>
-          <w:szCs w:val="18"/>
+          <w:sz w:val="17"/>
+          <w:szCs w:val="17"/>
         </w:rPr>
         <w:t>Dec 2020 - May 2021</w:t>
       </w:r>
@@ -1222,39 +1228,39 @@
         </w:pBdr>
         <w:rPr>
           <w:bCs/>
-          <w:sz w:val="18"/>
-          <w:szCs w:val="18"/>
-        </w:rPr>
-      </w:pPr>
-      <w:r>
-        <w:rPr>
-          <w:bCs/>
-          <w:sz w:val="18"/>
-          <w:szCs w:val="18"/>
+          <w:sz w:val="17"/>
+          <w:szCs w:val="17"/>
+        </w:rPr>
+      </w:pPr>
+      <w:r>
+        <w:rPr>
+          <w:bCs/>
+          <w:sz w:val="17"/>
+          <w:szCs w:val="17"/>
         </w:rPr>
         <w:t>A</w:t>
       </w:r>
       <w:r>
         <w:rPr>
           <w:bCs/>
-          <w:sz w:val="18"/>
-          <w:szCs w:val="18"/>
+          <w:sz w:val="17"/>
+          <w:szCs w:val="17"/>
         </w:rPr>
         <w:t xml:space="preserve"> data </w:t>
       </w:r>
       <w:r>
         <w:rPr>
           <w:bCs/>
-          <w:sz w:val="18"/>
-          <w:szCs w:val="18"/>
+          <w:sz w:val="17"/>
+          <w:szCs w:val="17"/>
         </w:rPr>
         <w:t>analytics</w:t>
       </w:r>
       <w:r>
         <w:rPr>
           <w:bCs/>
-          <w:sz w:val="18"/>
-          <w:szCs w:val="18"/>
+          <w:sz w:val="17"/>
+          <w:szCs w:val="17"/>
         </w:rPr>
         <w:t xml:space="preserve"> program which taught technical programming skills in Excel, VBA, Python, R, JavaScript, SQL Databases, Tableau, Big Data, and Machine Learning.</w:t>
       </w:r>
@@ -1270,8 +1276,8 @@
         </w:pBdr>
         <w:rPr>
           <w:bCs/>
-          <w:sz w:val="18"/>
-          <w:szCs w:val="18"/>
+          <w:sz w:val="17"/>
+          <w:szCs w:val="17"/>
         </w:rPr>
       </w:pPr>
     </w:p>
@@ -1286,63 +1292,63 @@
         </w:pBdr>
         <w:rPr>
           <w:bCs/>
-          <w:sz w:val="18"/>
-          <w:szCs w:val="18"/>
+          <w:sz w:val="17"/>
+          <w:szCs w:val="17"/>
         </w:rPr>
       </w:pPr>
       <w:r>
         <w:rPr>
           <w:b/>
-          <w:sz w:val="18"/>
-          <w:szCs w:val="18"/>
+          <w:sz w:val="17"/>
+          <w:szCs w:val="17"/>
         </w:rPr>
         <w:t>Bachelor of Arts in Cognitive Science: University of Georgia</w:t>
       </w:r>
       <w:r>
         <w:rPr>
           <w:bCs/>
-          <w:sz w:val="18"/>
-          <w:szCs w:val="18"/>
+          <w:sz w:val="17"/>
+          <w:szCs w:val="17"/>
         </w:rPr>
         <w:t xml:space="preserve"> Atlanta</w:t>
       </w:r>
       <w:r>
         <w:rPr>
           <w:bCs/>
-          <w:sz w:val="18"/>
-          <w:szCs w:val="18"/>
+          <w:sz w:val="17"/>
+          <w:szCs w:val="17"/>
         </w:rPr>
         <w:t>,</w:t>
       </w:r>
       <w:r>
         <w:rPr>
           <w:bCs/>
-          <w:sz w:val="18"/>
-          <w:szCs w:val="18"/>
+          <w:sz w:val="17"/>
+          <w:szCs w:val="17"/>
         </w:rPr>
         <w:t xml:space="preserve"> GA</w:t>
       </w:r>
       <w:r>
         <w:rPr>
           <w:bCs/>
-          <w:sz w:val="18"/>
-          <w:szCs w:val="18"/>
+          <w:sz w:val="17"/>
+          <w:szCs w:val="17"/>
         </w:rPr>
         <w:tab/>
       </w:r>
       <w:r>
         <w:rPr>
           <w:bCs/>
-          <w:sz w:val="18"/>
-          <w:szCs w:val="18"/>
+          <w:sz w:val="17"/>
+          <w:szCs w:val="17"/>
         </w:rPr>
         <w:tab/>
       </w:r>
       <w:r>
         <w:rPr>
           <w:bCs/>
-          <w:sz w:val="18"/>
-          <w:szCs w:val="18"/>
+          <w:sz w:val="17"/>
+          <w:szCs w:val="17"/>
         </w:rPr>
         <w:t>May 2020</w:t>
       </w:r>
@@ -1358,8 +1364,8 @@
         </w:pBdr>
         <w:rPr>
           <w:bCs/>
-          <w:sz w:val="18"/>
-          <w:szCs w:val="18"/>
+          <w:sz w:val="17"/>
+          <w:szCs w:val="17"/>
         </w:rPr>
       </w:pPr>
     </w:p>
@@ -1374,16 +1380,16 @@
         </w:pBdr>
         <w:rPr>
           <w:b/>
-          <w:sz w:val="18"/>
-          <w:szCs w:val="18"/>
+          <w:sz w:val="17"/>
+          <w:szCs w:val="17"/>
           <w:u w:val="single"/>
         </w:rPr>
       </w:pPr>
       <w:r>
         <w:rPr>
           <w:b/>
-          <w:sz w:val="18"/>
-          <w:szCs w:val="18"/>
+          <w:sz w:val="17"/>
+          <w:szCs w:val="17"/>
           <w:u w:val="single"/>
         </w:rPr>
         <w:t>Professional Experience</w:t>
@@ -1400,80 +1406,80 @@
         </w:pBdr>
         <w:rPr>
           <w:b/>
-          <w:sz w:val="18"/>
-          <w:szCs w:val="18"/>
+          <w:sz w:val="17"/>
+          <w:szCs w:val="17"/>
           <w:u w:val="single"/>
         </w:rPr>
       </w:pPr>
       <w:r>
         <w:rPr>
           <w:b/>
-          <w:sz w:val="18"/>
-          <w:szCs w:val="18"/>
+          <w:sz w:val="17"/>
+          <w:szCs w:val="17"/>
         </w:rPr>
         <w:t>South Carriage Homes</w:t>
       </w:r>
       <w:r>
         <w:rPr>
           <w:bCs/>
-          <w:sz w:val="18"/>
-          <w:szCs w:val="18"/>
+          <w:sz w:val="17"/>
+          <w:szCs w:val="17"/>
         </w:rPr>
         <w:t xml:space="preserve"> Bishop, GA</w:t>
       </w:r>
       <w:r>
         <w:rPr>
           <w:bCs/>
-          <w:sz w:val="18"/>
-          <w:szCs w:val="18"/>
+          <w:sz w:val="17"/>
+          <w:szCs w:val="17"/>
         </w:rPr>
         <w:tab/>
       </w:r>
       <w:r>
         <w:rPr>
           <w:bCs/>
-          <w:sz w:val="18"/>
-          <w:szCs w:val="18"/>
+          <w:sz w:val="17"/>
+          <w:szCs w:val="17"/>
         </w:rPr>
         <w:tab/>
       </w:r>
       <w:r>
         <w:rPr>
           <w:bCs/>
-          <w:sz w:val="18"/>
-          <w:szCs w:val="18"/>
+          <w:sz w:val="17"/>
+          <w:szCs w:val="17"/>
         </w:rPr>
         <w:tab/>
       </w:r>
       <w:r>
         <w:rPr>
           <w:bCs/>
-          <w:sz w:val="18"/>
-          <w:szCs w:val="18"/>
+          <w:sz w:val="17"/>
+          <w:szCs w:val="17"/>
         </w:rPr>
         <w:tab/>
       </w:r>
       <w:r>
         <w:rPr>
           <w:bCs/>
-          <w:sz w:val="18"/>
-          <w:szCs w:val="18"/>
+          <w:sz w:val="17"/>
+          <w:szCs w:val="17"/>
         </w:rPr>
         <w:tab/>
       </w:r>
       <w:r>
         <w:rPr>
           <w:bCs/>
-          <w:sz w:val="18"/>
-          <w:szCs w:val="18"/>
+          <w:sz w:val="17"/>
+          <w:szCs w:val="17"/>
         </w:rPr>
         <w:tab/>
       </w:r>
       <w:r>
         <w:rPr>
           <w:bCs/>
-          <w:sz w:val="18"/>
-          <w:szCs w:val="18"/>
+          <w:sz w:val="17"/>
+          <w:szCs w:val="17"/>
         </w:rPr>
         <w:t xml:space="preserve">May 2019 </w:t>
       </w:r>
@@ -1481,8 +1487,8 @@
         <w:rPr>
           <w:rFonts w:eastAsia="Batang"/>
           <w:bCs/>
-          <w:sz w:val="18"/>
-          <w:szCs w:val="18"/>
+          <w:sz w:val="17"/>
+          <w:szCs w:val="17"/>
         </w:rPr>
         <w:t>– Aug 2019</w:t>
       </w:r>
@@ -1499,16 +1505,16 @@
         <w:rPr>
           <w:rFonts w:eastAsia="Batang"/>
           <w:bCs/>
-          <w:sz w:val="18"/>
-          <w:szCs w:val="18"/>
+          <w:sz w:val="17"/>
+          <w:szCs w:val="17"/>
         </w:rPr>
       </w:pPr>
       <w:r>
         <w:rPr>
           <w:rFonts w:eastAsia="Batang"/>
           <w:bCs/>
-          <w:sz w:val="18"/>
-          <w:szCs w:val="18"/>
+          <w:sz w:val="17"/>
+          <w:szCs w:val="17"/>
         </w:rPr>
         <w:t>Assistant Project Manager</w:t>
       </w:r>
@@ -1530,16 +1536,16 @@
         <w:rPr>
           <w:rFonts w:eastAsia="Batang"/>
           <w:bCs/>
-          <w:sz w:val="18"/>
-          <w:szCs w:val="18"/>
+          <w:sz w:val="17"/>
+          <w:szCs w:val="17"/>
         </w:rPr>
       </w:pPr>
       <w:r>
         <w:rPr>
           <w:rFonts w:eastAsia="Batang"/>
           <w:bCs/>
-          <w:sz w:val="18"/>
-          <w:szCs w:val="18"/>
+          <w:sz w:val="17"/>
+          <w:szCs w:val="17"/>
         </w:rPr>
         <w:t>Managed subcontractors which ultimately expedited the construction of different custom houses</w:t>
       </w:r>
@@ -1561,16 +1567,16 @@
         <w:rPr>
           <w:rFonts w:eastAsia="Batang"/>
           <w:bCs/>
-          <w:sz w:val="18"/>
-          <w:szCs w:val="18"/>
+          <w:sz w:val="17"/>
+          <w:szCs w:val="17"/>
         </w:rPr>
       </w:pPr>
       <w:r>
         <w:rPr>
           <w:rFonts w:eastAsia="Batang"/>
           <w:bCs/>
-          <w:sz w:val="18"/>
-          <w:szCs w:val="18"/>
+          <w:sz w:val="17"/>
+          <w:szCs w:val="17"/>
         </w:rPr>
         <w:t>Consulted with builder on how to properly manage water drainage systems around build sites and then implemented proper systems to prevent against any possible rain damage</w:t>
       </w:r>
@@ -1703,7 +1709,7 @@
   <w:abstractNum w:abstractNumId="1" w15:restartNumberingAfterBreak="0">
     <w:nsid w:val="12EA4E5F"/>
     <w:multiLevelType w:val="hybridMultilevel"/>
-    <w:tmpl w:val="B20061A4"/>
+    <w:tmpl w:val="36666EC2"/>
     <w:lvl w:ilvl="0" w:tplc="04090001">
       <w:start w:val="1"/>
       <w:numFmt w:val="bullet"/>

</xml_diff>

<commit_message>
updated to data science/analytics
</commit_message>
<xml_diff>
--- a/Resume For Data Analysis.docx
+++ b/Resume For Data Analysis.docx
@@ -461,7 +461,7 @@
           <w:szCs w:val="17"/>
           <w:u w:val="single"/>
         </w:rPr>
-        <w:t xml:space="preserve">Technical </w:t>
+        <w:t>Technical</w:t>
       </w:r>
       <w:r>
         <w:rPr>
@@ -470,7 +470,7 @@
           <w:szCs w:val="17"/>
           <w:u w:val="single"/>
         </w:rPr>
-        <w:t xml:space="preserve">Data Analytics </w:t>
+        <w:t xml:space="preserve"> </w:t>
       </w:r>
       <w:r>
         <w:rPr>
@@ -640,6 +640,14 @@
           <w:szCs w:val="17"/>
         </w:rPr>
         <w:t xml:space="preserve"> I Jupyter Notebook</w:t>
+      </w:r>
+      <w:r>
+        <w:rPr>
+          <w:bCs/>
+          <w:sz w:val="17"/>
+          <w:szCs w:val="17"/>
+        </w:rPr>
+        <w:t xml:space="preserve"> | Sklearn | Xgboost | Bs4</w:t>
       </w:r>
     </w:p>
     <w:p>

</xml_diff>

<commit_message>
added new covid19 project
</commit_message>
<xml_diff>
--- a/Resume For Data Analysis.docx
+++ b/Resume For Data Analysis.docx
@@ -934,6 +934,147 @@
           <w:bCs/>
           <w:sz w:val="17"/>
           <w:szCs w:val="17"/>
+          <w:lang w:val="en-US"/>
+        </w:rPr>
+        <w:t>Co</w:t>
+      </w:r>
+      <w:r>
+        <w:rPr>
+          <w:b/>
+          <w:bCs/>
+          <w:sz w:val="17"/>
+          <w:szCs w:val="17"/>
+          <w:lang w:val="en-US"/>
+        </w:rPr>
+        <w:t>vid19</w:t>
+      </w:r>
+      <w:r>
+        <w:rPr>
+          <w:b/>
+          <w:bCs/>
+          <w:sz w:val="17"/>
+          <w:szCs w:val="17"/>
+          <w:lang w:val="en-US"/>
+        </w:rPr>
+        <w:t xml:space="preserve"> |</w:t>
+      </w:r>
+      <w:r>
+        <w:rPr>
+          <w:lang w:val="en-US"/>
+        </w:rPr>
+        <w:t xml:space="preserve"> </w:t>
+      </w:r>
+      <w:hyperlink r:id="rId9" w:history="1">
+        <w:r>
+          <w:rPr>
+            <w:rStyle w:val="Hyperlink"/>
+            <w:sz w:val="17"/>
+            <w:szCs w:val="17"/>
+          </w:rPr>
+          <w:t>https://github.com/sebastiandifrancesco/Covid19.git</w:t>
+        </w:r>
+      </w:hyperlink>
+    </w:p>
+    <w:p>
+      <w:pPr>
+        <w:pStyle w:val="ListParagraph"/>
+        <w:numPr>
+          <w:ilvl w:val="0"/>
+          <w:numId w:val="21"/>
+        </w:numPr>
+        <w:rPr>
+          <w:sz w:val="17"/>
+          <w:szCs w:val="17"/>
+        </w:rPr>
+      </w:pPr>
+      <w:r>
+        <w:rPr>
+          <w:sz w:val="17"/>
+          <w:szCs w:val="17"/>
+        </w:rPr>
+        <w:t xml:space="preserve">The goal of this project was to create a Coronavirus19-Dashboard 2.0 using a flask server to generate routes to the different HTML files and finally explore for any evidence suggesting the vaccine can protect some people from becoming carriers. This includes line charts, a bar chart, a scatter chart, and an interactive map. Once deployed data will be pulled each day to keep the visualizations up to date. </w:t>
+      </w:r>
+    </w:p>
+    <w:p>
+      <w:pPr>
+        <w:pStyle w:val="ListParagraph"/>
+        <w:numPr>
+          <w:ilvl w:val="0"/>
+          <w:numId w:val="21"/>
+        </w:numPr>
+        <w:rPr>
+          <w:sz w:val="17"/>
+          <w:szCs w:val="17"/>
+        </w:rPr>
+      </w:pPr>
+      <w:r>
+        <w:rPr>
+          <w:sz w:val="17"/>
+          <w:szCs w:val="17"/>
+        </w:rPr>
+        <w:t>Python | Pandas | NumPy | JavaScript | HTML | D3js | Dashboarding</w:t>
+      </w:r>
+      <w:r>
+        <w:rPr>
+          <w:sz w:val="17"/>
+          <w:szCs w:val="17"/>
+        </w:rPr>
+        <w:t xml:space="preserve"> | Leaflet.js</w:t>
+      </w:r>
+      <w:r>
+        <w:rPr>
+          <w:sz w:val="17"/>
+          <w:szCs w:val="17"/>
+        </w:rPr>
+        <w:t xml:space="preserve"> | Plotly.js | </w:t>
+      </w:r>
+      <w:proofErr w:type="spellStart"/>
+      <w:r>
+        <w:rPr>
+          <w:sz w:val="17"/>
+          <w:szCs w:val="17"/>
+        </w:rPr>
+        <w:t>PyMongo</w:t>
+      </w:r>
+      <w:proofErr w:type="spellEnd"/>
+      <w:r>
+        <w:rPr>
+          <w:sz w:val="17"/>
+          <w:szCs w:val="17"/>
+        </w:rPr>
+        <w:t xml:space="preserve"> | Schedule</w:t>
+      </w:r>
+    </w:p>
+    <w:p>
+      <w:pPr>
+        <w:pBdr>
+          <w:top w:val="nil"/>
+          <w:left w:val="nil"/>
+          <w:bottom w:val="nil"/>
+          <w:right w:val="nil"/>
+          <w:between w:val="nil"/>
+        </w:pBdr>
+        <w:rPr>
+          <w:b/>
+          <w:sz w:val="17"/>
+          <w:szCs w:val="17"/>
+          <w:u w:val="single"/>
+        </w:rPr>
+      </w:pPr>
+    </w:p>
+    <w:p>
+      <w:pPr>
+        <w:rPr>
+          <w:sz w:val="17"/>
+          <w:szCs w:val="17"/>
+        </w:rPr>
+      </w:pPr>
+      <w:r>
+        <w:rPr>
+          <w:b/>
+          <w:bCs/>
+          <w:sz w:val="17"/>
+          <w:szCs w:val="17"/>
         </w:rPr>
         <w:t>Coronavirus</w:t>
       </w:r>
@@ -967,7 +1108,7 @@
       <w:r>
         <w:t xml:space="preserve"> </w:t>
       </w:r>
-      <w:hyperlink r:id="rId9" w:history="1">
+      <w:hyperlink r:id="rId10" w:history="1">
         <w:r>
           <w:rPr>
             <w:rStyle w:val="Hyperlink"/>
@@ -1044,123 +1185,6 @@
           <w:szCs w:val="17"/>
         </w:rPr>
         <w:t xml:space="preserve"> | Leaflet.js</w:t>
-      </w:r>
-    </w:p>
-    <w:p>
-      <w:pPr>
-        <w:ind w:left="360"/>
-        <w:rPr>
-          <w:sz w:val="17"/>
-          <w:szCs w:val="17"/>
-        </w:rPr>
-      </w:pPr>
-    </w:p>
-    <w:p>
-      <w:pPr>
-        <w:rPr>
-          <w:b/>
-          <w:bCs/>
-          <w:sz w:val="17"/>
-          <w:szCs w:val="17"/>
-        </w:rPr>
-      </w:pPr>
-    </w:p>
-    <w:p>
-      <w:pPr>
-        <w:rPr>
-          <w:rStyle w:val="Hyperlink"/>
-          <w:sz w:val="17"/>
-          <w:szCs w:val="17"/>
-        </w:rPr>
-      </w:pPr>
-      <w:r>
-        <w:rPr>
-          <w:b/>
-          <w:bCs/>
-          <w:sz w:val="17"/>
-          <w:szCs w:val="17"/>
-        </w:rPr>
-        <w:t xml:space="preserve">Covid-Prediction | </w:t>
-      </w:r>
-      <w:hyperlink r:id="rId10" w:history="1">
-        <w:r>
-          <w:rPr>
-            <w:rStyle w:val="Hyperlink"/>
-            <w:sz w:val="17"/>
-            <w:szCs w:val="17"/>
-          </w:rPr>
-          <w:t>https://github.com/sebastiandifrancesco/Covid-Prediction.git</w:t>
-        </w:r>
-      </w:hyperlink>
-    </w:p>
-    <w:p>
-      <w:pPr>
-        <w:pStyle w:val="ListParagraph"/>
-        <w:numPr>
-          <w:ilvl w:val="0"/>
-          <w:numId w:val="20"/>
-        </w:numPr>
-        <w:rPr>
-          <w:sz w:val="17"/>
-          <w:szCs w:val="17"/>
-        </w:rPr>
-      </w:pPr>
-      <w:r>
-        <w:rPr>
-          <w:sz w:val="17"/>
-          <w:szCs w:val="17"/>
-        </w:rPr>
-        <w:t xml:space="preserve">Pulled data </w:t>
-      </w:r>
-      <w:r>
-        <w:rPr>
-          <w:sz w:val="17"/>
-          <w:szCs w:val="17"/>
-        </w:rPr>
-        <w:t xml:space="preserve">using SQL </w:t>
-      </w:r>
-      <w:r>
-        <w:rPr>
-          <w:sz w:val="17"/>
-          <w:szCs w:val="17"/>
-        </w:rPr>
-        <w:t>from Google’s Big Query from the covid_19_open_data database. The target feature was new hospitalized patients (on a given day) and ultimately a random forest reg model was constructed.</w:t>
-      </w:r>
-    </w:p>
-    <w:p>
-      <w:pPr>
-        <w:pStyle w:val="ListParagraph"/>
-        <w:numPr>
-          <w:ilvl w:val="0"/>
-          <w:numId w:val="20"/>
-        </w:numPr>
-        <w:rPr>
-          <w:sz w:val="17"/>
-          <w:szCs w:val="17"/>
-        </w:rPr>
-      </w:pPr>
-      <w:r>
-        <w:rPr>
-          <w:sz w:val="17"/>
-          <w:szCs w:val="17"/>
-        </w:rPr>
-        <w:t xml:space="preserve">Python | Pandas | </w:t>
-      </w:r>
-      <w:proofErr w:type="spellStart"/>
-      <w:r>
-        <w:rPr>
-          <w:sz w:val="17"/>
-          <w:szCs w:val="17"/>
-        </w:rPr>
-        <w:t>Sklearn</w:t>
-      </w:r>
-      <w:proofErr w:type="spellEnd"/>
-      <w:r>
-        <w:rPr>
-          <w:sz w:val="17"/>
-          <w:szCs w:val="17"/>
-        </w:rPr>
-        <w:t xml:space="preserve"> | Matplotlib</w:t>
       </w:r>
     </w:p>
     <w:p>
@@ -1332,13 +1356,6 @@
         <w:t>Sklearn</w:t>
       </w:r>
       <w:proofErr w:type="spellEnd"/>
-      <w:r>
-        <w:rPr>
-          <w:sz w:val="17"/>
-          <w:szCs w:val="17"/>
-        </w:rPr>
-        <w:t xml:space="preserve"> </w:t>
-      </w:r>
     </w:p>
     <w:p>
       <w:pPr>
@@ -1978,7 +1995,7 @@
   <w:abstractNum w:abstractNumId="1" w15:restartNumberingAfterBreak="0">
     <w:nsid w:val="12EA4E5F"/>
     <w:multiLevelType w:val="hybridMultilevel"/>
-    <w:tmpl w:val="D8827122"/>
+    <w:tmpl w:val="7390DC44"/>
     <w:lvl w:ilvl="0" w:tplc="04090001">
       <w:start w:val="1"/>
       <w:numFmt w:val="bullet"/>

</xml_diff>

<commit_message>
added AWS to both resumes
</commit_message>
<xml_diff>
--- a/Resume For Data Analysis.docx
+++ b/Resume For Data Analysis.docx
@@ -660,69 +660,15 @@
           <w:sz w:val="16"/>
           <w:szCs w:val="16"/>
         </w:rPr>
-        <w:t xml:space="preserve"> I </w:t>
-      </w:r>
-      <w:proofErr w:type="spellStart"/>
-      <w:r>
-        <w:rPr>
-          <w:bCs/>
-          <w:sz w:val="16"/>
-          <w:szCs w:val="16"/>
-        </w:rPr>
-        <w:t>Jupyter</w:t>
-      </w:r>
-      <w:proofErr w:type="spellEnd"/>
-      <w:r>
-        <w:rPr>
-          <w:bCs/>
-          <w:sz w:val="16"/>
-          <w:szCs w:val="16"/>
-        </w:rPr>
-        <w:t xml:space="preserve"> Notebook</w:t>
-      </w:r>
-      <w:r>
-        <w:rPr>
-          <w:bCs/>
-          <w:sz w:val="16"/>
-          <w:szCs w:val="16"/>
-        </w:rPr>
-        <w:t xml:space="preserve"> | </w:t>
-      </w:r>
-      <w:proofErr w:type="spellStart"/>
-      <w:r>
-        <w:rPr>
-          <w:bCs/>
-          <w:sz w:val="16"/>
-          <w:szCs w:val="16"/>
-        </w:rPr>
-        <w:t>Sklearn</w:t>
-      </w:r>
-      <w:proofErr w:type="spellEnd"/>
-      <w:r>
-        <w:rPr>
-          <w:bCs/>
-          <w:sz w:val="16"/>
-          <w:szCs w:val="16"/>
-        </w:rPr>
-        <w:t xml:space="preserve"> | </w:t>
-      </w:r>
-      <w:proofErr w:type="spellStart"/>
-      <w:r>
-        <w:rPr>
-          <w:bCs/>
-          <w:sz w:val="16"/>
-          <w:szCs w:val="16"/>
-        </w:rPr>
-        <w:t>Xgboost</w:t>
-      </w:r>
-      <w:proofErr w:type="spellEnd"/>
-      <w:r>
-        <w:rPr>
-          <w:bCs/>
-          <w:sz w:val="16"/>
-          <w:szCs w:val="16"/>
-        </w:rPr>
-        <w:t xml:space="preserve"> | Bs4</w:t>
+        <w:t xml:space="preserve"> I Jupyter Notebook</w:t>
+      </w:r>
+      <w:r>
+        <w:rPr>
+          <w:bCs/>
+          <w:sz w:val="16"/>
+          <w:szCs w:val="16"/>
+        </w:rPr>
+        <w:t xml:space="preserve"> | Sklearn | Xgboost | Bs4</w:t>
       </w:r>
       <w:r>
         <w:rPr>
@@ -796,6 +742,14 @@
         </w:rPr>
         <w:t>MySQL | MongoDB | ETL</w:t>
       </w:r>
+      <w:r>
+        <w:rPr>
+          <w:bCs/>
+          <w:sz w:val="16"/>
+          <w:szCs w:val="16"/>
+        </w:rPr>
+        <w:t xml:space="preserve"> | AWS (RDS, S3)</w:t>
+      </w:r>
     </w:p>
     <w:p>
       <w:pPr>
@@ -826,25 +780,7 @@
           <w:sz w:val="16"/>
           <w:szCs w:val="16"/>
         </w:rPr>
-        <w:t xml:space="preserve">HTML | CSS | Bootstrap | Dashboarding | JavaScript Charting | D3.js | </w:t>
-      </w:r>
-      <w:proofErr w:type="spellStart"/>
-      <w:r>
-        <w:rPr>
-          <w:bCs/>
-          <w:sz w:val="16"/>
-          <w:szCs w:val="16"/>
-        </w:rPr>
-        <w:t>Geomapping</w:t>
-      </w:r>
-      <w:proofErr w:type="spellEnd"/>
-      <w:r>
-        <w:rPr>
-          <w:bCs/>
-          <w:sz w:val="16"/>
-          <w:szCs w:val="16"/>
-        </w:rPr>
-        <w:t xml:space="preserve"> with Leaflet.js</w:t>
+        <w:t>HTML | CSS | Bootstrap | Dashboarding | JavaScript Charting | D3.js | Geomapping with Leaflet.js</w:t>
       </w:r>
     </w:p>
     <w:p>
@@ -1026,23 +962,7 @@
           <w:sz w:val="16"/>
           <w:szCs w:val="16"/>
         </w:rPr>
-        <w:t xml:space="preserve">Python | Pandas | NumPy | JavaScript | HTML | D3js | Dashboarding | Leaflet.js | Plotly.js | </w:t>
-      </w:r>
-      <w:proofErr w:type="spellStart"/>
-      <w:r>
-        <w:rPr>
-          <w:sz w:val="16"/>
-          <w:szCs w:val="16"/>
-        </w:rPr>
-        <w:t>PyMongo</w:t>
-      </w:r>
-      <w:proofErr w:type="spellEnd"/>
-      <w:r>
-        <w:rPr>
-          <w:sz w:val="16"/>
-          <w:szCs w:val="16"/>
-        </w:rPr>
-        <w:t xml:space="preserve"> | Schedule</w:t>
+        <w:t>Python | Pandas | NumPy | JavaScript | HTML | D3js | Dashboarding | Leaflet.js | Plotly.js | PyMongo | Schedule</w:t>
       </w:r>
     </w:p>
     <w:p>
@@ -1218,31 +1138,7 @@
           <w:szCs w:val="16"/>
           <w:lang w:val="es-ES"/>
         </w:rPr>
-        <w:t>NBA-</w:t>
-      </w:r>
-      <w:proofErr w:type="spellStart"/>
-      <w:proofErr w:type="gramStart"/>
-      <w:r>
-        <w:rPr>
-          <w:b/>
-          <w:bCs/>
-          <w:sz w:val="16"/>
-          <w:szCs w:val="16"/>
-          <w:lang w:val="es-ES"/>
-        </w:rPr>
-        <w:t>Cluster</w:t>
-      </w:r>
-      <w:proofErr w:type="spellEnd"/>
-      <w:proofErr w:type="gramEnd"/>
-      <w:r>
-        <w:rPr>
-          <w:b/>
-          <w:bCs/>
-          <w:sz w:val="16"/>
-          <w:szCs w:val="16"/>
-          <w:lang w:val="es-ES"/>
-        </w:rPr>
-        <w:t xml:space="preserve"> | </w:t>
+        <w:t xml:space="preserve">NBA-Cluster | </w:t>
       </w:r>
       <w:hyperlink r:id="rId11" w:history="1">
         <w:r>
@@ -1293,17 +1189,8 @@
           <w:sz w:val="16"/>
           <w:szCs w:val="16"/>
         </w:rPr>
-        <w:t xml:space="preserve">Python | Pandas | Seaborn | NumPy | Matplotlib | </w:t>
-      </w:r>
-      <w:proofErr w:type="spellStart"/>
-      <w:r>
-        <w:rPr>
-          <w:sz w:val="16"/>
-          <w:szCs w:val="16"/>
-        </w:rPr>
-        <w:t>Sklearn</w:t>
-      </w:r>
-      <w:proofErr w:type="spellEnd"/>
+        <w:t>Python | Pandas | Seaborn | NumPy | Matplotlib | Sklearn</w:t>
+      </w:r>
     </w:p>
     <w:p>
       <w:pPr>
@@ -1761,27 +1648,7 @@
           <w:sz w:val="16"/>
           <w:szCs w:val="16"/>
         </w:rPr>
-        <w:t xml:space="preserve">Managed subcontractors </w:t>
-      </w:r>
-      <w:proofErr w:type="gramStart"/>
-      <w:r>
-        <w:rPr>
-          <w:rFonts w:eastAsia="Batang"/>
-          <w:bCs/>
-          <w:sz w:val="16"/>
-          <w:szCs w:val="16"/>
-        </w:rPr>
-        <w:t>which</w:t>
-      </w:r>
-      <w:proofErr w:type="gramEnd"/>
-      <w:r>
-        <w:rPr>
-          <w:rFonts w:eastAsia="Batang"/>
-          <w:bCs/>
-          <w:sz w:val="16"/>
-          <w:szCs w:val="16"/>
-        </w:rPr>
-        <w:t xml:space="preserve"> ultimately expedited the construction of different custom houses</w:t>
+        <w:t>Managed subcontractors which ultimately expedited the construction of different custom houses</w:t>
       </w:r>
     </w:p>
     <w:p>

</xml_diff>

<commit_message>
added PySpark and google colab
</commit_message>
<xml_diff>
--- a/Resume For Data Analysis.docx
+++ b/Resume For Data Analysis.docx
@@ -660,15 +660,69 @@
           <w:sz w:val="16"/>
           <w:szCs w:val="16"/>
         </w:rPr>
-        <w:t xml:space="preserve"> I Jupyter Notebook</w:t>
-      </w:r>
-      <w:r>
-        <w:rPr>
-          <w:bCs/>
-          <w:sz w:val="16"/>
-          <w:szCs w:val="16"/>
-        </w:rPr>
-        <w:t xml:space="preserve"> | Sklearn | Xgboost | Bs4</w:t>
+        <w:t xml:space="preserve"> I </w:t>
+      </w:r>
+      <w:proofErr w:type="spellStart"/>
+      <w:r>
+        <w:rPr>
+          <w:bCs/>
+          <w:sz w:val="16"/>
+          <w:szCs w:val="16"/>
+        </w:rPr>
+        <w:t>Jupyter</w:t>
+      </w:r>
+      <w:proofErr w:type="spellEnd"/>
+      <w:r>
+        <w:rPr>
+          <w:bCs/>
+          <w:sz w:val="16"/>
+          <w:szCs w:val="16"/>
+        </w:rPr>
+        <w:t xml:space="preserve"> Notebook</w:t>
+      </w:r>
+      <w:r>
+        <w:rPr>
+          <w:bCs/>
+          <w:sz w:val="16"/>
+          <w:szCs w:val="16"/>
+        </w:rPr>
+        <w:t xml:space="preserve"> | </w:t>
+      </w:r>
+      <w:proofErr w:type="spellStart"/>
+      <w:r>
+        <w:rPr>
+          <w:bCs/>
+          <w:sz w:val="16"/>
+          <w:szCs w:val="16"/>
+        </w:rPr>
+        <w:t>Sklearn</w:t>
+      </w:r>
+      <w:proofErr w:type="spellEnd"/>
+      <w:r>
+        <w:rPr>
+          <w:bCs/>
+          <w:sz w:val="16"/>
+          <w:szCs w:val="16"/>
+        </w:rPr>
+        <w:t xml:space="preserve"> | </w:t>
+      </w:r>
+      <w:proofErr w:type="spellStart"/>
+      <w:r>
+        <w:rPr>
+          <w:bCs/>
+          <w:sz w:val="16"/>
+          <w:szCs w:val="16"/>
+        </w:rPr>
+        <w:t>Xgboost</w:t>
+      </w:r>
+      <w:proofErr w:type="spellEnd"/>
+      <w:r>
+        <w:rPr>
+          <w:bCs/>
+          <w:sz w:val="16"/>
+          <w:szCs w:val="16"/>
+        </w:rPr>
+        <w:t xml:space="preserve"> | Bs4</w:t>
       </w:r>
       <w:r>
         <w:rPr>
@@ -748,7 +802,7 @@
           <w:sz w:val="16"/>
           <w:szCs w:val="16"/>
         </w:rPr>
-        <w:t xml:space="preserve"> | AWS (RDS, S3)</w:t>
+        <w:t xml:space="preserve"> | AWS (RDS)</w:t>
       </w:r>
     </w:p>
     <w:p>
@@ -780,7 +834,25 @@
           <w:sz w:val="16"/>
           <w:szCs w:val="16"/>
         </w:rPr>
-        <w:t>HTML | CSS | Bootstrap | Dashboarding | JavaScript Charting | D3.js | Geomapping with Leaflet.js</w:t>
+        <w:t xml:space="preserve">HTML | CSS | Bootstrap | Dashboarding | JavaScript Charting | D3.js | </w:t>
+      </w:r>
+      <w:proofErr w:type="spellStart"/>
+      <w:r>
+        <w:rPr>
+          <w:bCs/>
+          <w:sz w:val="16"/>
+          <w:szCs w:val="16"/>
+        </w:rPr>
+        <w:t>Geomapping</w:t>
+      </w:r>
+      <w:proofErr w:type="spellEnd"/>
+      <w:r>
+        <w:rPr>
+          <w:bCs/>
+          <w:sz w:val="16"/>
+          <w:szCs w:val="16"/>
+        </w:rPr>
+        <w:t xml:space="preserve"> with Leaflet.js</w:t>
       </w:r>
     </w:p>
     <w:p>
@@ -804,7 +876,7 @@
           <w:sz w:val="16"/>
           <w:szCs w:val="16"/>
         </w:rPr>
-        <w:t>Cloud Computing:</w:t>
+        <w:t>Big Data</w:t>
       </w:r>
       <w:r>
         <w:rPr>
@@ -812,6 +884,14 @@
           <w:sz w:val="16"/>
           <w:szCs w:val="16"/>
         </w:rPr>
+        <w:t>:</w:t>
+      </w:r>
+      <w:r>
+        <w:rPr>
+          <w:b/>
+          <w:sz w:val="16"/>
+          <w:szCs w:val="16"/>
+        </w:rPr>
         <w:t xml:space="preserve"> </w:t>
       </w:r>
       <w:r>
@@ -820,7 +900,51 @@
           <w:sz w:val="16"/>
           <w:szCs w:val="16"/>
         </w:rPr>
-        <w:t>IBM DB2 on Cloud</w:t>
+        <w:t xml:space="preserve">Google </w:t>
+      </w:r>
+      <w:proofErr w:type="spellStart"/>
+      <w:r>
+        <w:rPr>
+          <w:bCs/>
+          <w:sz w:val="16"/>
+          <w:szCs w:val="16"/>
+        </w:rPr>
+        <w:t>Colab</w:t>
+      </w:r>
+      <w:proofErr w:type="spellEnd"/>
+      <w:r>
+        <w:rPr>
+          <w:bCs/>
+          <w:sz w:val="16"/>
+          <w:szCs w:val="16"/>
+        </w:rPr>
+        <w:t xml:space="preserve"> | Apache </w:t>
+      </w:r>
+      <w:proofErr w:type="spellStart"/>
+      <w:r>
+        <w:rPr>
+          <w:bCs/>
+          <w:sz w:val="16"/>
+          <w:szCs w:val="16"/>
+        </w:rPr>
+        <w:t>PySpark</w:t>
+      </w:r>
+      <w:proofErr w:type="spellEnd"/>
+      <w:r>
+        <w:rPr>
+          <w:bCs/>
+          <w:sz w:val="16"/>
+          <w:szCs w:val="16"/>
+        </w:rPr>
+        <w:t xml:space="preserve"> | </w:t>
+      </w:r>
+      <w:r>
+        <w:rPr>
+          <w:bCs/>
+          <w:sz w:val="16"/>
+          <w:szCs w:val="16"/>
+        </w:rPr>
+        <w:t>S3</w:t>
       </w:r>
     </w:p>
     <w:p>
@@ -962,7 +1086,23 @@
           <w:sz w:val="16"/>
           <w:szCs w:val="16"/>
         </w:rPr>
-        <w:t>Python | Pandas | NumPy | JavaScript | HTML | D3js | Dashboarding | Leaflet.js | Plotly.js | PyMongo | Schedule</w:t>
+        <w:t xml:space="preserve">Python | Pandas | NumPy | JavaScript | HTML | D3js | Dashboarding | Leaflet.js | Plotly.js | </w:t>
+      </w:r>
+      <w:proofErr w:type="spellStart"/>
+      <w:r>
+        <w:rPr>
+          <w:sz w:val="16"/>
+          <w:szCs w:val="16"/>
+        </w:rPr>
+        <w:t>PyMongo</w:t>
+      </w:r>
+      <w:proofErr w:type="spellEnd"/>
+      <w:r>
+        <w:rPr>
+          <w:sz w:val="16"/>
+          <w:szCs w:val="16"/>
+        </w:rPr>
+        <w:t xml:space="preserve"> | Schedule</w:t>
       </w:r>
     </w:p>
     <w:p>
@@ -1138,7 +1278,31 @@
           <w:szCs w:val="16"/>
           <w:lang w:val="es-ES"/>
         </w:rPr>
-        <w:t xml:space="preserve">NBA-Cluster | </w:t>
+        <w:t>NBA-</w:t>
+      </w:r>
+      <w:proofErr w:type="spellStart"/>
+      <w:proofErr w:type="gramStart"/>
+      <w:r>
+        <w:rPr>
+          <w:b/>
+          <w:bCs/>
+          <w:sz w:val="16"/>
+          <w:szCs w:val="16"/>
+          <w:lang w:val="es-ES"/>
+        </w:rPr>
+        <w:t>Cluster</w:t>
+      </w:r>
+      <w:proofErr w:type="spellEnd"/>
+      <w:proofErr w:type="gramEnd"/>
+      <w:r>
+        <w:rPr>
+          <w:b/>
+          <w:bCs/>
+          <w:sz w:val="16"/>
+          <w:szCs w:val="16"/>
+          <w:lang w:val="es-ES"/>
+        </w:rPr>
+        <w:t xml:space="preserve"> | </w:t>
       </w:r>
       <w:hyperlink r:id="rId11" w:history="1">
         <w:r>
@@ -1189,8 +1353,17 @@
           <w:sz w:val="16"/>
           <w:szCs w:val="16"/>
         </w:rPr>
-        <w:t>Python | Pandas | Seaborn | NumPy | Matplotlib | Sklearn</w:t>
-      </w:r>
+        <w:t xml:space="preserve">Python | Pandas | Seaborn | NumPy | Matplotlib | </w:t>
+      </w:r>
+      <w:proofErr w:type="spellStart"/>
+      <w:r>
+        <w:rPr>
+          <w:sz w:val="16"/>
+          <w:szCs w:val="16"/>
+        </w:rPr>
+        <w:t>Sklearn</w:t>
+      </w:r>
+      <w:proofErr w:type="spellEnd"/>
     </w:p>
     <w:p>
       <w:pPr>
@@ -1648,7 +1821,27 @@
           <w:sz w:val="16"/>
           <w:szCs w:val="16"/>
         </w:rPr>
-        <w:t>Managed subcontractors which ultimately expedited the construction of different custom houses</w:t>
+        <w:t xml:space="preserve">Managed subcontractors </w:t>
+      </w:r>
+      <w:proofErr w:type="gramStart"/>
+      <w:r>
+        <w:rPr>
+          <w:rFonts w:eastAsia="Batang"/>
+          <w:bCs/>
+          <w:sz w:val="16"/>
+          <w:szCs w:val="16"/>
+        </w:rPr>
+        <w:t>which</w:t>
+      </w:r>
+      <w:proofErr w:type="gramEnd"/>
+      <w:r>
+        <w:rPr>
+          <w:rFonts w:eastAsia="Batang"/>
+          <w:bCs/>
+          <w:sz w:val="16"/>
+          <w:szCs w:val="16"/>
+        </w:rPr>
+        <w:t xml:space="preserve"> ultimately expedited the construction of different custom houses</w:t>
       </w:r>
     </w:p>
     <w:p>

</xml_diff>